<commit_message>
typeOfRequestOutcome is limited to SR for the pilot.
</commit_message>
<xml_diff>
--- a/ServiceInteractions/riv/clinicalprocess/requestworkflow/trunk/docs/Tjanstekontrakt eRemiss Pilot.docx
+++ b/ServiceInteractions/riv/clinicalprocess/requestworkflow/trunk/docs/Tjanstekontrakt eRemiss Pilot.docx
@@ -8298,12 +8298,18 @@
           </w:tcPr>
           <w:p>
             <w:r>
-              <w:t xml:space="preserve">Anger typen av remissvar. Giltiga värden är </w:t>
-            </w:r>
-          </w:p>
-          <w:p>
-            <w:r>
-              <w:t>SR eller SS (Svar på remissfråga eller Slutsvar på remissfråga)</w:t>
+              <w:t xml:space="preserve">Anger typen </w:t>
+            </w:r>
+            <w:r>
+              <w:t xml:space="preserve">av remissvar. Giltiga värdet för piloten är </w:t>
+            </w:r>
+            <w:r>
+              <w:t>SS (</w:t>
+            </w:r>
+            <w:bookmarkStart w:id="23" w:name="_GoBack"/>
+            <w:bookmarkEnd w:id="23"/>
+            <w:r>
+              <w:t>Slutsvar på remissfråga)</w:t>
             </w:r>
           </w:p>
         </w:tc>
@@ -10844,10 +10850,7 @@
         <w:t>&lt;invarianter och andra regler som spänner över mer än ett enskilt fält&gt;</w:t>
       </w:r>
     </w:p>
-    <w:p>
-      <w:bookmarkStart w:id="23" w:name="_GoBack"/>
-      <w:bookmarkEnd w:id="23"/>
-    </w:p>
+    <w:p/>
     <w:p/>
     <w:p/>
     <w:p/>
@@ -11051,7 +11054,7 @@
         <w:noProof/>
         <w:lang w:val="en-US"/>
       </w:rPr>
-      <w:t>17</w:t>
+      <w:t>16</w:t>
     </w:r>
     <w:r>
       <w:fldChar w:fldCharType="end"/>
@@ -11203,7 +11206,7 @@
         <w:noProof/>
         <w:sz w:val="24"/>
       </w:rPr>
-      <w:t>16</w:t>
+      <w:t>14</w:t>
     </w:r>
     <w:r>
       <w:rPr>
@@ -12060,7 +12063,7 @@
             <w:rPr>
               <w:noProof/>
             </w:rPr>
-            <w:t>17</w:t>
+            <w:t>16</w:t>
           </w:r>
           <w:r>
             <w:fldChar w:fldCharType="end"/>
@@ -17180,7 +17183,7 @@
 </file>
 
 <file path=customXml/itemProps1.xml><?xml version="1.0" encoding="utf-8"?>
-<ds:datastoreItem xmlns:ds="http://schemas.openxmlformats.org/officeDocument/2006/customXml" ds:itemID="{15A0E48B-3972-9945-A410-3469AB5934E8}">
+<ds:datastoreItem xmlns:ds="http://schemas.openxmlformats.org/officeDocument/2006/customXml" ds:itemID="{C7C1C735-48DB-5445-9F35-85D171E3BB28}">
   <ds:schemaRefs>
     <ds:schemaRef ds:uri="http://schemas.openxmlformats.org/officeDocument/2006/bibliography"/>
   </ds:schemaRefs>

</xml_diff>

<commit_message>
Changed testcases to reflect datatype changes, added more comments to certain blocks of elements. Changed id's to reflect documentation and link together the testcases.
Removed two schemas that are not in use.

Changed all II datatypes to specific id types.
Added more validation rules.

Added comments to codes.xsd
</commit_message>
<xml_diff>
--- a/ServiceInteractions/riv/clinicalprocess/requestworkflow/trunk/docs/Tjanstekontrakt eRemiss Pilot.docx
+++ b/ServiceInteractions/riv/clinicalprocess/requestworkflow/trunk/docs/Tjanstekontrakt eRemiss Pilot.docx
@@ -479,6 +479,134 @@
             </w:r>
             <w:r>
               <w:t xml:space="preserve"> -&gt; outcomeRecipient samt lagt till kommentarer om intermediaryParticipant som inte används i piloten</w:t>
+            </w:r>
+          </w:p>
+        </w:tc>
+        <w:tc>
+          <w:tcPr>
+            <w:tcW w:w="1980" w:type="dxa"/>
+          </w:tcPr>
+          <w:p>
+            <w:pPr>
+              <w:pStyle w:val="TableText"/>
+            </w:pPr>
+            <w:r>
+              <w:t>Khaled Daham, Callista Enterprise</w:t>
+            </w:r>
+          </w:p>
+        </w:tc>
+        <w:tc>
+          <w:tcPr>
+            <w:tcW w:w="1440" w:type="dxa"/>
+          </w:tcPr>
+          <w:p>
+            <w:pPr>
+              <w:pStyle w:val="TableText"/>
+            </w:pPr>
+          </w:p>
+        </w:tc>
+      </w:tr>
+      <w:tr>
+        <w:tc>
+          <w:tcPr>
+            <w:tcW w:w="964" w:type="dxa"/>
+          </w:tcPr>
+          <w:p>
+            <w:pPr>
+              <w:pStyle w:val="TableText"/>
+            </w:pPr>
+            <w:r>
+              <w:t>0.5</w:t>
+            </w:r>
+          </w:p>
+        </w:tc>
+        <w:tc>
+          <w:tcPr>
+            <w:tcW w:w="1224" w:type="dxa"/>
+          </w:tcPr>
+          <w:p>
+            <w:pPr>
+              <w:pStyle w:val="TableText"/>
+            </w:pPr>
+            <w:r>
+              <w:t>121005</w:t>
+            </w:r>
+          </w:p>
+        </w:tc>
+        <w:tc>
+          <w:tcPr>
+            <w:tcW w:w="4140" w:type="dxa"/>
+          </w:tcPr>
+          <w:p>
+            <w:pPr>
+              <w:pStyle w:val="TableText"/>
+            </w:pPr>
+            <w:r>
+              <w:t>Ändrade kardinalitet på legalAuthenticator samt staffId/staffName</w:t>
+            </w:r>
+          </w:p>
+        </w:tc>
+        <w:tc>
+          <w:tcPr>
+            <w:tcW w:w="1980" w:type="dxa"/>
+          </w:tcPr>
+          <w:p>
+            <w:pPr>
+              <w:pStyle w:val="TableText"/>
+            </w:pPr>
+            <w:r>
+              <w:t>Khaled Daham,Callista Enterprise</w:t>
+            </w:r>
+          </w:p>
+        </w:tc>
+        <w:tc>
+          <w:tcPr>
+            <w:tcW w:w="1440" w:type="dxa"/>
+          </w:tcPr>
+          <w:p>
+            <w:pPr>
+              <w:pStyle w:val="TableText"/>
+            </w:pPr>
+          </w:p>
+        </w:tc>
+      </w:tr>
+      <w:tr>
+        <w:tc>
+          <w:tcPr>
+            <w:tcW w:w="964" w:type="dxa"/>
+          </w:tcPr>
+          <w:p>
+            <w:pPr>
+              <w:pStyle w:val="TableText"/>
+            </w:pPr>
+            <w:r>
+              <w:t>0.6</w:t>
+            </w:r>
+          </w:p>
+        </w:tc>
+        <w:tc>
+          <w:tcPr>
+            <w:tcW w:w="1224" w:type="dxa"/>
+          </w:tcPr>
+          <w:p>
+            <w:pPr>
+              <w:pStyle w:val="TableText"/>
+            </w:pPr>
+            <w:r>
+              <w:t>121015</w:t>
+            </w:r>
+          </w:p>
+        </w:tc>
+        <w:tc>
+          <w:tcPr>
+            <w:tcW w:w="4140" w:type="dxa"/>
+          </w:tcPr>
+          <w:p>
+            <w:pPr>
+              <w:pStyle w:val="TableText"/>
+            </w:pPr>
+            <w:r>
+              <w:t>Tog bort reasonForVersion.text, la till beskrivningar för questionFormulationId, clinicalInformationId samt accomplishedActionId. La även till vilka kodverk för conditionTypeId som får användas.</w:t>
             </w:r>
           </w:p>
         </w:tc>
@@ -2611,19 +2739,13 @@
               <w:rPr>
                 <w:lang w:val="en-US"/>
               </w:rPr>
-              <w:t>reasonForVersion</w:t>
-            </w:r>
-            <w:r>
-              <w:rPr>
-                <w:lang w:val="en-US"/>
-              </w:rPr>
-              <w:t>.</w:t>
-            </w:r>
-            <w:r>
-              <w:rPr>
-                <w:lang w:val="en-US"/>
-              </w:rPr>
-              <w:t>text</w:t>
+              <w:t>p</w:t>
+            </w:r>
+            <w:r>
+              <w:rPr>
+                <w:lang w:val="en-US"/>
+              </w:rPr>
+              <w:t>atient</w:t>
             </w:r>
           </w:p>
         </w:tc>
@@ -2641,7 +2763,7 @@
               <w:rPr>
                 <w:lang w:val="en-US"/>
               </w:rPr>
-              <w:t>String</w:t>
+              <w:t>--</w:t>
             </w:r>
           </w:p>
         </w:tc>
@@ -2657,7 +2779,7 @@
           </w:tcPr>
           <w:p>
             <w:r>
-              <w:t>0..1</w:t>
+              <w:t>1..1</w:t>
             </w:r>
           </w:p>
         </w:tc>
@@ -2677,13 +2799,7 @@
               <w:rPr>
                 <w:lang w:val="en-US"/>
               </w:rPr>
-              <w:t>p</w:t>
-            </w:r>
-            <w:r>
-              <w:rPr>
-                <w:lang w:val="en-US"/>
-              </w:rPr>
-              <w:t>atient</w:t>
+              <w:t>patient.personId</w:t>
             </w:r>
           </w:p>
         </w:tc>
@@ -2701,7 +2817,7 @@
               <w:rPr>
                 <w:lang w:val="en-US"/>
               </w:rPr>
-              <w:t>--</w:t>
+              <w:t>PersonIdType</w:t>
             </w:r>
           </w:p>
         </w:tc>
@@ -2709,7 +2825,11 @@
           <w:tcPr>
             <w:tcW w:w="5387" w:type="dxa"/>
           </w:tcPr>
-          <w:p/>
+          <w:p>
+            <w:r>
+              <w:t>Patientens identitet</w:t>
+            </w:r>
+          </w:p>
         </w:tc>
         <w:tc>
           <w:tcPr>
@@ -2737,7 +2857,19 @@
               <w:rPr>
                 <w:lang w:val="en-US"/>
               </w:rPr>
-              <w:t>patient.personId</w:t>
+              <w:t>p</w:t>
+            </w:r>
+            <w:r>
+              <w:rPr>
+                <w:lang w:val="en-US"/>
+              </w:rPr>
+              <w:t>atient</w:t>
+            </w:r>
+            <w:r>
+              <w:rPr>
+                <w:lang w:val="en-US"/>
+              </w:rPr>
+              <w:t>.address</w:t>
             </w:r>
           </w:p>
         </w:tc>
@@ -2755,7 +2887,7 @@
               <w:rPr>
                 <w:lang w:val="en-US"/>
               </w:rPr>
-              <w:t>PersonIdType</w:t>
+              <w:t>--</w:t>
             </w:r>
           </w:p>
         </w:tc>
@@ -2763,11 +2895,7 @@
           <w:tcPr>
             <w:tcW w:w="5387" w:type="dxa"/>
           </w:tcPr>
-          <w:p>
-            <w:r>
-              <w:t>Patientens identitet</w:t>
-            </w:r>
-          </w:p>
+          <w:p/>
         </w:tc>
         <w:tc>
           <w:tcPr>
@@ -2775,7 +2903,7 @@
           </w:tcPr>
           <w:p>
             <w:r>
-              <w:t>1..1</w:t>
+              <w:t>0..1</w:t>
             </w:r>
           </w:p>
         </w:tc>
@@ -2795,19 +2923,7 @@
               <w:rPr>
                 <w:lang w:val="en-US"/>
               </w:rPr>
-              <w:t>p</w:t>
-            </w:r>
-            <w:r>
-              <w:rPr>
-                <w:lang w:val="en-US"/>
-              </w:rPr>
-              <w:t>atient</w:t>
-            </w:r>
-            <w:r>
-              <w:rPr>
-                <w:lang w:val="en-US"/>
-              </w:rPr>
-              <w:t>.address</w:t>
+              <w:t>patient.address.careOf</w:t>
             </w:r>
           </w:p>
         </w:tc>
@@ -2825,7 +2941,7 @@
               <w:rPr>
                 <w:lang w:val="en-US"/>
               </w:rPr>
-              <w:t>--</w:t>
+              <w:t>String</w:t>
             </w:r>
           </w:p>
         </w:tc>
@@ -2833,7 +2949,17 @@
           <w:tcPr>
             <w:tcW w:w="5387" w:type="dxa"/>
           </w:tcPr>
-          <w:p/>
+          <w:p>
+            <w:r>
+              <w:t>”</w:t>
+            </w:r>
+            <w:r>
+              <w:t>Care of</w:t>
+            </w:r>
+            <w:r>
+              <w:t>”</w:t>
+            </w:r>
+          </w:p>
         </w:tc>
         <w:tc>
           <w:tcPr>
@@ -2861,7 +2987,7 @@
               <w:rPr>
                 <w:lang w:val="en-US"/>
               </w:rPr>
-              <w:t>patient.address.careOf</w:t>
+              <w:t>patient.address.streetName1</w:t>
             </w:r>
           </w:p>
         </w:tc>
@@ -2889,13 +3015,10 @@
           </w:tcPr>
           <w:p>
             <w:r>
-              <w:t>”</w:t>
-            </w:r>
-            <w:r>
-              <w:t>Care of</w:t>
-            </w:r>
-            <w:r>
-              <w:t>”</w:t>
+              <w:t>Gatuadress</w:t>
+            </w:r>
+            <w:r>
+              <w:t xml:space="preserve"> 1</w:t>
             </w:r>
           </w:p>
         </w:tc>
@@ -2905,7 +3028,7 @@
           </w:tcPr>
           <w:p>
             <w:r>
-              <w:t>0..1</w:t>
+              <w:t>1..1</w:t>
             </w:r>
           </w:p>
         </w:tc>
@@ -2925,7 +3048,7 @@
               <w:rPr>
                 <w:lang w:val="en-US"/>
               </w:rPr>
-              <w:t>patient.address.streetName1</w:t>
+              <w:t>patient.address.streetName2</w:t>
             </w:r>
           </w:p>
         </w:tc>
@@ -2956,7 +3079,7 @@
               <w:t>Gatuadress</w:t>
             </w:r>
             <w:r>
-              <w:t xml:space="preserve"> 1</w:t>
+              <w:t xml:space="preserve"> 2</w:t>
             </w:r>
           </w:p>
         </w:tc>
@@ -2966,7 +3089,7 @@
           </w:tcPr>
           <w:p>
             <w:r>
-              <w:t>1..1</w:t>
+              <w:t>0..1</w:t>
             </w:r>
           </w:p>
         </w:tc>
@@ -2986,7 +3109,7 @@
               <w:rPr>
                 <w:lang w:val="en-US"/>
               </w:rPr>
-              <w:t>patient.address.streetName2</w:t>
+              <w:t>patient.address.streetName3</w:t>
             </w:r>
           </w:p>
         </w:tc>
@@ -3017,7 +3140,7 @@
               <w:t>Gatuadress</w:t>
             </w:r>
             <w:r>
-              <w:t xml:space="preserve"> 2</w:t>
+              <w:t xml:space="preserve"> 3</w:t>
             </w:r>
           </w:p>
         </w:tc>
@@ -3048,67 +3171,6 @@
                 <w:lang w:val="en-US"/>
               </w:rPr>
               <w:lastRenderedPageBreak/>
-              <w:t>patient.address.streetName3</w:t>
-            </w:r>
-          </w:p>
-        </w:tc>
-        <w:tc>
-          <w:tcPr>
-            <w:tcW w:w="1275" w:type="dxa"/>
-          </w:tcPr>
-          <w:p>
-            <w:pPr>
-              <w:rPr>
-                <w:lang w:val="en-US"/>
-              </w:rPr>
-            </w:pPr>
-            <w:r>
-              <w:rPr>
-                <w:lang w:val="en-US"/>
-              </w:rPr>
-              <w:t>String</w:t>
-            </w:r>
-          </w:p>
-        </w:tc>
-        <w:tc>
-          <w:tcPr>
-            <w:tcW w:w="5387" w:type="dxa"/>
-          </w:tcPr>
-          <w:p>
-            <w:r>
-              <w:t>Gatuadress</w:t>
-            </w:r>
-            <w:r>
-              <w:t xml:space="preserve"> 3</w:t>
-            </w:r>
-          </w:p>
-        </w:tc>
-        <w:tc>
-          <w:tcPr>
-            <w:tcW w:w="567" w:type="dxa"/>
-          </w:tcPr>
-          <w:p>
-            <w:r>
-              <w:t>0..1</w:t>
-            </w:r>
-          </w:p>
-        </w:tc>
-      </w:tr>
-      <w:tr>
-        <w:tc>
-          <w:tcPr>
-            <w:tcW w:w="2802" w:type="dxa"/>
-          </w:tcPr>
-          <w:p>
-            <w:pPr>
-              <w:rPr>
-                <w:lang w:val="en-US"/>
-              </w:rPr>
-            </w:pPr>
-            <w:r>
-              <w:rPr>
-                <w:lang w:val="en-US"/>
-              </w:rPr>
               <w:t>patient.address.postalCode</w:t>
             </w:r>
           </w:p>
@@ -4928,11 +4990,11 @@
               <w:t>’</w:t>
             </w:r>
             <w:r>
-              <w:t xml:space="preserve"> syftar till personen INTE organisationen. </w:t>
+              <w:t xml:space="preserve"> syftar till personen INTE organisationen. Vet man inte id eller namn på remissmottagande person hoppar </w:t>
             </w:r>
             <w:r>
               <w:lastRenderedPageBreak/>
-              <w:t>Vet man inte id eller namn på remissmottagande person hoppar man över detta</w:t>
+              <w:t>man över detta</w:t>
             </w:r>
           </w:p>
         </w:tc>
@@ -6798,14 +6860,20 @@
               <w:rPr>
                 <w:lang w:val="en-US"/>
               </w:rPr>
+              <w:t>awarenessInformation</w:t>
+            </w:r>
+            <w:r>
+              <w:rPr>
+                <w:lang w:val="en-US"/>
+              </w:rPr>
+              <w:t>.clinicalIn</w:t>
+            </w:r>
+            <w:r>
+              <w:rPr>
+                <w:lang w:val="en-US"/>
+              </w:rPr>
               <w:lastRenderedPageBreak/>
-              <w:t>awarenessInformation</w:t>
-            </w:r>
-            <w:r>
-              <w:rPr>
-                <w:lang w:val="en-US"/>
-              </w:rPr>
-              <w:t>.clinicalInformation</w:t>
+              <w:t>formation</w:t>
             </w:r>
           </w:p>
         </w:tc>
@@ -6823,6 +6891,7 @@
               <w:rPr>
                 <w:lang w:val="en-US"/>
               </w:rPr>
+              <w:lastRenderedPageBreak/>
               <w:t>--</w:t>
             </w:r>
           </w:p>
@@ -6833,7 +6902,11 @@
           </w:tcPr>
           <w:p>
             <w:r>
-              <w:t>Klinisk information som underbygger frågeställningen och åtgärd</w:t>
+              <w:t xml:space="preserve">Klinisk information som underbygger frågeställningen och </w:t>
+            </w:r>
+            <w:r>
+              <w:lastRenderedPageBreak/>
+              <w:t>åtgärd</w:t>
             </w:r>
           </w:p>
         </w:tc>
@@ -6843,6 +6916,7 @@
           </w:tcPr>
           <w:p>
             <w:r>
+              <w:lastRenderedPageBreak/>
               <w:t>0..1</w:t>
             </w:r>
           </w:p>
@@ -6863,6 +6937,7 @@
               <w:rPr>
                 <w:lang w:val="en-US"/>
               </w:rPr>
+              <w:lastRenderedPageBreak/>
               <w:t>awarenessInformation</w:t>
             </w:r>
             <w:r>
@@ -6939,17 +7014,19 @@
                 <w:color w:val="auto"/>
                 <w:szCs w:val="20"/>
               </w:rPr>
-              <w:t xml:space="preserve"> + strängen </w:t>
-            </w:r>
-            <w:r>
+              <w:t xml:space="preserve"> + strängen awarenessInformation + löpnummer med teckenet # som skiljer respektive del.</w:t>
+            </w:r>
+          </w:p>
+          <w:p>
+            <w:pPr>
+              <w:outlineLvl w:val="4"/>
               <w:rPr>
                 <w:rFonts w:eastAsia="Times New Roman"/>
                 <w:noProof w:val="0"/>
                 <w:color w:val="auto"/>
                 <w:szCs w:val="20"/>
               </w:rPr>
-              <w:t>awarenessInformation</w:t>
-            </w:r>
+            </w:pPr>
             <w:r>
               <w:rPr>
                 <w:rFonts w:eastAsia="Times New Roman"/>
@@ -6957,7 +7034,7 @@
                 <w:color w:val="auto"/>
                 <w:szCs w:val="20"/>
               </w:rPr>
-              <w:t xml:space="preserve"> + löpnummer med teckenet # som skiljer respektive del.</w:t>
+              <w:t>Exempel.</w:t>
             </w:r>
           </w:p>
           <w:p>
@@ -6977,7 +7054,7 @@
                 <w:color w:val="auto"/>
                 <w:szCs w:val="20"/>
               </w:rPr>
-              <w:t>Exempel.</w:t>
+              <w:t>requestId = SE-1234#987</w:t>
             </w:r>
           </w:p>
           <w:p>
@@ -6997,17 +7074,138 @@
                 <w:color w:val="auto"/>
                 <w:szCs w:val="20"/>
               </w:rPr>
-              <w:t>requestId = SE-1234#987</w:t>
-            </w:r>
-          </w:p>
-          <w:p>
-            <w:pPr>
-              <w:outlineLvl w:val="4"/>
+              <w:t>clinicalInformation.id = SE-1234#987#awarenessInformation0</w:t>
+            </w:r>
+          </w:p>
+        </w:tc>
+        <w:tc>
+          <w:tcPr>
+            <w:tcW w:w="567" w:type="dxa"/>
+          </w:tcPr>
+          <w:p>
+            <w:r>
+              <w:t>1..1</w:t>
+            </w:r>
+          </w:p>
+        </w:tc>
+      </w:tr>
+      <w:tr>
+        <w:tc>
+          <w:tcPr>
+            <w:tcW w:w="2802" w:type="dxa"/>
+          </w:tcPr>
+          <w:p>
+            <w:pPr>
+              <w:rPr>
+                <w:lang w:val="en-US"/>
+              </w:rPr>
+            </w:pPr>
+            <w:r>
+              <w:rPr>
+                <w:lang w:val="en-US"/>
+              </w:rPr>
+              <w:t>awarenessInformation</w:t>
+            </w:r>
+            <w:r>
+              <w:rPr>
+                <w:lang w:val="en-US"/>
+              </w:rPr>
+              <w:t>.clinicalInformation.description</w:t>
+            </w:r>
+          </w:p>
+        </w:tc>
+        <w:tc>
+          <w:tcPr>
+            <w:tcW w:w="1275" w:type="dxa"/>
+          </w:tcPr>
+          <w:p>
+            <w:pPr>
+              <w:rPr>
+                <w:lang w:val="en-US"/>
+              </w:rPr>
+            </w:pPr>
+            <w:r>
+              <w:rPr>
+                <w:lang w:val="en-US"/>
+              </w:rPr>
+              <w:t>String</w:t>
+            </w:r>
+          </w:p>
+        </w:tc>
+        <w:tc>
+          <w:tcPr>
+            <w:tcW w:w="5387" w:type="dxa"/>
+          </w:tcPr>
+          <w:p>
+            <w:r>
+              <w:t>Här ska kli</w:t>
+            </w:r>
+            <w:r>
+              <w:t>nisk informationsbeskrivning in</w:t>
+            </w:r>
+          </w:p>
+        </w:tc>
+        <w:tc>
+          <w:tcPr>
+            <w:tcW w:w="567" w:type="dxa"/>
+          </w:tcPr>
+          <w:p>
+            <w:r>
+              <w:t>0..1</w:t>
+            </w:r>
+          </w:p>
+        </w:tc>
+      </w:tr>
+      <w:tr>
+        <w:tc>
+          <w:tcPr>
+            <w:tcW w:w="2802" w:type="dxa"/>
+          </w:tcPr>
+          <w:p>
+            <w:pPr>
+              <w:rPr>
+                <w:lang w:val="en-US"/>
+              </w:rPr>
+            </w:pPr>
+            <w:r>
+              <w:rPr>
+                <w:lang w:val="en-US"/>
+              </w:rPr>
+              <w:t>awarenessInformation.clinicalInformation.condition</w:t>
+            </w:r>
+          </w:p>
+        </w:tc>
+        <w:tc>
+          <w:tcPr>
+            <w:tcW w:w="1275" w:type="dxa"/>
+          </w:tcPr>
+          <w:p>
+            <w:pPr>
+              <w:rPr>
+                <w:lang w:val="en-US"/>
+              </w:rPr>
+            </w:pPr>
+            <w:r>
+              <w:rPr>
+                <w:lang w:val="en-US"/>
+              </w:rPr>
+              <w:t>ConditionIdType</w:t>
+            </w:r>
+          </w:p>
+        </w:tc>
+        <w:tc>
+          <w:tcPr>
+            <w:tcW w:w="5387" w:type="dxa"/>
+          </w:tcPr>
+          <w:p>
+            <w:pPr>
+              <w:outlineLvl w:val="5"/>
               <w:rPr>
                 <w:rFonts w:eastAsia="Times New Roman"/>
                 <w:noProof w:val="0"/>
                 <w:color w:val="auto"/>
                 <w:szCs w:val="20"/>
+                <w:lang w:val="en-US"/>
               </w:rPr>
             </w:pPr>
             <w:r>
@@ -7016,18 +7214,148 @@
                 <w:noProof w:val="0"/>
                 <w:color w:val="auto"/>
                 <w:szCs w:val="20"/>
-              </w:rPr>
-              <w:t>clinicalInformation</w:t>
-            </w:r>
-            <w:r>
+                <w:lang w:val="en-US"/>
+              </w:rPr>
+              <w:t>KVÅ alternativt SLL Informationskomponentkoder</w:t>
+            </w:r>
+          </w:p>
+          <w:p/>
+        </w:tc>
+        <w:tc>
+          <w:tcPr>
+            <w:tcW w:w="567" w:type="dxa"/>
+          </w:tcPr>
+          <w:p>
+            <w:r>
+              <w:t>0..1</w:t>
+            </w:r>
+          </w:p>
+        </w:tc>
+      </w:tr>
+      <w:tr>
+        <w:tc>
+          <w:tcPr>
+            <w:tcW w:w="2802" w:type="dxa"/>
+          </w:tcPr>
+          <w:p>
+            <w:pPr>
+              <w:rPr>
+                <w:lang w:val="en-US"/>
+              </w:rPr>
+            </w:pPr>
+            <w:r>
+              <w:rPr>
+                <w:lang w:val="en-US"/>
+              </w:rPr>
+              <w:t>questionFormulation</w:t>
+            </w:r>
+          </w:p>
+        </w:tc>
+        <w:tc>
+          <w:tcPr>
+            <w:tcW w:w="1275" w:type="dxa"/>
+          </w:tcPr>
+          <w:p>
+            <w:pPr>
+              <w:rPr>
+                <w:lang w:val="en-US"/>
+              </w:rPr>
+            </w:pPr>
+            <w:r>
+              <w:rPr>
+                <w:lang w:val="en-US"/>
+              </w:rPr>
+              <w:t>--</w:t>
+            </w:r>
+          </w:p>
+        </w:tc>
+        <w:tc>
+          <w:tcPr>
+            <w:tcW w:w="5387" w:type="dxa"/>
+          </w:tcPr>
+          <w:p>
+            <w:r>
+              <w:t xml:space="preserve">I SLL har det beslutats att remissen kan </w:t>
+            </w:r>
+            <w:r>
+              <w:t>endast</w:t>
+            </w:r>
+            <w:r>
+              <w:t xml:space="preserve"> innehålla en frågeställnin</w:t>
+            </w:r>
+            <w:r>
+              <w:t>g</w:t>
+            </w:r>
+          </w:p>
+        </w:tc>
+        <w:tc>
+          <w:tcPr>
+            <w:tcW w:w="567" w:type="dxa"/>
+          </w:tcPr>
+          <w:p>
+            <w:r>
+              <w:t>1..1</w:t>
+            </w:r>
+          </w:p>
+        </w:tc>
+      </w:tr>
+      <w:tr>
+        <w:tc>
+          <w:tcPr>
+            <w:tcW w:w="2802" w:type="dxa"/>
+          </w:tcPr>
+          <w:p>
+            <w:pPr>
+              <w:rPr>
+                <w:lang w:val="en-US"/>
+              </w:rPr>
+            </w:pPr>
+            <w:r>
+              <w:rPr>
+                <w:lang w:val="en-US"/>
+              </w:rPr>
+              <w:t>questionFormulation</w:t>
+            </w:r>
+            <w:r>
+              <w:rPr>
+                <w:lang w:val="en-US"/>
+              </w:rPr>
+              <w:t>.id</w:t>
+            </w:r>
+          </w:p>
+        </w:tc>
+        <w:tc>
+          <w:tcPr>
+            <w:tcW w:w="1275" w:type="dxa"/>
+          </w:tcPr>
+          <w:p>
+            <w:pPr>
+              <w:rPr>
+                <w:lang w:val="en-US"/>
+              </w:rPr>
+            </w:pPr>
+            <w:r>
+              <w:rPr>
+                <w:lang w:val="en-US"/>
+              </w:rPr>
+              <w:t>QuestionFormulationIdType</w:t>
+            </w:r>
+          </w:p>
+        </w:tc>
+        <w:tc>
+          <w:tcPr>
+            <w:tcW w:w="5387" w:type="dxa"/>
+          </w:tcPr>
+          <w:p>
+            <w:pPr>
+              <w:outlineLvl w:val="4"/>
               <w:rPr>
                 <w:rFonts w:eastAsia="Times New Roman"/>
                 <w:noProof w:val="0"/>
                 <w:color w:val="auto"/>
                 <w:szCs w:val="20"/>
               </w:rPr>
-              <w:t>.id = SE-1234#987#</w:t>
-            </w:r>
+            </w:pPr>
             <w:r>
               <w:rPr>
                 <w:rFonts w:eastAsia="Times New Roman"/>
@@ -7035,7 +7363,7 @@
                 <w:color w:val="auto"/>
                 <w:szCs w:val="20"/>
               </w:rPr>
-              <w:t>awarenessInformation</w:t>
+              <w:t>U</w:t>
             </w:r>
             <w:r>
               <w:rPr>
@@ -7044,19 +7372,17 @@
                 <w:color w:val="auto"/>
                 <w:szCs w:val="20"/>
               </w:rPr>
-              <w:t>0</w:t>
-            </w:r>
-          </w:p>
-          <w:p>
-            <w:pPr>
-              <w:outlineLvl w:val="4"/>
+              <w:t>nikt frågeställningsid</w:t>
+            </w:r>
+            <w:r>
               <w:rPr>
                 <w:rFonts w:eastAsia="Times New Roman"/>
                 <w:noProof w:val="0"/>
                 <w:color w:val="auto"/>
                 <w:szCs w:val="20"/>
               </w:rPr>
-            </w:pPr>
+              <w:t xml:space="preserve"> som är sammansatt av requestId</w:t>
+            </w:r>
             <w:r>
               <w:rPr>
                 <w:rFonts w:eastAsia="Times New Roman"/>
@@ -7064,7 +7390,7 @@
                 <w:color w:val="auto"/>
                 <w:szCs w:val="20"/>
               </w:rPr>
-              <w:t>och nästa id blir</w:t>
+              <w:t xml:space="preserve"> + strängen questionFormulation + löpnummer med teckenet # som skiljer respektive del.</w:t>
             </w:r>
           </w:p>
           <w:p>
@@ -7084,17 +7410,19 @@
                 <w:color w:val="auto"/>
                 <w:szCs w:val="20"/>
               </w:rPr>
-              <w:t>clinicalInformation</w:t>
-            </w:r>
-            <w:r>
+              <w:t>Exempel.</w:t>
+            </w:r>
+          </w:p>
+          <w:p>
+            <w:pPr>
+              <w:outlineLvl w:val="4"/>
               <w:rPr>
                 <w:rFonts w:eastAsia="Times New Roman"/>
                 <w:noProof w:val="0"/>
                 <w:color w:val="auto"/>
                 <w:szCs w:val="20"/>
               </w:rPr>
-              <w:t>.id = SE-1234#987#</w:t>
-            </w:r>
+            </w:pPr>
             <w:r>
               <w:rPr>
                 <w:rFonts w:eastAsia="Times New Roman"/>
@@ -7102,7 +7430,211 @@
                 <w:color w:val="auto"/>
                 <w:szCs w:val="20"/>
               </w:rPr>
-              <w:t>awarenessInformation</w:t>
+              <w:t>request</w:t>
+            </w:r>
+            <w:r>
+              <w:rPr>
+                <w:rFonts w:eastAsia="Times New Roman"/>
+                <w:noProof w:val="0"/>
+                <w:color w:val="auto"/>
+                <w:szCs w:val="20"/>
+              </w:rPr>
+              <w:t xml:space="preserve">Id </w:t>
+            </w:r>
+            <w:r>
+              <w:rPr>
+                <w:rFonts w:eastAsia="Times New Roman"/>
+                <w:noProof w:val="0"/>
+                <w:color w:val="auto"/>
+                <w:szCs w:val="20"/>
+              </w:rPr>
+              <w:t>= SE-</w:t>
+            </w:r>
+            <w:r>
+              <w:rPr>
+                <w:rFonts w:eastAsia="Times New Roman"/>
+                <w:noProof w:val="0"/>
+                <w:color w:val="auto"/>
+                <w:szCs w:val="20"/>
+              </w:rPr>
+              <w:t>1234</w:t>
+            </w:r>
+            <w:r>
+              <w:rPr>
+                <w:rFonts w:eastAsia="Times New Roman"/>
+                <w:noProof w:val="0"/>
+                <w:color w:val="auto"/>
+                <w:szCs w:val="20"/>
+              </w:rPr>
+              <w:t>#987</w:t>
+            </w:r>
+          </w:p>
+          <w:p>
+            <w:pPr>
+              <w:outlineLvl w:val="4"/>
+              <w:rPr>
+                <w:rFonts w:eastAsia="Times New Roman"/>
+                <w:noProof w:val="0"/>
+                <w:color w:val="auto"/>
+                <w:szCs w:val="20"/>
+              </w:rPr>
+            </w:pPr>
+            <w:r>
+              <w:rPr>
+                <w:rFonts w:eastAsia="Times New Roman"/>
+                <w:noProof w:val="0"/>
+                <w:color w:val="auto"/>
+                <w:szCs w:val="20"/>
+              </w:rPr>
+              <w:t>questionFormulation.</w:t>
+            </w:r>
+            <w:r>
+              <w:rPr>
+                <w:rFonts w:eastAsia="Times New Roman"/>
+                <w:noProof w:val="0"/>
+                <w:color w:val="auto"/>
+                <w:szCs w:val="20"/>
+              </w:rPr>
+              <w:t xml:space="preserve">id = </w:t>
+            </w:r>
+            <w:r>
+              <w:rPr>
+                <w:rFonts w:eastAsia="Times New Roman"/>
+                <w:noProof w:val="0"/>
+                <w:color w:val="auto"/>
+                <w:szCs w:val="20"/>
+              </w:rPr>
+              <w:t>SE-</w:t>
+            </w:r>
+            <w:r>
+              <w:rPr>
+                <w:rFonts w:eastAsia="Times New Roman"/>
+                <w:noProof w:val="0"/>
+                <w:color w:val="auto"/>
+                <w:szCs w:val="20"/>
+              </w:rPr>
+              <w:t>1234</w:t>
+            </w:r>
+            <w:r>
+              <w:rPr>
+                <w:rFonts w:eastAsia="Times New Roman"/>
+                <w:noProof w:val="0"/>
+                <w:color w:val="auto"/>
+                <w:szCs w:val="20"/>
+              </w:rPr>
+              <w:t>#987</w:t>
+            </w:r>
+            <w:r>
+              <w:rPr>
+                <w:rFonts w:eastAsia="Times New Roman"/>
+                <w:noProof w:val="0"/>
+                <w:color w:val="auto"/>
+                <w:szCs w:val="20"/>
+              </w:rPr>
+              <w:t>#que</w:t>
+            </w:r>
+            <w:r>
+              <w:rPr>
+                <w:rFonts w:eastAsia="Times New Roman"/>
+                <w:noProof w:val="0"/>
+                <w:color w:val="auto"/>
+                <w:szCs w:val="20"/>
+              </w:rPr>
+              <w:t>stionFormulation</w:t>
+            </w:r>
+            <w:r>
+              <w:rPr>
+                <w:rFonts w:eastAsia="Times New Roman"/>
+                <w:noProof w:val="0"/>
+                <w:color w:val="auto"/>
+                <w:szCs w:val="20"/>
+              </w:rPr>
+              <w:t>0</w:t>
+            </w:r>
+          </w:p>
+          <w:p>
+            <w:pPr>
+              <w:outlineLvl w:val="4"/>
+              <w:rPr>
+                <w:rFonts w:eastAsia="Times New Roman"/>
+                <w:noProof w:val="0"/>
+                <w:color w:val="auto"/>
+                <w:szCs w:val="20"/>
+              </w:rPr>
+            </w:pPr>
+            <w:r>
+              <w:rPr>
+                <w:rFonts w:eastAsia="Times New Roman"/>
+                <w:noProof w:val="0"/>
+                <w:color w:val="auto"/>
+                <w:szCs w:val="20"/>
+              </w:rPr>
+              <w:t>och nästa id blir</w:t>
+            </w:r>
+          </w:p>
+          <w:p>
+            <w:pPr>
+              <w:outlineLvl w:val="4"/>
+              <w:rPr>
+                <w:rFonts w:eastAsia="Times New Roman"/>
+                <w:noProof w:val="0"/>
+                <w:color w:val="auto"/>
+                <w:szCs w:val="20"/>
+              </w:rPr>
+            </w:pPr>
+            <w:r>
+              <w:rPr>
+                <w:rFonts w:eastAsia="Times New Roman"/>
+                <w:noProof w:val="0"/>
+                <w:color w:val="auto"/>
+                <w:szCs w:val="20"/>
+              </w:rPr>
+              <w:t>questionFormulation.</w:t>
+            </w:r>
+            <w:r>
+              <w:rPr>
+                <w:rFonts w:eastAsia="Times New Roman"/>
+                <w:noProof w:val="0"/>
+                <w:color w:val="auto"/>
+                <w:szCs w:val="20"/>
+              </w:rPr>
+              <w:t xml:space="preserve">id = </w:t>
+            </w:r>
+            <w:r>
+              <w:rPr>
+                <w:rFonts w:eastAsia="Times New Roman"/>
+                <w:noProof w:val="0"/>
+                <w:color w:val="auto"/>
+                <w:szCs w:val="20"/>
+              </w:rPr>
+              <w:t>SE-</w:t>
+            </w:r>
+            <w:r>
+              <w:rPr>
+                <w:rFonts w:eastAsia="Times New Roman"/>
+                <w:noProof w:val="0"/>
+                <w:color w:val="auto"/>
+                <w:szCs w:val="20"/>
+              </w:rPr>
+              <w:t>1234</w:t>
+            </w:r>
+            <w:r>
+              <w:rPr>
+                <w:rFonts w:eastAsia="Times New Roman"/>
+                <w:noProof w:val="0"/>
+                <w:color w:val="auto"/>
+                <w:szCs w:val="20"/>
+              </w:rPr>
+              <w:t>#987</w:t>
+            </w:r>
+            <w:r>
+              <w:rPr>
+                <w:rFonts w:eastAsia="Times New Roman"/>
+                <w:noProof w:val="0"/>
+                <w:color w:val="auto"/>
+                <w:szCs w:val="20"/>
+              </w:rPr>
+              <w:t>#questionFormulation</w:t>
             </w:r>
             <w:commentRangeStart w:id="14"/>
             <w:r>
@@ -7154,13 +7686,13 @@
               <w:rPr>
                 <w:lang w:val="en-US"/>
               </w:rPr>
-              <w:t>awarenessInformation</w:t>
-            </w:r>
-            <w:r>
-              <w:rPr>
-                <w:lang w:val="en-US"/>
-              </w:rPr>
-              <w:t>.clinicalInformation.description</w:t>
+              <w:t>questionFormulation</w:t>
+            </w:r>
+            <w:r>
+              <w:rPr>
+                <w:lang w:val="en-US"/>
+              </w:rPr>
+              <w:t>.text</w:t>
             </w:r>
           </w:p>
         </w:tc>
@@ -7188,10 +7720,7 @@
           </w:tcPr>
           <w:p>
             <w:r>
-              <w:t>Här ska kli</w:t>
-            </w:r>
-            <w:r>
-              <w:t>nisk informationsbeskrivning in</w:t>
+              <w:t>Här ska frågeställningstexten in.</w:t>
             </w:r>
           </w:p>
         </w:tc>
@@ -7201,7 +7730,7 @@
           </w:tcPr>
           <w:p>
             <w:r>
-              <w:t>0..1</w:t>
+              <w:t>1..1</w:t>
             </w:r>
           </w:p>
         </w:tc>
@@ -7223,6 +7752,12 @@
               </w:rPr>
               <w:t>questionFormulation</w:t>
             </w:r>
+            <w:r>
+              <w:rPr>
+                <w:lang w:val="en-US"/>
+              </w:rPr>
+              <w:t>.desiredAction</w:t>
+            </w:r>
           </w:p>
         </w:tc>
         <w:tc>
@@ -7249,10 +7784,16 @@
           </w:tcPr>
           <w:p>
             <w:r>
-              <w:t>I SLL har det beslutats att remissen kan bara innehålla en frågeställnin</w:t>
-            </w:r>
-            <w:r>
-              <w:t>g</w:t>
+              <w:t xml:space="preserve">Här kan man </w:t>
+            </w:r>
+            <w:r>
+              <w:t>efterfråga</w:t>
+            </w:r>
+            <w:r>
+              <w:t xml:space="preserve"> önskade åtgärder. Dessa åtgärder är direkt kopplat till frågeställningen</w:t>
+            </w:r>
+            <w:r>
+              <w:t>.</w:t>
             </w:r>
           </w:p>
         </w:tc>
@@ -7262,7 +7803,7 @@
           </w:tcPr>
           <w:p>
             <w:r>
-              <w:t>1..1</w:t>
+              <w:t>0..n</w:t>
             </w:r>
           </w:p>
         </w:tc>
@@ -7288,7 +7829,7 @@
               <w:rPr>
                 <w:lang w:val="en-US"/>
               </w:rPr>
-              <w:t>.id</w:t>
+              <w:t>.desiredAction.id</w:t>
             </w:r>
           </w:p>
         </w:tc>
@@ -7306,7 +7847,7 @@
               <w:rPr>
                 <w:lang w:val="en-US"/>
               </w:rPr>
-              <w:t>QuestionFormulationIdType</w:t>
+              <w:t>DescriptionIdType</w:t>
             </w:r>
           </w:p>
         </w:tc>
@@ -7314,6 +7855,28 @@
           <w:tcPr>
             <w:tcW w:w="5387" w:type="dxa"/>
           </w:tcPr>
+          <w:p>
+            <w:r>
+              <w:t>Å</w:t>
+            </w:r>
+            <w:r>
+              <w:t>tgärd-id unikt</w:t>
+            </w:r>
+            <w:r>
+              <w:t xml:space="preserve">. Format enligt </w:t>
+            </w:r>
+          </w:p>
+          <w:p>
+            <w:r>
+              <w:t>åtgä</w:t>
+            </w:r>
+            <w:r>
+              <w:t>rdsid: frågeställnings-id#desiredAction</w:t>
+            </w:r>
+            <w:r>
+              <w:t>+löpnummer</w:t>
+            </w:r>
+          </w:p>
           <w:p>
             <w:pPr>
               <w:outlineLvl w:val="4"/>
@@ -7331,17 +7894,19 @@
                 <w:color w:val="auto"/>
                 <w:szCs w:val="20"/>
               </w:rPr>
-              <w:t>U</w:t>
-            </w:r>
-            <w:r>
+              <w:t>Exempel.</w:t>
+            </w:r>
+          </w:p>
+          <w:p>
+            <w:pPr>
+              <w:outlineLvl w:val="4"/>
               <w:rPr>
                 <w:rFonts w:eastAsia="Times New Roman"/>
                 <w:noProof w:val="0"/>
                 <w:color w:val="auto"/>
                 <w:szCs w:val="20"/>
               </w:rPr>
-              <w:t>nikt frågeställningsid</w:t>
-            </w:r>
+            </w:pPr>
             <w:r>
               <w:rPr>
                 <w:rFonts w:eastAsia="Times New Roman"/>
@@ -7349,7 +7914,7 @@
                 <w:color w:val="auto"/>
                 <w:szCs w:val="20"/>
               </w:rPr>
-              <w:t xml:space="preserve"> som är sammansatt av requestId</w:t>
+              <w:t>questionFormulation.id = SE-1234#987</w:t>
             </w:r>
             <w:r>
               <w:rPr>
@@ -7358,7 +7923,7 @@
                 <w:color w:val="auto"/>
                 <w:szCs w:val="20"/>
               </w:rPr>
-              <w:t xml:space="preserve"> + strängen questionFormulation + löpnummer med teckenet # som skiljer respektive del.</w:t>
+              <w:t>#questionFormulation0</w:t>
             </w:r>
           </w:p>
           <w:p>
@@ -7378,7 +7943,7 @@
                 <w:color w:val="auto"/>
                 <w:szCs w:val="20"/>
               </w:rPr>
-              <w:t>Exempel.</w:t>
+              <w:t>desiredAction.id = SE-1234#987#questionFormulation0#desiredAction0</w:t>
             </w:r>
           </w:p>
           <w:p>
@@ -7398,17 +7963,19 @@
                 <w:color w:val="auto"/>
                 <w:szCs w:val="20"/>
               </w:rPr>
-              <w:t>request</w:t>
-            </w:r>
-            <w:r>
+              <w:t>och nästa id blir</w:t>
+            </w:r>
+          </w:p>
+          <w:p>
+            <w:pPr>
+              <w:outlineLvl w:val="4"/>
               <w:rPr>
                 <w:rFonts w:eastAsia="Times New Roman"/>
                 <w:noProof w:val="0"/>
                 <w:color w:val="auto"/>
                 <w:szCs w:val="20"/>
               </w:rPr>
-              <w:t xml:space="preserve">Id </w:t>
-            </w:r>
+            </w:pPr>
             <w:r>
               <w:rPr>
                 <w:rFonts w:eastAsia="Times New Roman"/>
@@ -7416,27 +7983,312 @@
                 <w:color w:val="auto"/>
                 <w:szCs w:val="20"/>
               </w:rPr>
-              <w:t>= SE-</w:t>
-            </w:r>
-            <w:r>
+              <w:t>desiredAction.id = SE-1234#987#questionFormulation0#desiredAction1</w:t>
+            </w:r>
+          </w:p>
+          <w:p/>
+        </w:tc>
+        <w:tc>
+          <w:tcPr>
+            <w:tcW w:w="567" w:type="dxa"/>
+          </w:tcPr>
+          <w:p>
+            <w:r>
+              <w:t>1..1</w:t>
+            </w:r>
+          </w:p>
+        </w:tc>
+      </w:tr>
+      <w:tr>
+        <w:tc>
+          <w:tcPr>
+            <w:tcW w:w="2802" w:type="dxa"/>
+          </w:tcPr>
+          <w:p>
+            <w:pPr>
+              <w:rPr>
+                <w:lang w:val="en-US"/>
+              </w:rPr>
+            </w:pPr>
+            <w:r>
+              <w:rPr>
+                <w:lang w:val="en-US"/>
+              </w:rPr>
+              <w:t>questionFormulation</w:t>
+            </w:r>
+            <w:r>
+              <w:rPr>
+                <w:lang w:val="en-US"/>
+              </w:rPr>
+              <w:t>.desiredAction.description</w:t>
+            </w:r>
+          </w:p>
+        </w:tc>
+        <w:tc>
+          <w:tcPr>
+            <w:tcW w:w="1275" w:type="dxa"/>
+          </w:tcPr>
+          <w:p>
+            <w:pPr>
+              <w:rPr>
+                <w:lang w:val="en-US"/>
+              </w:rPr>
+            </w:pPr>
+            <w:r>
+              <w:rPr>
+                <w:lang w:val="en-US"/>
+              </w:rPr>
+              <w:t>String</w:t>
+            </w:r>
+          </w:p>
+        </w:tc>
+        <w:tc>
+          <w:tcPr>
+            <w:tcW w:w="5387" w:type="dxa"/>
+          </w:tcPr>
+          <w:p>
+            <w:r>
+              <w:t>Här ska åtgärdsbeskrivningen in</w:t>
+            </w:r>
+          </w:p>
+        </w:tc>
+        <w:tc>
+          <w:tcPr>
+            <w:tcW w:w="567" w:type="dxa"/>
+          </w:tcPr>
+          <w:p>
+            <w:r>
+              <w:t>0..1</w:t>
+            </w:r>
+          </w:p>
+        </w:tc>
+      </w:tr>
+      <w:tr>
+        <w:tc>
+          <w:tcPr>
+            <w:tcW w:w="2802" w:type="dxa"/>
+          </w:tcPr>
+          <w:p>
+            <w:pPr>
+              <w:rPr>
+                <w:lang w:val="en-US"/>
+              </w:rPr>
+            </w:pPr>
+            <w:r>
+              <w:rPr>
+                <w:lang w:val="en-US"/>
+              </w:rPr>
+              <w:t>questionFormulation.desiredAction.condition</w:t>
+            </w:r>
+          </w:p>
+        </w:tc>
+        <w:tc>
+          <w:tcPr>
+            <w:tcW w:w="1275" w:type="dxa"/>
+          </w:tcPr>
+          <w:p>
+            <w:pPr>
+              <w:rPr>
+                <w:lang w:val="en-US"/>
+              </w:rPr>
+            </w:pPr>
+            <w:r>
+              <w:rPr>
+                <w:lang w:val="en-US"/>
+              </w:rPr>
+              <w:t>ConditionTypeId</w:t>
+            </w:r>
+          </w:p>
+        </w:tc>
+        <w:tc>
+          <w:tcPr>
+            <w:tcW w:w="5387" w:type="dxa"/>
+          </w:tcPr>
+          <w:p>
+            <w:r>
+              <w:t>K</w:t>
+            </w:r>
+            <w:r>
+              <w:t xml:space="preserve">od enligt </w:t>
+            </w:r>
+          </w:p>
+          <w:p>
+            <w:pPr>
+              <w:outlineLvl w:val="5"/>
               <w:rPr>
                 <w:rFonts w:eastAsia="Times New Roman"/>
                 <w:noProof w:val="0"/>
                 <w:color w:val="auto"/>
                 <w:szCs w:val="20"/>
-              </w:rPr>
-              <w:t>1234</w:t>
-            </w:r>
+                <w:lang w:val="en-US"/>
+              </w:rPr>
+            </w:pPr>
             <w:r>
               <w:rPr>
                 <w:rFonts w:eastAsia="Times New Roman"/>
                 <w:noProof w:val="0"/>
                 <w:color w:val="auto"/>
                 <w:szCs w:val="20"/>
-              </w:rPr>
-              <w:t>#987</w:t>
-            </w:r>
-          </w:p>
+                <w:lang w:val="en-US"/>
+              </w:rPr>
+              <w:t>KVÅ alternativt SLL Informationskomponentkoder</w:t>
+            </w:r>
+          </w:p>
+          <w:p/>
+        </w:tc>
+        <w:tc>
+          <w:tcPr>
+            <w:tcW w:w="567" w:type="dxa"/>
+          </w:tcPr>
+          <w:p>
+            <w:r>
+              <w:t>0..1</w:t>
+            </w:r>
+            <w:bookmarkStart w:id="15" w:name="_GoBack"/>
+            <w:bookmarkEnd w:id="15"/>
+          </w:p>
+        </w:tc>
+      </w:tr>
+      <w:tr>
+        <w:tc>
+          <w:tcPr>
+            <w:tcW w:w="2802" w:type="dxa"/>
+          </w:tcPr>
+          <w:p>
+            <w:pPr>
+              <w:rPr>
+                <w:lang w:val="en-US"/>
+              </w:rPr>
+            </w:pPr>
+            <w:r>
+              <w:rPr>
+                <w:lang w:val="en-US"/>
+              </w:rPr>
+              <w:t>questionFormulation</w:t>
+            </w:r>
+            <w:r>
+              <w:rPr>
+                <w:lang w:val="en-US"/>
+              </w:rPr>
+              <w:t>.clinicalInformation</w:t>
+            </w:r>
+          </w:p>
+        </w:tc>
+        <w:tc>
+          <w:tcPr>
+            <w:tcW w:w="1275" w:type="dxa"/>
+          </w:tcPr>
+          <w:p>
+            <w:pPr>
+              <w:rPr>
+                <w:lang w:val="en-US"/>
+              </w:rPr>
+            </w:pPr>
+            <w:r>
+              <w:rPr>
+                <w:lang w:val="en-US"/>
+              </w:rPr>
+              <w:t>--</w:t>
+            </w:r>
+          </w:p>
+        </w:tc>
+        <w:tc>
+          <w:tcPr>
+            <w:tcW w:w="5387" w:type="dxa"/>
+          </w:tcPr>
+          <w:p>
+            <w:r>
+              <w:t>Man kan ange underbyggande klinisk information för remissfrågeställningen. Dessa underbyggande kliniska data är direkt kopplat till frågeställningen</w:t>
+            </w:r>
+          </w:p>
+        </w:tc>
+        <w:tc>
+          <w:tcPr>
+            <w:tcW w:w="567" w:type="dxa"/>
+          </w:tcPr>
+          <w:p>
+            <w:r>
+              <w:t>0..n</w:t>
+            </w:r>
+          </w:p>
+        </w:tc>
+      </w:tr>
+      <w:tr>
+        <w:tc>
+          <w:tcPr>
+            <w:tcW w:w="2802" w:type="dxa"/>
+          </w:tcPr>
+          <w:p>
+            <w:pPr>
+              <w:rPr>
+                <w:lang w:val="en-US"/>
+              </w:rPr>
+            </w:pPr>
+            <w:r>
+              <w:rPr>
+                <w:lang w:val="en-US"/>
+              </w:rPr>
+              <w:t>questionFormulation</w:t>
+            </w:r>
+            <w:r>
+              <w:rPr>
+                <w:lang w:val="en-US"/>
+              </w:rPr>
+              <w:t>.clinicalInformation.id</w:t>
+            </w:r>
+          </w:p>
+        </w:tc>
+        <w:tc>
+          <w:tcPr>
+            <w:tcW w:w="1275" w:type="dxa"/>
+          </w:tcPr>
+          <w:p>
+            <w:pPr>
+              <w:rPr>
+                <w:lang w:val="en-US"/>
+              </w:rPr>
+            </w:pPr>
+            <w:r>
+              <w:rPr>
+                <w:lang w:val="en-US"/>
+              </w:rPr>
+              <w:t>DescriptionIdType</w:t>
+            </w:r>
+          </w:p>
+        </w:tc>
+        <w:tc>
+          <w:tcPr>
+            <w:tcW w:w="5387" w:type="dxa"/>
+          </w:tcPr>
+          <w:p>
+            <w:r>
+              <w:t>Unik identitet för den kliniska informationen</w:t>
+            </w:r>
+            <w:r>
+              <w:t xml:space="preserve">. Format enligt </w:t>
+            </w:r>
+          </w:p>
+          <w:p>
+            <w:r>
+              <w:t>klinisk informatio</w:t>
+            </w:r>
+            <w:r>
+              <w:t xml:space="preserve">n-id: </w:t>
+            </w:r>
+            <w:r>
+              <w:t>questionFormulation.id</w:t>
+            </w:r>
+            <w:r>
+              <w:t>#clinical</w:t>
+            </w:r>
+            <w:r>
+              <w:t>Information</w:t>
+            </w:r>
+            <w:r>
+              <w:t>+löpnummer</w:t>
+            </w:r>
+          </w:p>
+          <w:p/>
           <w:p>
             <w:pPr>
               <w:outlineLvl w:val="4"/>
@@ -7454,17 +8306,19 @@
                 <w:color w:val="auto"/>
                 <w:szCs w:val="20"/>
               </w:rPr>
-              <w:t>questionFormulation.</w:t>
-            </w:r>
-            <w:r>
+              <w:t>Exempel.</w:t>
+            </w:r>
+          </w:p>
+          <w:p>
+            <w:pPr>
+              <w:outlineLvl w:val="4"/>
               <w:rPr>
                 <w:rFonts w:eastAsia="Times New Roman"/>
                 <w:noProof w:val="0"/>
                 <w:color w:val="auto"/>
                 <w:szCs w:val="20"/>
               </w:rPr>
-              <w:t xml:space="preserve">id = </w:t>
-            </w:r>
+            </w:pPr>
             <w:r>
               <w:rPr>
                 <w:rFonts w:eastAsia="Times New Roman"/>
@@ -7472,17 +8326,19 @@
                 <w:color w:val="auto"/>
                 <w:szCs w:val="20"/>
               </w:rPr>
-              <w:t>SE-</w:t>
-            </w:r>
-            <w:r>
+              <w:t>questionFormulation.id = SE-1234#987#questionFormulation0</w:t>
+            </w:r>
+          </w:p>
+          <w:p>
+            <w:pPr>
+              <w:outlineLvl w:val="4"/>
               <w:rPr>
                 <w:rFonts w:eastAsia="Times New Roman"/>
                 <w:noProof w:val="0"/>
                 <w:color w:val="auto"/>
                 <w:szCs w:val="20"/>
               </w:rPr>
-              <w:t>1234</w:t>
-            </w:r>
+            </w:pPr>
             <w:r>
               <w:rPr>
                 <w:rFonts w:eastAsia="Times New Roman"/>
@@ -7490,17 +8346,19 @@
                 <w:color w:val="auto"/>
                 <w:szCs w:val="20"/>
               </w:rPr>
-              <w:t>#987</w:t>
-            </w:r>
-            <w:r>
+              <w:t>desiredAction.id = SE-1234#987#questionFormulation0#clinicalInformation0</w:t>
+            </w:r>
+          </w:p>
+          <w:p>
+            <w:pPr>
+              <w:outlineLvl w:val="4"/>
               <w:rPr>
                 <w:rFonts w:eastAsia="Times New Roman"/>
                 <w:noProof w:val="0"/>
                 <w:color w:val="auto"/>
                 <w:szCs w:val="20"/>
               </w:rPr>
-              <w:t>#que</w:t>
-            </w:r>
+            </w:pPr>
             <w:r>
               <w:rPr>
                 <w:rFonts w:eastAsia="Times New Roman"/>
@@ -7508,122 +8366,27 @@
                 <w:color w:val="auto"/>
                 <w:szCs w:val="20"/>
               </w:rPr>
-              <w:t>stionFormulation</w:t>
-            </w:r>
-            <w:r>
+              <w:t>och nästa id blir</w:t>
+            </w:r>
+          </w:p>
+          <w:p>
+            <w:pPr>
+              <w:outlineLvl w:val="4"/>
               <w:rPr>
                 <w:rFonts w:eastAsia="Times New Roman"/>
                 <w:noProof w:val="0"/>
                 <w:color w:val="auto"/>
                 <w:szCs w:val="20"/>
               </w:rPr>
-              <w:t>0</w:t>
-            </w:r>
-          </w:p>
-          <w:p>
-            <w:pPr>
-              <w:outlineLvl w:val="4"/>
+            </w:pPr>
+            <w:r>
               <w:rPr>
                 <w:rFonts w:eastAsia="Times New Roman"/>
                 <w:noProof w:val="0"/>
                 <w:color w:val="auto"/>
                 <w:szCs w:val="20"/>
               </w:rPr>
-            </w:pPr>
-            <w:r>
-              <w:rPr>
-                <w:rFonts w:eastAsia="Times New Roman"/>
-                <w:noProof w:val="0"/>
-                <w:color w:val="auto"/>
-                <w:szCs w:val="20"/>
-              </w:rPr>
-              <w:t>och nästa id blir</w:t>
-            </w:r>
-          </w:p>
-          <w:p>
-            <w:pPr>
-              <w:outlineLvl w:val="4"/>
-              <w:rPr>
-                <w:rFonts w:eastAsia="Times New Roman"/>
-                <w:noProof w:val="0"/>
-                <w:color w:val="auto"/>
-                <w:szCs w:val="20"/>
-              </w:rPr>
-            </w:pPr>
-            <w:r>
-              <w:rPr>
-                <w:rFonts w:eastAsia="Times New Roman"/>
-                <w:noProof w:val="0"/>
-                <w:color w:val="auto"/>
-                <w:szCs w:val="20"/>
-              </w:rPr>
-              <w:t>questionFormulation.</w:t>
-            </w:r>
-            <w:r>
-              <w:rPr>
-                <w:rFonts w:eastAsia="Times New Roman"/>
-                <w:noProof w:val="0"/>
-                <w:color w:val="auto"/>
-                <w:szCs w:val="20"/>
-              </w:rPr>
-              <w:t xml:space="preserve">id = </w:t>
-            </w:r>
-            <w:r>
-              <w:rPr>
-                <w:rFonts w:eastAsia="Times New Roman"/>
-                <w:noProof w:val="0"/>
-                <w:color w:val="auto"/>
-                <w:szCs w:val="20"/>
-              </w:rPr>
-              <w:t>SE-</w:t>
-            </w:r>
-            <w:r>
-              <w:rPr>
-                <w:rFonts w:eastAsia="Times New Roman"/>
-                <w:noProof w:val="0"/>
-                <w:color w:val="auto"/>
-                <w:szCs w:val="20"/>
-              </w:rPr>
-              <w:t>1234</w:t>
-            </w:r>
-            <w:r>
-              <w:rPr>
-                <w:rFonts w:eastAsia="Times New Roman"/>
-                <w:noProof w:val="0"/>
-                <w:color w:val="auto"/>
-                <w:szCs w:val="20"/>
-              </w:rPr>
-              <w:t>#987</w:t>
-            </w:r>
-            <w:r>
-              <w:rPr>
-                <w:rFonts w:eastAsia="Times New Roman"/>
-                <w:noProof w:val="0"/>
-                <w:color w:val="auto"/>
-                <w:szCs w:val="20"/>
-              </w:rPr>
-              <w:t>#questionFormulation</w:t>
-            </w:r>
-            <w:commentRangeStart w:id="15"/>
-            <w:r>
-              <w:rPr>
-                <w:rFonts w:eastAsia="Times New Roman"/>
-                <w:noProof w:val="0"/>
-                <w:color w:val="auto"/>
-                <w:szCs w:val="20"/>
-              </w:rPr>
-              <w:t>1</w:t>
-            </w:r>
-            <w:commentRangeEnd w:id="15"/>
-            <w:r>
-              <w:rPr>
-                <w:rStyle w:val="CommentReference"/>
-                <w:rFonts w:ascii="Arial" w:hAnsi="Arial"/>
-                <w:i/>
-                <w:noProof w:val="0"/>
-                <w:lang w:val="en-GB"/>
-              </w:rPr>
-              <w:commentReference w:id="15"/>
+              <w:t>desiredAction.id = SE-1234#987#questionFormulation0#clinicalInformation1</w:t>
             </w:r>
           </w:p>
           <w:p/>
@@ -7634,651 +8397,7 @@
           </w:tcPr>
           <w:p>
             <w:r>
-              <w:t>1..1</w:t>
-            </w:r>
-          </w:p>
-        </w:tc>
-      </w:tr>
-      <w:tr>
-        <w:tc>
-          <w:tcPr>
-            <w:tcW w:w="2802" w:type="dxa"/>
-          </w:tcPr>
-          <w:p>
-            <w:pPr>
-              <w:rPr>
-                <w:lang w:val="en-US"/>
-              </w:rPr>
-            </w:pPr>
-            <w:r>
-              <w:rPr>
-                <w:lang w:val="en-US"/>
-              </w:rPr>
-              <w:t>questionFormulation</w:t>
-            </w:r>
-            <w:r>
-              <w:rPr>
-                <w:lang w:val="en-US"/>
-              </w:rPr>
-              <w:t>.text</w:t>
-            </w:r>
-          </w:p>
-        </w:tc>
-        <w:tc>
-          <w:tcPr>
-            <w:tcW w:w="1275" w:type="dxa"/>
-          </w:tcPr>
-          <w:p>
-            <w:pPr>
-              <w:rPr>
-                <w:lang w:val="en-US"/>
-              </w:rPr>
-            </w:pPr>
-            <w:r>
-              <w:rPr>
-                <w:lang w:val="en-US"/>
-              </w:rPr>
-              <w:t>String</w:t>
-            </w:r>
-          </w:p>
-        </w:tc>
-        <w:tc>
-          <w:tcPr>
-            <w:tcW w:w="5387" w:type="dxa"/>
-          </w:tcPr>
-          <w:p>
-            <w:r>
-              <w:t>Här ska frågeställningstexten in.</w:t>
-            </w:r>
-          </w:p>
-        </w:tc>
-        <w:tc>
-          <w:tcPr>
-            <w:tcW w:w="567" w:type="dxa"/>
-          </w:tcPr>
-          <w:p>
-            <w:r>
-              <w:t>1..1</w:t>
-            </w:r>
-          </w:p>
-        </w:tc>
-      </w:tr>
-      <w:tr>
-        <w:tc>
-          <w:tcPr>
-            <w:tcW w:w="2802" w:type="dxa"/>
-          </w:tcPr>
-          <w:p>
-            <w:pPr>
-              <w:rPr>
-                <w:lang w:val="en-US"/>
-              </w:rPr>
-            </w:pPr>
-            <w:r>
-              <w:rPr>
-                <w:lang w:val="en-US"/>
-              </w:rPr>
-              <w:t>questionFormulation</w:t>
-            </w:r>
-            <w:r>
-              <w:rPr>
-                <w:lang w:val="en-US"/>
-              </w:rPr>
-              <w:t>.desiredAction</w:t>
-            </w:r>
-          </w:p>
-        </w:tc>
-        <w:tc>
-          <w:tcPr>
-            <w:tcW w:w="1275" w:type="dxa"/>
-          </w:tcPr>
-          <w:p>
-            <w:pPr>
-              <w:rPr>
-                <w:lang w:val="en-US"/>
-              </w:rPr>
-            </w:pPr>
-            <w:r>
-              <w:rPr>
-                <w:lang w:val="en-US"/>
-              </w:rPr>
-              <w:t>--</w:t>
-            </w:r>
-          </w:p>
-        </w:tc>
-        <w:tc>
-          <w:tcPr>
-            <w:tcW w:w="5387" w:type="dxa"/>
-          </w:tcPr>
-          <w:p>
-            <w:r>
-              <w:t xml:space="preserve">Här kan man </w:t>
-            </w:r>
-            <w:r>
-              <w:t>efterfråga</w:t>
-            </w:r>
-            <w:r>
-              <w:t xml:space="preserve"> önskade åtgärder. Dessa åtgärder är direkt kopplat till frågeställningen</w:t>
-            </w:r>
-            <w:r>
-              <w:t>.</w:t>
-            </w:r>
-          </w:p>
-        </w:tc>
-        <w:tc>
-          <w:tcPr>
-            <w:tcW w:w="567" w:type="dxa"/>
-          </w:tcPr>
-          <w:p>
-            <w:r>
-              <w:t>0..n</w:t>
-            </w:r>
-          </w:p>
-        </w:tc>
-      </w:tr>
-      <w:tr>
-        <w:tc>
-          <w:tcPr>
-            <w:tcW w:w="2802" w:type="dxa"/>
-          </w:tcPr>
-          <w:p>
-            <w:pPr>
-              <w:rPr>
-                <w:lang w:val="en-US"/>
-              </w:rPr>
-            </w:pPr>
-            <w:r>
-              <w:rPr>
-                <w:lang w:val="en-US"/>
-              </w:rPr>
-              <w:t>questionFormulation</w:t>
-            </w:r>
-            <w:r>
-              <w:rPr>
-                <w:lang w:val="en-US"/>
-              </w:rPr>
-              <w:t>.desiredAction.id</w:t>
-            </w:r>
-          </w:p>
-        </w:tc>
-        <w:tc>
-          <w:tcPr>
-            <w:tcW w:w="1275" w:type="dxa"/>
-          </w:tcPr>
-          <w:p>
-            <w:pPr>
-              <w:rPr>
-                <w:lang w:val="en-US"/>
-              </w:rPr>
-            </w:pPr>
-            <w:r>
-              <w:rPr>
-                <w:lang w:val="en-US"/>
-              </w:rPr>
-              <w:t>DescriptionIdType</w:t>
-            </w:r>
-          </w:p>
-        </w:tc>
-        <w:tc>
-          <w:tcPr>
-            <w:tcW w:w="5387" w:type="dxa"/>
-          </w:tcPr>
-          <w:p>
-            <w:r>
-              <w:t>Å</w:t>
-            </w:r>
-            <w:r>
-              <w:t>tgärd-id unikt</w:t>
-            </w:r>
-            <w:r>
-              <w:t xml:space="preserve">. Format enligt </w:t>
-            </w:r>
-          </w:p>
-          <w:p>
-            <w:r>
-              <w:t>åtgä</w:t>
-            </w:r>
-            <w:r>
-              <w:t>rdsid: frågeställnings-id#desiredAction</w:t>
-            </w:r>
-            <w:r>
-              <w:t>+löpnummer</w:t>
-            </w:r>
-          </w:p>
-          <w:p>
-            <w:pPr>
-              <w:outlineLvl w:val="4"/>
-              <w:rPr>
-                <w:rFonts w:eastAsia="Times New Roman"/>
-                <w:noProof w:val="0"/>
-                <w:color w:val="auto"/>
-                <w:szCs w:val="20"/>
-              </w:rPr>
-            </w:pPr>
-            <w:r>
-              <w:rPr>
-                <w:rFonts w:eastAsia="Times New Roman"/>
-                <w:noProof w:val="0"/>
-                <w:color w:val="auto"/>
-                <w:szCs w:val="20"/>
-              </w:rPr>
-              <w:t>Exempel.</w:t>
-            </w:r>
-          </w:p>
-          <w:p>
-            <w:pPr>
-              <w:outlineLvl w:val="4"/>
-              <w:rPr>
-                <w:rFonts w:eastAsia="Times New Roman"/>
-                <w:noProof w:val="0"/>
-                <w:color w:val="auto"/>
-                <w:szCs w:val="20"/>
-              </w:rPr>
-            </w:pPr>
-            <w:r>
-              <w:rPr>
-                <w:rFonts w:eastAsia="Times New Roman"/>
-                <w:noProof w:val="0"/>
-                <w:color w:val="auto"/>
-                <w:szCs w:val="20"/>
-              </w:rPr>
-              <w:t>questionFormulation.id = SE-1234#987</w:t>
-            </w:r>
-            <w:r>
-              <w:rPr>
-                <w:rFonts w:eastAsia="Times New Roman"/>
-                <w:noProof w:val="0"/>
-                <w:color w:val="auto"/>
-                <w:szCs w:val="20"/>
-              </w:rPr>
-              <w:t>#questionFormulation0</w:t>
-            </w:r>
-          </w:p>
-          <w:p>
-            <w:pPr>
-              <w:outlineLvl w:val="4"/>
-              <w:rPr>
-                <w:rFonts w:eastAsia="Times New Roman"/>
-                <w:noProof w:val="0"/>
-                <w:color w:val="auto"/>
-                <w:szCs w:val="20"/>
-              </w:rPr>
-            </w:pPr>
-            <w:r>
-              <w:rPr>
-                <w:rFonts w:eastAsia="Times New Roman"/>
-                <w:noProof w:val="0"/>
-                <w:color w:val="auto"/>
-                <w:szCs w:val="20"/>
-              </w:rPr>
-              <w:t>desiredAction.id = SE-1234#987#questionFormulation0#desiredAction0</w:t>
-            </w:r>
-          </w:p>
-          <w:p>
-            <w:pPr>
-              <w:outlineLvl w:val="4"/>
-              <w:rPr>
-                <w:rFonts w:eastAsia="Times New Roman"/>
-                <w:noProof w:val="0"/>
-                <w:color w:val="auto"/>
-                <w:szCs w:val="20"/>
-              </w:rPr>
-            </w:pPr>
-            <w:r>
-              <w:rPr>
-                <w:rFonts w:eastAsia="Times New Roman"/>
-                <w:noProof w:val="0"/>
-                <w:color w:val="auto"/>
-                <w:szCs w:val="20"/>
-              </w:rPr>
-              <w:t>och nästa id blir</w:t>
-            </w:r>
-          </w:p>
-          <w:p>
-            <w:pPr>
-              <w:outlineLvl w:val="4"/>
-              <w:rPr>
-                <w:rFonts w:eastAsia="Times New Roman"/>
-                <w:noProof w:val="0"/>
-                <w:color w:val="auto"/>
-                <w:szCs w:val="20"/>
-              </w:rPr>
-            </w:pPr>
-            <w:r>
-              <w:rPr>
-                <w:rFonts w:eastAsia="Times New Roman"/>
-                <w:noProof w:val="0"/>
-                <w:color w:val="auto"/>
-                <w:szCs w:val="20"/>
-              </w:rPr>
-              <w:t>desiredAction.id = SE-1234#987#questionFormulation0#desiredAction1</w:t>
-            </w:r>
-          </w:p>
-          <w:p/>
-        </w:tc>
-        <w:tc>
-          <w:tcPr>
-            <w:tcW w:w="567" w:type="dxa"/>
-          </w:tcPr>
-          <w:p>
-            <w:r>
-              <w:t>1..1</w:t>
-            </w:r>
-          </w:p>
-        </w:tc>
-      </w:tr>
-      <w:tr>
-        <w:tc>
-          <w:tcPr>
-            <w:tcW w:w="2802" w:type="dxa"/>
-          </w:tcPr>
-          <w:p>
-            <w:pPr>
-              <w:rPr>
-                <w:lang w:val="en-US"/>
-              </w:rPr>
-            </w:pPr>
-            <w:r>
-              <w:rPr>
-                <w:lang w:val="en-US"/>
-              </w:rPr>
-              <w:t>questionFormulation</w:t>
-            </w:r>
-            <w:r>
-              <w:rPr>
-                <w:lang w:val="en-US"/>
-              </w:rPr>
-              <w:t>.desiredAction.description</w:t>
-            </w:r>
-          </w:p>
-        </w:tc>
-        <w:tc>
-          <w:tcPr>
-            <w:tcW w:w="1275" w:type="dxa"/>
-          </w:tcPr>
-          <w:p>
-            <w:pPr>
-              <w:rPr>
-                <w:lang w:val="en-US"/>
-              </w:rPr>
-            </w:pPr>
-            <w:r>
-              <w:rPr>
-                <w:lang w:val="en-US"/>
-              </w:rPr>
-              <w:t>String</w:t>
-            </w:r>
-          </w:p>
-        </w:tc>
-        <w:tc>
-          <w:tcPr>
-            <w:tcW w:w="5387" w:type="dxa"/>
-          </w:tcPr>
-          <w:p>
-            <w:r>
-              <w:t>Här ska åtgärdsbeskrivningen in</w:t>
-            </w:r>
-          </w:p>
-        </w:tc>
-        <w:tc>
-          <w:tcPr>
-            <w:tcW w:w="567" w:type="dxa"/>
-          </w:tcPr>
-          <w:p>
-            <w:r>
-              <w:t>0..1</w:t>
-            </w:r>
-          </w:p>
-        </w:tc>
-      </w:tr>
-      <w:tr>
-        <w:tc>
-          <w:tcPr>
-            <w:tcW w:w="2802" w:type="dxa"/>
-          </w:tcPr>
-          <w:p>
-            <w:pPr>
-              <w:rPr>
-                <w:lang w:val="en-US"/>
-              </w:rPr>
-            </w:pPr>
-            <w:r>
-              <w:rPr>
-                <w:lang w:val="en-US"/>
-              </w:rPr>
-              <w:t>questionFormulation</w:t>
-            </w:r>
-            <w:r>
-              <w:rPr>
-                <w:lang w:val="en-US"/>
-              </w:rPr>
-              <w:t>.clinicalInformation</w:t>
-            </w:r>
-          </w:p>
-        </w:tc>
-        <w:tc>
-          <w:tcPr>
-            <w:tcW w:w="1275" w:type="dxa"/>
-          </w:tcPr>
-          <w:p>
-            <w:pPr>
-              <w:rPr>
-                <w:lang w:val="en-US"/>
-              </w:rPr>
-            </w:pPr>
-            <w:r>
-              <w:rPr>
-                <w:lang w:val="en-US"/>
-              </w:rPr>
-              <w:t>--</w:t>
-            </w:r>
-          </w:p>
-        </w:tc>
-        <w:tc>
-          <w:tcPr>
-            <w:tcW w:w="5387" w:type="dxa"/>
-          </w:tcPr>
-          <w:p>
-            <w:r>
-              <w:t>Man kan ange underbyggande klinisk information för remissfrågeställningen. Dessa underbyggande kliniska data är direkt kopplat till frågeställningen</w:t>
-            </w:r>
-          </w:p>
-        </w:tc>
-        <w:tc>
-          <w:tcPr>
-            <w:tcW w:w="567" w:type="dxa"/>
-          </w:tcPr>
-          <w:p>
-            <w:r>
-              <w:t>0..n</w:t>
-            </w:r>
-          </w:p>
-        </w:tc>
-      </w:tr>
-      <w:tr>
-        <w:tc>
-          <w:tcPr>
-            <w:tcW w:w="2802" w:type="dxa"/>
-          </w:tcPr>
-          <w:p>
-            <w:pPr>
-              <w:rPr>
-                <w:lang w:val="en-US"/>
-              </w:rPr>
-            </w:pPr>
-            <w:r>
-              <w:rPr>
-                <w:lang w:val="en-US"/>
-              </w:rPr>
-              <w:t>questionFormulation</w:t>
-            </w:r>
-            <w:r>
-              <w:rPr>
-                <w:lang w:val="en-US"/>
-              </w:rPr>
-              <w:t>.clinicalInformation.id</w:t>
-            </w:r>
-          </w:p>
-        </w:tc>
-        <w:tc>
-          <w:tcPr>
-            <w:tcW w:w="1275" w:type="dxa"/>
-          </w:tcPr>
-          <w:p>
-            <w:pPr>
-              <w:rPr>
-                <w:lang w:val="en-US"/>
-              </w:rPr>
-            </w:pPr>
-            <w:r>
-              <w:rPr>
-                <w:lang w:val="en-US"/>
-              </w:rPr>
-              <w:t>DescriptionIdType</w:t>
-            </w:r>
-          </w:p>
-        </w:tc>
-        <w:tc>
-          <w:tcPr>
-            <w:tcW w:w="5387" w:type="dxa"/>
-          </w:tcPr>
-          <w:p>
-            <w:r>
-              <w:t>Unik identitet för den kliniska informationen</w:t>
-            </w:r>
-            <w:r>
-              <w:t xml:space="preserve">. Format enligt </w:t>
-            </w:r>
-          </w:p>
-          <w:p>
-            <w:r>
-              <w:t>klinisk informatio</w:t>
-            </w:r>
-            <w:r>
-              <w:t xml:space="preserve">n-id: </w:t>
-            </w:r>
-            <w:r>
-              <w:t>questionFormulation.id</w:t>
-            </w:r>
-            <w:r>
-              <w:t>#clinical</w:t>
-            </w:r>
-            <w:r>
-              <w:t>Information</w:t>
-            </w:r>
-            <w:r>
-              <w:t>+löpnummer</w:t>
-            </w:r>
-          </w:p>
-          <w:p/>
-          <w:p>
-            <w:pPr>
-              <w:outlineLvl w:val="4"/>
-              <w:rPr>
-                <w:rFonts w:eastAsia="Times New Roman"/>
-                <w:noProof w:val="0"/>
-                <w:color w:val="auto"/>
-                <w:szCs w:val="20"/>
-              </w:rPr>
-            </w:pPr>
-            <w:r>
-              <w:rPr>
-                <w:rFonts w:eastAsia="Times New Roman"/>
-                <w:noProof w:val="0"/>
-                <w:color w:val="auto"/>
-                <w:szCs w:val="20"/>
-              </w:rPr>
-              <w:t>Exempel.</w:t>
-            </w:r>
-          </w:p>
-          <w:p>
-            <w:pPr>
-              <w:outlineLvl w:val="4"/>
-              <w:rPr>
-                <w:rFonts w:eastAsia="Times New Roman"/>
-                <w:noProof w:val="0"/>
-                <w:color w:val="auto"/>
-                <w:szCs w:val="20"/>
-              </w:rPr>
-            </w:pPr>
-            <w:r>
-              <w:rPr>
-                <w:rFonts w:eastAsia="Times New Roman"/>
-                <w:noProof w:val="0"/>
-                <w:color w:val="auto"/>
-                <w:szCs w:val="20"/>
-              </w:rPr>
-              <w:t>questionFormulation.id = SE-1234#987#questionFormulation0</w:t>
-            </w:r>
-          </w:p>
-          <w:p>
-            <w:pPr>
-              <w:outlineLvl w:val="4"/>
-              <w:rPr>
-                <w:rFonts w:eastAsia="Times New Roman"/>
-                <w:noProof w:val="0"/>
-                <w:color w:val="auto"/>
-                <w:szCs w:val="20"/>
-              </w:rPr>
-            </w:pPr>
-            <w:r>
-              <w:rPr>
-                <w:rFonts w:eastAsia="Times New Roman"/>
-                <w:noProof w:val="0"/>
-                <w:color w:val="auto"/>
-                <w:szCs w:val="20"/>
-              </w:rPr>
-              <w:t>desiredAction.id = SE-1234#987#questionFormulation0#clinicalInformation0</w:t>
-            </w:r>
-          </w:p>
-          <w:p>
-            <w:pPr>
-              <w:outlineLvl w:val="4"/>
-              <w:rPr>
-                <w:rFonts w:eastAsia="Times New Roman"/>
-                <w:noProof w:val="0"/>
-                <w:color w:val="auto"/>
-                <w:szCs w:val="20"/>
-              </w:rPr>
-            </w:pPr>
-            <w:r>
-              <w:rPr>
-                <w:rFonts w:eastAsia="Times New Roman"/>
-                <w:noProof w:val="0"/>
-                <w:color w:val="auto"/>
-                <w:szCs w:val="20"/>
-              </w:rPr>
-              <w:t>och nästa id blir</w:t>
-            </w:r>
-          </w:p>
-          <w:p>
-            <w:pPr>
-              <w:outlineLvl w:val="4"/>
-              <w:rPr>
-                <w:rFonts w:eastAsia="Times New Roman"/>
-                <w:noProof w:val="0"/>
-                <w:color w:val="auto"/>
-                <w:szCs w:val="20"/>
-              </w:rPr>
-            </w:pPr>
-            <w:r>
-              <w:rPr>
-                <w:rFonts w:eastAsia="Times New Roman"/>
-                <w:noProof w:val="0"/>
-                <w:color w:val="auto"/>
-                <w:szCs w:val="20"/>
-              </w:rPr>
-              <w:t>desiredAction.id = SE-1234#987#questionFormulation0#clinicalInformation1</w:t>
-            </w:r>
-          </w:p>
-          <w:p/>
-        </w:tc>
-        <w:tc>
-          <w:tcPr>
-            <w:tcW w:w="567" w:type="dxa"/>
-          </w:tcPr>
-          <w:p>
-            <w:r>
+              <w:lastRenderedPageBreak/>
               <w:t>1..1</w:t>
             </w:r>
           </w:p>
@@ -9053,10 +9172,7 @@
               <w:t xml:space="preserve">Unik identitet på </w:t>
             </w:r>
             <w:r>
-              <w:t>remisssvaret</w:t>
-            </w:r>
-            <w:r>
-              <w:t xml:space="preserve"> (GUID), </w:t>
+              <w:t xml:space="preserve">remisssvaret (GUID), </w:t>
             </w:r>
             <w:r>
               <w:rPr>
@@ -9295,8 +9411,6 @@
             <w:r>
               <w:t>.</w:t>
             </w:r>
-            <w:bookmarkStart w:id="25" w:name="_GoBack"/>
-            <w:bookmarkEnd w:id="25"/>
           </w:p>
         </w:tc>
         <w:tc>
@@ -10390,7 +10504,10 @@
           </w:tcPr>
           <w:p>
             <w:r>
-              <w:t>1..1</w:t>
+              <w:t>0</w:t>
+            </w:r>
+            <w:r>
+              <w:t>..1</w:t>
             </w:r>
           </w:p>
         </w:tc>
@@ -10466,7 +10583,10 @@
           </w:tcPr>
           <w:p>
             <w:r>
-              <w:t>0..1</w:t>
+              <w:t>1</w:t>
+            </w:r>
+            <w:r>
+              <w:t>..1</w:t>
             </w:r>
           </w:p>
         </w:tc>
@@ -10731,7 +10851,7 @@
           </w:tcPr>
           <w:p>
             <w:r>
-              <w:t>0</w:t>
+              <w:t>1</w:t>
             </w:r>
             <w:r>
               <w:t>..1</w:t>
@@ -11076,7 +11196,7 @@
           </w:tcPr>
           <w:p>
             <w:r>
-              <w:t>Här ska svarstexten in. Här placeras även HL7 CDA "Narrative Block" text för att i klartext beskriva alla eventuella ingående Entry Acts och EntryRelationship Acts  om sådana finns.</w:t>
+              <w:t>Här ska svarstexten in.</w:t>
             </w:r>
           </w:p>
         </w:tc>
@@ -11194,13 +11314,7 @@
               <w:rPr>
                 <w:lang w:val="en-US"/>
               </w:rPr>
-              <w:t>II</w:t>
-            </w:r>
-            <w:r>
-              <w:rPr>
-                <w:lang w:val="en-US"/>
-              </w:rPr>
-              <w:t>C</w:t>
+              <w:t>DescriptionIdType</w:t>
             </w:r>
           </w:p>
         </w:tc>
@@ -11209,18 +11323,162 @@
             <w:tcW w:w="5220" w:type="dxa"/>
           </w:tcPr>
           <w:p>
-            <w:r>
-              <w:t>Unik identitet för den kliniska informationen</w:t>
-            </w:r>
-            <w:r>
-              <w:t xml:space="preserve">. Format enligt </w:t>
-            </w:r>
-          </w:p>
-          <w:p>
-            <w:r>
-              <w:t>klinisk information-id: svars-id#klininfo+löpnummer</w:t>
-            </w:r>
-          </w:p>
+            <w:pPr>
+              <w:outlineLvl w:val="4"/>
+              <w:rPr>
+                <w:rFonts w:eastAsia="Times New Roman"/>
+                <w:noProof w:val="0"/>
+                <w:color w:val="auto"/>
+                <w:szCs w:val="20"/>
+              </w:rPr>
+            </w:pPr>
+            <w:r>
+              <w:rPr>
+                <w:rFonts w:eastAsia="Times New Roman"/>
+                <w:noProof w:val="0"/>
+                <w:color w:val="auto"/>
+                <w:szCs w:val="20"/>
+              </w:rPr>
+              <w:t>U</w:t>
+            </w:r>
+            <w:r>
+              <w:rPr>
+                <w:rFonts w:eastAsia="Times New Roman"/>
+                <w:noProof w:val="0"/>
+                <w:color w:val="auto"/>
+                <w:szCs w:val="20"/>
+              </w:rPr>
+              <w:t xml:space="preserve">nikt </w:t>
+            </w:r>
+            <w:r>
+              <w:rPr>
+                <w:rFonts w:eastAsia="Times New Roman"/>
+                <w:noProof w:val="0"/>
+                <w:color w:val="auto"/>
+                <w:szCs w:val="20"/>
+              </w:rPr>
+              <w:t>id som är sammansatt av requestId + strängen clinicalInfo</w:t>
+            </w:r>
+            <w:r>
+              <w:rPr>
+                <w:rFonts w:eastAsia="Times New Roman"/>
+                <w:noProof w:val="0"/>
+                <w:color w:val="auto"/>
+                <w:szCs w:val="20"/>
+              </w:rPr>
+              <w:t>rmation + löpnummer med</w:t>
+            </w:r>
+            <w:r>
+              <w:rPr>
+                <w:rFonts w:eastAsia="Times New Roman"/>
+                <w:noProof w:val="0"/>
+                <w:color w:val="auto"/>
+                <w:szCs w:val="20"/>
+              </w:rPr>
+              <w:t xml:space="preserve"> # som skiljer respektive del.</w:t>
+            </w:r>
+          </w:p>
+          <w:p>
+            <w:pPr>
+              <w:outlineLvl w:val="4"/>
+              <w:rPr>
+                <w:rFonts w:eastAsia="Times New Roman"/>
+                <w:noProof w:val="0"/>
+                <w:color w:val="auto"/>
+                <w:szCs w:val="20"/>
+              </w:rPr>
+            </w:pPr>
+            <w:r>
+              <w:rPr>
+                <w:rFonts w:eastAsia="Times New Roman"/>
+                <w:noProof w:val="0"/>
+                <w:color w:val="auto"/>
+                <w:szCs w:val="20"/>
+              </w:rPr>
+              <w:t>Exempel.</w:t>
+            </w:r>
+          </w:p>
+          <w:p>
+            <w:pPr>
+              <w:outlineLvl w:val="4"/>
+              <w:rPr>
+                <w:rFonts w:eastAsia="Times New Roman"/>
+                <w:noProof w:val="0"/>
+                <w:color w:val="auto"/>
+                <w:szCs w:val="20"/>
+              </w:rPr>
+            </w:pPr>
+            <w:r>
+              <w:rPr>
+                <w:rFonts w:eastAsia="Times New Roman"/>
+                <w:noProof w:val="0"/>
+                <w:color w:val="auto"/>
+                <w:szCs w:val="20"/>
+              </w:rPr>
+              <w:t>requestId = SE-1234#987</w:t>
+            </w:r>
+          </w:p>
+          <w:p>
+            <w:pPr>
+              <w:outlineLvl w:val="4"/>
+              <w:rPr>
+                <w:rFonts w:eastAsia="Times New Roman"/>
+                <w:noProof w:val="0"/>
+                <w:color w:val="auto"/>
+                <w:szCs w:val="20"/>
+              </w:rPr>
+            </w:pPr>
+            <w:r>
+              <w:rPr>
+                <w:rFonts w:eastAsia="Times New Roman"/>
+                <w:noProof w:val="0"/>
+                <w:color w:val="auto"/>
+                <w:szCs w:val="20"/>
+              </w:rPr>
+              <w:t>clinicalInformation.id = SE-1234#987#clinicalInformation0</w:t>
+            </w:r>
+          </w:p>
+          <w:p>
+            <w:pPr>
+              <w:outlineLvl w:val="4"/>
+              <w:rPr>
+                <w:rFonts w:eastAsia="Times New Roman"/>
+                <w:noProof w:val="0"/>
+                <w:color w:val="auto"/>
+                <w:szCs w:val="20"/>
+              </w:rPr>
+            </w:pPr>
+            <w:r>
+              <w:rPr>
+                <w:rFonts w:eastAsia="Times New Roman"/>
+                <w:noProof w:val="0"/>
+                <w:color w:val="auto"/>
+                <w:szCs w:val="20"/>
+              </w:rPr>
+              <w:t>och nästa id blir</w:t>
+            </w:r>
+          </w:p>
+          <w:p>
+            <w:pPr>
+              <w:outlineLvl w:val="4"/>
+              <w:rPr>
+                <w:rFonts w:eastAsia="Times New Roman"/>
+                <w:noProof w:val="0"/>
+                <w:color w:val="auto"/>
+                <w:szCs w:val="20"/>
+              </w:rPr>
+            </w:pPr>
+            <w:r>
+              <w:rPr>
+                <w:rFonts w:eastAsia="Times New Roman"/>
+                <w:noProof w:val="0"/>
+                <w:color w:val="auto"/>
+                <w:szCs w:val="20"/>
+              </w:rPr>
+              <w:t>clinicalInformation.id = SE-1234#987#clinicalInformation1</w:t>
+            </w:r>
+          </w:p>
+          <w:p/>
         </w:tc>
         <w:tc>
           <w:tcPr>
@@ -11308,6 +11566,12 @@
                 <w:lang w:val="en-US"/>
               </w:rPr>
             </w:pPr>
+            <w:r>
+              <w:rPr>
+                <w:lang w:val="en-US"/>
+              </w:rPr>
+              <w:t>outcome.clinicalInformation.condition</w:t>
+            </w:r>
           </w:p>
         </w:tc>
         <w:tc>
@@ -11320,12 +11584,45 @@
                 <w:lang w:val="en-US"/>
               </w:rPr>
             </w:pPr>
+            <w:r>
+              <w:rPr>
+                <w:lang w:val="en-US"/>
+              </w:rPr>
+              <w:t>ConditionIdType</w:t>
+            </w:r>
           </w:p>
         </w:tc>
         <w:tc>
           <w:tcPr>
             <w:tcW w:w="5220" w:type="dxa"/>
           </w:tcPr>
+          <w:p>
+            <w:r>
+              <w:t xml:space="preserve">Åtgärdskod enligt </w:t>
+            </w:r>
+          </w:p>
+          <w:p>
+            <w:pPr>
+              <w:outlineLvl w:val="5"/>
+              <w:rPr>
+                <w:rFonts w:eastAsia="Times New Roman"/>
+                <w:noProof w:val="0"/>
+                <w:color w:val="auto"/>
+                <w:szCs w:val="20"/>
+                <w:lang w:val="en-US"/>
+              </w:rPr>
+            </w:pPr>
+            <w:r>
+              <w:rPr>
+                <w:rFonts w:eastAsia="Times New Roman"/>
+                <w:noProof w:val="0"/>
+                <w:color w:val="auto"/>
+                <w:szCs w:val="20"/>
+                <w:lang w:val="en-US"/>
+              </w:rPr>
+              <w:t>KVÅ alternativt SLL Informationskomponentkoder</w:t>
+            </w:r>
+          </w:p>
           <w:p/>
         </w:tc>
         <w:tc>
@@ -11457,7 +11754,7 @@
               <w:rPr>
                 <w:lang w:val="en-US"/>
               </w:rPr>
-              <w:t>II</w:t>
+              <w:t>DescriptionIdType</w:t>
             </w:r>
           </w:p>
         </w:tc>
@@ -11466,21 +11763,163 @@
             <w:tcW w:w="5220" w:type="dxa"/>
           </w:tcPr>
           <w:p>
-            <w:r>
-              <w:t>Å</w:t>
-            </w:r>
-            <w:r>
-              <w:t>tgärd-id unikt</w:t>
-            </w:r>
-            <w:r>
-              <w:t xml:space="preserve">. Format enligt </w:t>
-            </w:r>
-          </w:p>
-          <w:p>
-            <w:r>
-              <w:t>åtgärdsid: frågeställnings-id#åtgärd+löpnummer</w:t>
-            </w:r>
-          </w:p>
+            <w:pPr>
+              <w:outlineLvl w:val="4"/>
+              <w:rPr>
+                <w:rFonts w:eastAsia="Times New Roman"/>
+                <w:noProof w:val="0"/>
+                <w:color w:val="auto"/>
+                <w:szCs w:val="20"/>
+              </w:rPr>
+            </w:pPr>
+            <w:r>
+              <w:rPr>
+                <w:rFonts w:eastAsia="Times New Roman"/>
+                <w:noProof w:val="0"/>
+                <w:color w:val="auto"/>
+                <w:szCs w:val="20"/>
+              </w:rPr>
+              <w:t>U</w:t>
+            </w:r>
+            <w:r>
+              <w:rPr>
+                <w:rFonts w:eastAsia="Times New Roman"/>
+                <w:noProof w:val="0"/>
+                <w:color w:val="auto"/>
+                <w:szCs w:val="20"/>
+              </w:rPr>
+              <w:t xml:space="preserve">nikt </w:t>
+            </w:r>
+            <w:r>
+              <w:rPr>
+                <w:rFonts w:eastAsia="Times New Roman"/>
+                <w:noProof w:val="0"/>
+                <w:color w:val="auto"/>
+                <w:szCs w:val="20"/>
+              </w:rPr>
+              <w:t>id som är sammansatt av requestId + strängen clinicalI</w:t>
+            </w:r>
+            <w:r>
+              <w:rPr>
+                <w:rFonts w:eastAsia="Times New Roman"/>
+                <w:noProof w:val="0"/>
+                <w:color w:val="auto"/>
+                <w:szCs w:val="20"/>
+              </w:rPr>
+              <w:t>nformation + löpnummer med</w:t>
+            </w:r>
+            <w:r>
+              <w:rPr>
+                <w:rFonts w:eastAsia="Times New Roman"/>
+                <w:noProof w:val="0"/>
+                <w:color w:val="auto"/>
+                <w:szCs w:val="20"/>
+              </w:rPr>
+              <w:t xml:space="preserve"> # som skiljer respektive del.</w:t>
+            </w:r>
+          </w:p>
+          <w:p>
+            <w:pPr>
+              <w:outlineLvl w:val="4"/>
+              <w:rPr>
+                <w:rFonts w:eastAsia="Times New Roman"/>
+                <w:noProof w:val="0"/>
+                <w:color w:val="auto"/>
+                <w:szCs w:val="20"/>
+              </w:rPr>
+            </w:pPr>
+            <w:r>
+              <w:rPr>
+                <w:rFonts w:eastAsia="Times New Roman"/>
+                <w:noProof w:val="0"/>
+                <w:color w:val="auto"/>
+                <w:szCs w:val="20"/>
+              </w:rPr>
+              <w:t>Exempel.</w:t>
+            </w:r>
+          </w:p>
+          <w:p>
+            <w:pPr>
+              <w:outlineLvl w:val="4"/>
+              <w:rPr>
+                <w:rFonts w:eastAsia="Times New Roman"/>
+                <w:noProof w:val="0"/>
+                <w:color w:val="auto"/>
+                <w:szCs w:val="20"/>
+              </w:rPr>
+            </w:pPr>
+            <w:r>
+              <w:rPr>
+                <w:rFonts w:eastAsia="Times New Roman"/>
+                <w:noProof w:val="0"/>
+                <w:color w:val="auto"/>
+                <w:szCs w:val="20"/>
+              </w:rPr>
+              <w:t>requestId = SE-1234#987</w:t>
+            </w:r>
+          </w:p>
+          <w:p>
+            <w:pPr>
+              <w:outlineLvl w:val="4"/>
+              <w:rPr>
+                <w:rFonts w:eastAsia="Times New Roman"/>
+                <w:noProof w:val="0"/>
+                <w:color w:val="auto"/>
+                <w:szCs w:val="20"/>
+              </w:rPr>
+            </w:pPr>
+            <w:r>
+              <w:rPr>
+                <w:rFonts w:eastAsia="Times New Roman"/>
+                <w:noProof w:val="0"/>
+                <w:color w:val="auto"/>
+                <w:szCs w:val="20"/>
+              </w:rPr>
+              <w:t>clinicalInformation.id = SE-1234#987#accomplishedAction0</w:t>
+            </w:r>
+          </w:p>
+          <w:p>
+            <w:pPr>
+              <w:outlineLvl w:val="4"/>
+              <w:rPr>
+                <w:rFonts w:eastAsia="Times New Roman"/>
+                <w:noProof w:val="0"/>
+                <w:color w:val="auto"/>
+                <w:szCs w:val="20"/>
+              </w:rPr>
+            </w:pPr>
+            <w:r>
+              <w:rPr>
+                <w:rFonts w:eastAsia="Times New Roman"/>
+                <w:noProof w:val="0"/>
+                <w:color w:val="auto"/>
+                <w:szCs w:val="20"/>
+              </w:rPr>
+              <w:t>och nästa id blir</w:t>
+            </w:r>
+          </w:p>
+          <w:p>
+            <w:pPr>
+              <w:outlineLvl w:val="4"/>
+              <w:rPr>
+                <w:rFonts w:eastAsia="Times New Roman"/>
+                <w:noProof w:val="0"/>
+                <w:color w:val="auto"/>
+                <w:szCs w:val="20"/>
+              </w:rPr>
+            </w:pPr>
+            <w:r>
+              <w:rPr>
+                <w:rFonts w:eastAsia="Times New Roman"/>
+                <w:noProof w:val="0"/>
+                <w:color w:val="auto"/>
+                <w:szCs w:val="20"/>
+              </w:rPr>
+              <w:lastRenderedPageBreak/>
+              <w:t>clinicalInformation.id = SE-1234#987#accomplishedAction1</w:t>
+            </w:r>
+          </w:p>
+          <w:p/>
         </w:tc>
         <w:tc>
           <w:tcPr>
@@ -11488,6 +11927,7 @@
           </w:tcPr>
           <w:p>
             <w:r>
+              <w:lastRenderedPageBreak/>
               <w:t>1..1</w:t>
             </w:r>
           </w:p>
@@ -11508,6 +11948,7 @@
               <w:rPr>
                 <w:lang w:val="en-US"/>
               </w:rPr>
+              <w:lastRenderedPageBreak/>
               <w:t>outcome</w:t>
             </w:r>
             <w:r>
@@ -11555,6 +11996,9 @@
           <w:p>
             <w:r>
               <w:t>Här ska åtgärdsbeskrivningen in</w:t>
+            </w:r>
+            <w:r>
+              <w:t>.</w:t>
             </w:r>
           </w:p>
         </w:tc>
@@ -11581,6 +12025,30 @@
                 <w:lang w:val="en-GB"/>
               </w:rPr>
             </w:pPr>
+            <w:r>
+              <w:rPr>
+                <w:lang w:val="en-US"/>
+              </w:rPr>
+              <w:t>outcome</w:t>
+            </w:r>
+            <w:r>
+              <w:rPr>
+                <w:lang w:val="en-US"/>
+              </w:rPr>
+              <w:t>.</w:t>
+            </w:r>
+            <w:r>
+              <w:rPr>
+                <w:lang w:val="en-US"/>
+              </w:rPr>
+              <w:t>accomplishedAction</w:t>
+            </w:r>
+            <w:r>
+              <w:rPr>
+                <w:lang w:val="en-US"/>
+              </w:rPr>
+              <w:t>.condition</w:t>
+            </w:r>
           </w:p>
         </w:tc>
         <w:tc>
@@ -11593,12 +12061,45 @@
                 <w:lang w:val="en-GB"/>
               </w:rPr>
             </w:pPr>
+            <w:r>
+              <w:rPr>
+                <w:lang w:val="en-GB"/>
+              </w:rPr>
+              <w:t>ConditionIdType</w:t>
+            </w:r>
           </w:p>
         </w:tc>
         <w:tc>
           <w:tcPr>
             <w:tcW w:w="5220" w:type="dxa"/>
           </w:tcPr>
+          <w:p>
+            <w:r>
+              <w:t xml:space="preserve">Åtgärdskod enligt </w:t>
+            </w:r>
+          </w:p>
+          <w:p>
+            <w:pPr>
+              <w:outlineLvl w:val="5"/>
+              <w:rPr>
+                <w:rFonts w:eastAsia="Times New Roman"/>
+                <w:noProof w:val="0"/>
+                <w:color w:val="auto"/>
+                <w:szCs w:val="20"/>
+                <w:lang w:val="en-US"/>
+              </w:rPr>
+            </w:pPr>
+            <w:r>
+              <w:rPr>
+                <w:rFonts w:eastAsia="Times New Roman"/>
+                <w:noProof w:val="0"/>
+                <w:color w:val="auto"/>
+                <w:szCs w:val="20"/>
+                <w:lang w:val="en-US"/>
+              </w:rPr>
+              <w:t>KVÅ alternativt SLL Informationskomponentkoder</w:t>
+            </w:r>
+          </w:p>
           <w:p/>
         </w:tc>
         <w:tc>
@@ -11742,7 +12243,6 @@
         <w:pStyle w:val="BodyText"/>
       </w:pPr>
       <w:r>
-        <w:lastRenderedPageBreak/>
         <w:t>&lt;invarianter och andra regler som spänner över mer än ett enskilt fält&gt;</w:t>
       </w:r>
     </w:p>
@@ -11804,23 +12304,7 @@
       </w:r>
     </w:p>
   </w:comment>
-  <w:comment w:id="14" w:author="Khaled Daham" w:date="2012-10-16T08:30:00Z" w:initials="KD">
-    <w:p>
-      <w:pPr>
-        <w:pStyle w:val="CommentText"/>
-      </w:pPr>
-      <w:r>
-        <w:rPr>
-          <w:rStyle w:val="CommentReference"/>
-        </w:rPr>
-        <w:annotationRef/>
-      </w:r>
-      <w:r>
-        <w:t>Obs I piloten för SLL’s eRemiss tillåts bara en questionFormulation(frågeställning)</w:t>
-      </w:r>
-    </w:p>
-  </w:comment>
-  <w:comment w:id="15" w:author="Khaled Daham" w:date="2012-10-12T03:12:00Z" w:initials="KD">
+  <w:comment w:id="14" w:author="Khaled Daham" w:date="2012-10-12T03:12:00Z" w:initials="KD">
     <w:p>
       <w:pPr>
         <w:pStyle w:val="CommentText"/>
@@ -11895,7 +12379,7 @@
         <w:noProof/>
         <w:lang w:val="en-US"/>
       </w:rPr>
-      <w:t>14</w:t>
+      <w:t>13</w:t>
     </w:r>
     <w:r>
       <w:fldChar w:fldCharType="end"/>
@@ -12075,7 +12559,7 @@
         <w:noProof/>
         <w:sz w:val="24"/>
       </w:rPr>
-      <w:t>15</w:t>
+      <w:t>17</w:t>
     </w:r>
     <w:r>
       <w:rPr>
@@ -12561,21 +13045,11 @@
               <w:tab w:val="left" w:pos="31680"/>
             </w:tabs>
           </w:pPr>
-          <w:r>
-            <w:fldChar w:fldCharType="begin"/>
-          </w:r>
-          <w:r>
-            <w:instrText xml:space="preserve"> SUBJECT  \* MERGEFORMAT </w:instrText>
-          </w:r>
-          <w:r>
-            <w:fldChar w:fldCharType="separate"/>
-          </w:r>
-          <w:r>
-            <w:t>Tjänstekontraktsbeskrivning</w:t>
-          </w:r>
-          <w:r>
-            <w:fldChar w:fldCharType="end"/>
-          </w:r>
+          <w:fldSimple w:instr=" SUBJECT  \* MERGEFORMAT ">
+            <w:r>
+              <w:t>Tjänstekontraktsbeskrivning</w:t>
+            </w:r>
+          </w:fldSimple>
         </w:p>
       </w:tc>
       <w:tc>
@@ -12909,7 +13383,7 @@
             <w:rPr>
               <w:noProof/>
             </w:rPr>
-            <w:t>14</w:t>
+            <w:t>13</w:t>
           </w:r>
           <w:r>
             <w:fldChar w:fldCharType="end"/>
@@ -14030,7 +14504,7 @@
   <w:abstractNum w:abstractNumId="0">
     <w:nsid w:val="FFFFFF1D"/>
     <w:multiLevelType w:val="multilevel"/>
-    <w:tmpl w:val="13C23D12"/>
+    <w:tmpl w:val="4F9EF8B8"/>
     <w:lvl w:ilvl="0">
       <w:start w:val="1"/>
       <w:numFmt w:val="bullet"/>
@@ -18040,7 +18514,7 @@
 </file>
 
 <file path=customXml/itemProps1.xml><?xml version="1.0" encoding="utf-8"?>
-<ds:datastoreItem xmlns:ds="http://schemas.openxmlformats.org/officeDocument/2006/customXml" ds:itemID="{50CF594A-00E7-FD4F-ACDB-99498BF450CE}">
+<ds:datastoreItem xmlns:ds="http://schemas.openxmlformats.org/officeDocument/2006/customXml" ds:itemID="{EADA19B5-4E88-334D-A6AA-1D116B9EF4D0}">
   <ds:schemaRefs>
     <ds:schemaRef ds:uri="http://schemas.openxmlformats.org/officeDocument/2006/bibliography"/>
   </ds:schemaRefs>

</xml_diff>

<commit_message>
Clarified some comments and fields.
Added more comments to the example request/requestOutcome.xml
</commit_message>
<xml_diff>
--- a/ServiceInteractions/riv/clinicalprocess/requestworkflow/trunk/docs/Tjanstekontrakt eRemiss Pilot.docx
+++ b/ServiceInteractions/riv/clinicalprocess/requestworkflow/trunk/docs/Tjanstekontrakt eRemiss Pilot.docx
@@ -9110,8 +9110,16 @@
         <w:pStyle w:val="BodyText"/>
       </w:pPr>
       <w:r>
-        <w:t>&lt;invarianter och andra regler som spänner över mer än ett enskilt fält&gt;</w:t>
-      </w:r>
+        <w:t>questionFormulation,desiredAction får endast ha elementet code eller text inom samma instans, se exempel testcase_09</w:t>
+      </w:r>
+      <w:r>
+        <w:t>_request.xml för hur kodad samt fritext desiredAction ska se ut.</w:t>
+      </w:r>
+    </w:p>
+    <w:p>
+      <w:pPr>
+        <w:pStyle w:val="BodyText"/>
+      </w:pPr>
     </w:p>
     <w:p>
       <w:pPr>
@@ -11137,8 +11145,6 @@
             <w:r>
               <w:t>igneringstid anges. Format: SSÅÅMMDDTTMM, SSÅÅ</w:t>
             </w:r>
-            <w:bookmarkStart w:id="24" w:name="_GoBack"/>
-            <w:bookmarkEnd w:id="24"/>
             <w:r>
               <w:t>MMDDTTMMSS</w:t>
             </w:r>
@@ -12179,19 +12185,17 @@
                 <w:color w:val="auto"/>
                 <w:szCs w:val="20"/>
               </w:rPr>
-              <w:t>id som är sammansatt av requestId + strängen clinicalInformation + löpnummer med # som skiljer respektive del.</w:t>
-            </w:r>
-          </w:p>
-          <w:p>
-            <w:pPr>
-              <w:outlineLvl w:val="4"/>
+              <w:t>id som är sammansatt av request</w:t>
+            </w:r>
+            <w:r>
               <w:rPr>
                 <w:rFonts w:eastAsia="Times New Roman"/>
                 <w:noProof w:val="0"/>
                 <w:color w:val="auto"/>
                 <w:szCs w:val="20"/>
               </w:rPr>
-            </w:pPr>
+              <w:t>Outcome</w:t>
+            </w:r>
             <w:r>
               <w:rPr>
                 <w:rFonts w:eastAsia="Times New Roman"/>
@@ -12199,7 +12203,7 @@
                 <w:color w:val="auto"/>
                 <w:szCs w:val="20"/>
               </w:rPr>
-              <w:t>Exempel.</w:t>
+              <w:t>Id + strängen clinicalInformation + löpnummer med # som skiljer respektive del.</w:t>
             </w:r>
           </w:p>
           <w:p>
@@ -12219,7 +12223,7 @@
                 <w:color w:val="auto"/>
                 <w:szCs w:val="20"/>
               </w:rPr>
-              <w:t>requestId = SE-1234#987</w:t>
+              <w:t>Exempel.</w:t>
             </w:r>
           </w:p>
           <w:p>
@@ -12239,48 +12243,295 @@
                 <w:color w:val="auto"/>
                 <w:szCs w:val="20"/>
               </w:rPr>
-              <w:t>clinicalInformation.id = SE-1234#987#clinicalInformation0</w:t>
-            </w:r>
-          </w:p>
-          <w:p>
-            <w:pPr>
-              <w:outlineLvl w:val="4"/>
+              <w:t>request</w:t>
+            </w:r>
+            <w:r>
               <w:rPr>
                 <w:rFonts w:eastAsia="Times New Roman"/>
                 <w:noProof w:val="0"/>
                 <w:color w:val="auto"/>
                 <w:szCs w:val="20"/>
               </w:rPr>
-            </w:pPr>
-            <w:r>
+              <w:t>OutcomeId = SE-1234#987</w:t>
+            </w:r>
+          </w:p>
+          <w:p>
+            <w:pPr>
+              <w:outlineLvl w:val="4"/>
               <w:rPr>
                 <w:rFonts w:eastAsia="Times New Roman"/>
                 <w:noProof w:val="0"/>
                 <w:color w:val="auto"/>
                 <w:szCs w:val="20"/>
               </w:rPr>
-              <w:t>och nästa id blir</w:t>
-            </w:r>
-          </w:p>
-          <w:p>
-            <w:pPr>
-              <w:outlineLvl w:val="4"/>
+            </w:pPr>
+            <w:r>
               <w:rPr>
                 <w:rFonts w:eastAsia="Times New Roman"/>
                 <w:noProof w:val="0"/>
                 <w:color w:val="auto"/>
                 <w:szCs w:val="20"/>
               </w:rPr>
-            </w:pPr>
-            <w:r>
+              <w:t>clinicalInformation.id = SE-1234#987#clinicalInformation0</w:t>
+            </w:r>
+          </w:p>
+        </w:tc>
+        <w:tc>
+          <w:tcPr>
+            <w:tcW w:w="567" w:type="dxa"/>
+          </w:tcPr>
+          <w:p>
+            <w:r>
+              <w:t>1..1</w:t>
+            </w:r>
+          </w:p>
+        </w:tc>
+        <w:tc>
+          <w:tcPr>
+            <w:tcW w:w="1134" w:type="dxa"/>
+          </w:tcPr>
+          <w:p/>
+        </w:tc>
+      </w:tr>
+      <w:tr>
+        <w:tc>
+          <w:tcPr>
+            <w:tcW w:w="2660" w:type="dxa"/>
+          </w:tcPr>
+          <w:p>
+            <w:pPr>
+              <w:rPr>
+                <w:lang w:val="en-US"/>
+              </w:rPr>
+            </w:pPr>
+            <w:r>
+              <w:rPr>
+                <w:lang w:val="en-US"/>
+              </w:rPr>
+              <w:t>outcome</w:t>
+            </w:r>
+            <w:r>
+              <w:rPr>
+                <w:lang w:val="en-US"/>
+              </w:rPr>
+              <w:t>.clinicalInformation.</w:t>
+            </w:r>
+            <w:r>
+              <w:rPr>
+                <w:lang w:val="en-US"/>
+              </w:rPr>
+              <w:t>t</w:t>
+            </w:r>
+            <w:r>
+              <w:rPr>
+                <w:lang w:val="en-US"/>
+              </w:rPr>
+              <w:lastRenderedPageBreak/>
+              <w:t>ext</w:t>
+            </w:r>
+          </w:p>
+        </w:tc>
+        <w:tc>
+          <w:tcPr>
+            <w:tcW w:w="1134" w:type="dxa"/>
+          </w:tcPr>
+          <w:p>
+            <w:pPr>
+              <w:rPr>
+                <w:lang w:val="en-US"/>
+              </w:rPr>
+            </w:pPr>
+            <w:r>
+              <w:rPr>
+                <w:lang w:val="en-US"/>
+              </w:rPr>
+              <w:lastRenderedPageBreak/>
+              <w:t>String</w:t>
+            </w:r>
+          </w:p>
+        </w:tc>
+        <w:tc>
+          <w:tcPr>
+            <w:tcW w:w="3969" w:type="dxa"/>
+          </w:tcPr>
+          <w:p>
+            <w:r>
+              <w:t>Här ska svarstexten in.</w:t>
+            </w:r>
+          </w:p>
+        </w:tc>
+        <w:tc>
+          <w:tcPr>
+            <w:tcW w:w="567" w:type="dxa"/>
+          </w:tcPr>
+          <w:p>
+            <w:r>
+              <w:t>0..1</w:t>
+            </w:r>
+          </w:p>
+        </w:tc>
+        <w:tc>
+          <w:tcPr>
+            <w:tcW w:w="1134" w:type="dxa"/>
+          </w:tcPr>
+          <w:p>
+            <w:r>
+              <w:t xml:space="preserve">Maxlängd </w:t>
+            </w:r>
+            <w:r>
+              <w:lastRenderedPageBreak/>
+              <w:t>8192 tecken</w:t>
+            </w:r>
+          </w:p>
+        </w:tc>
+      </w:tr>
+      <w:tr>
+        <w:tc>
+          <w:tcPr>
+            <w:tcW w:w="2660" w:type="dxa"/>
+          </w:tcPr>
+          <w:p>
+            <w:pPr>
+              <w:rPr>
+                <w:lang w:val="en-US"/>
+              </w:rPr>
+            </w:pPr>
+            <w:r>
+              <w:rPr>
+                <w:lang w:val="en-US"/>
+              </w:rPr>
+              <w:lastRenderedPageBreak/>
+              <w:t>outcome</w:t>
+            </w:r>
+            <w:r>
+              <w:rPr>
+                <w:lang w:val="en-US"/>
+              </w:rPr>
+              <w:t>.</w:t>
+            </w:r>
+            <w:r>
+              <w:rPr>
+                <w:lang w:val="en-US"/>
+              </w:rPr>
+              <w:t>accomplishedAction</w:t>
+            </w:r>
+          </w:p>
+        </w:tc>
+        <w:tc>
+          <w:tcPr>
+            <w:tcW w:w="1134" w:type="dxa"/>
+          </w:tcPr>
+          <w:p>
+            <w:pPr>
+              <w:rPr>
+                <w:lang w:val="en-US"/>
+              </w:rPr>
+            </w:pPr>
+            <w:r>
+              <w:rPr>
+                <w:lang w:val="en-US"/>
+              </w:rPr>
+              <w:t>--</w:t>
+            </w:r>
+          </w:p>
+        </w:tc>
+        <w:tc>
+          <w:tcPr>
+            <w:tcW w:w="3969" w:type="dxa"/>
+          </w:tcPr>
+          <w:p>
+            <w:r>
+              <w:t>Svaret kan redovisa noll till många utförda åtgärder</w:t>
+            </w:r>
+          </w:p>
+          <w:p/>
+        </w:tc>
+        <w:tc>
+          <w:tcPr>
+            <w:tcW w:w="567" w:type="dxa"/>
+          </w:tcPr>
+          <w:p>
+            <w:r>
+              <w:t>0..n</w:t>
+            </w:r>
+          </w:p>
+        </w:tc>
+        <w:tc>
+          <w:tcPr>
+            <w:tcW w:w="1134" w:type="dxa"/>
+          </w:tcPr>
+          <w:p/>
+        </w:tc>
+      </w:tr>
+      <w:tr>
+        <w:tc>
+          <w:tcPr>
+            <w:tcW w:w="2660" w:type="dxa"/>
+          </w:tcPr>
+          <w:p>
+            <w:pPr>
+              <w:rPr>
+                <w:lang w:val="en-US"/>
+              </w:rPr>
+            </w:pPr>
+            <w:r>
+              <w:rPr>
+                <w:lang w:val="en-US"/>
+              </w:rPr>
+              <w:t>outcome</w:t>
+            </w:r>
+            <w:r>
+              <w:rPr>
+                <w:lang w:val="en-US"/>
+              </w:rPr>
+              <w:t>.</w:t>
+            </w:r>
+            <w:r>
+              <w:rPr>
+                <w:lang w:val="en-US"/>
+              </w:rPr>
+              <w:t>accomplishedAction</w:t>
+            </w:r>
+            <w:r>
+              <w:rPr>
+                <w:lang w:val="en-US"/>
+              </w:rPr>
+              <w:t>.id</w:t>
+            </w:r>
+          </w:p>
+        </w:tc>
+        <w:tc>
+          <w:tcPr>
+            <w:tcW w:w="1134" w:type="dxa"/>
+          </w:tcPr>
+          <w:p>
+            <w:pPr>
+              <w:rPr>
+                <w:lang w:val="en-US"/>
+              </w:rPr>
+            </w:pPr>
+            <w:r>
+              <w:rPr>
+                <w:lang w:val="en-US"/>
+              </w:rPr>
+              <w:t>DescriptionIdType</w:t>
+            </w:r>
+          </w:p>
+        </w:tc>
+        <w:tc>
+          <w:tcPr>
+            <w:tcW w:w="3969" w:type="dxa"/>
+          </w:tcPr>
+          <w:p>
+            <w:pPr>
+              <w:outlineLvl w:val="4"/>
               <w:rPr>
                 <w:rFonts w:eastAsia="Times New Roman"/>
                 <w:noProof w:val="0"/>
                 <w:color w:val="auto"/>
                 <w:szCs w:val="20"/>
               </w:rPr>
-              <w:t>clinicalInformation.id = SE-</w:t>
-            </w:r>
+            </w:pPr>
             <w:r>
               <w:rPr>
                 <w:rFonts w:eastAsia="Times New Roman"/>
@@ -12288,257 +12539,17 @@
                 <w:color w:val="auto"/>
                 <w:szCs w:val="20"/>
               </w:rPr>
-              <w:lastRenderedPageBreak/>
-              <w:t>1234#987#clinicalInformation1</w:t>
-            </w:r>
-          </w:p>
-          <w:p/>
-        </w:tc>
-        <w:tc>
-          <w:tcPr>
-            <w:tcW w:w="567" w:type="dxa"/>
-          </w:tcPr>
-          <w:p>
-            <w:r>
-              <w:lastRenderedPageBreak/>
-              <w:t>1..1</w:t>
-            </w:r>
-          </w:p>
-        </w:tc>
-        <w:tc>
-          <w:tcPr>
-            <w:tcW w:w="1134" w:type="dxa"/>
-          </w:tcPr>
-          <w:p/>
-        </w:tc>
-      </w:tr>
-      <w:tr>
-        <w:tc>
-          <w:tcPr>
-            <w:tcW w:w="2660" w:type="dxa"/>
-          </w:tcPr>
-          <w:p>
-            <w:pPr>
-              <w:rPr>
-                <w:lang w:val="en-US"/>
-              </w:rPr>
-            </w:pPr>
-            <w:r>
-              <w:rPr>
-                <w:lang w:val="en-US"/>
-              </w:rPr>
-              <w:lastRenderedPageBreak/>
-              <w:t>outcome</w:t>
-            </w:r>
-            <w:r>
-              <w:rPr>
-                <w:lang w:val="en-US"/>
-              </w:rPr>
-              <w:t>.clinicalInformation.</w:t>
-            </w:r>
-            <w:r>
-              <w:rPr>
-                <w:lang w:val="en-US"/>
-              </w:rPr>
-              <w:t>text</w:t>
-            </w:r>
-          </w:p>
-        </w:tc>
-        <w:tc>
-          <w:tcPr>
-            <w:tcW w:w="1134" w:type="dxa"/>
-          </w:tcPr>
-          <w:p>
-            <w:pPr>
-              <w:rPr>
-                <w:lang w:val="en-US"/>
-              </w:rPr>
-            </w:pPr>
-            <w:r>
-              <w:rPr>
-                <w:lang w:val="en-US"/>
-              </w:rPr>
-              <w:t>String</w:t>
-            </w:r>
-          </w:p>
-        </w:tc>
-        <w:tc>
-          <w:tcPr>
-            <w:tcW w:w="3969" w:type="dxa"/>
-          </w:tcPr>
-          <w:p>
-            <w:r>
-              <w:t>Här ska svarstexten in.</w:t>
-            </w:r>
-          </w:p>
-        </w:tc>
-        <w:tc>
-          <w:tcPr>
-            <w:tcW w:w="567" w:type="dxa"/>
-          </w:tcPr>
-          <w:p>
-            <w:r>
-              <w:t>0..1</w:t>
-            </w:r>
-          </w:p>
-        </w:tc>
-        <w:tc>
-          <w:tcPr>
-            <w:tcW w:w="1134" w:type="dxa"/>
-          </w:tcPr>
-          <w:p>
-            <w:r>
-              <w:t>Maxlängd 8192 tecken</w:t>
-            </w:r>
-          </w:p>
-        </w:tc>
-      </w:tr>
-      <w:tr>
-        <w:tc>
-          <w:tcPr>
-            <w:tcW w:w="2660" w:type="dxa"/>
-          </w:tcPr>
-          <w:p>
-            <w:pPr>
-              <w:rPr>
-                <w:lang w:val="en-US"/>
-              </w:rPr>
-            </w:pPr>
-            <w:r>
-              <w:rPr>
-                <w:lang w:val="en-US"/>
-              </w:rPr>
-              <w:t>outcome</w:t>
-            </w:r>
-            <w:r>
-              <w:rPr>
-                <w:lang w:val="en-US"/>
-              </w:rPr>
-              <w:t>.</w:t>
-            </w:r>
-            <w:r>
-              <w:rPr>
-                <w:lang w:val="en-US"/>
-              </w:rPr>
-              <w:t>accomplishedAction</w:t>
-            </w:r>
-          </w:p>
-        </w:tc>
-        <w:tc>
-          <w:tcPr>
-            <w:tcW w:w="1134" w:type="dxa"/>
-          </w:tcPr>
-          <w:p>
-            <w:pPr>
-              <w:rPr>
-                <w:lang w:val="en-US"/>
-              </w:rPr>
-            </w:pPr>
-            <w:r>
-              <w:rPr>
-                <w:lang w:val="en-US"/>
-              </w:rPr>
-              <w:t>--</w:t>
-            </w:r>
-          </w:p>
-        </w:tc>
-        <w:tc>
-          <w:tcPr>
-            <w:tcW w:w="3969" w:type="dxa"/>
-          </w:tcPr>
-          <w:p>
-            <w:r>
-              <w:t>Svaret kan redovisa noll till många utförda åtgärder</w:t>
-            </w:r>
-          </w:p>
-          <w:p/>
-        </w:tc>
-        <w:tc>
-          <w:tcPr>
-            <w:tcW w:w="567" w:type="dxa"/>
-          </w:tcPr>
-          <w:p>
-            <w:r>
-              <w:t>0..n</w:t>
-            </w:r>
-          </w:p>
-        </w:tc>
-        <w:tc>
-          <w:tcPr>
-            <w:tcW w:w="1134" w:type="dxa"/>
-          </w:tcPr>
-          <w:p/>
-        </w:tc>
-      </w:tr>
-      <w:tr>
-        <w:tc>
-          <w:tcPr>
-            <w:tcW w:w="2660" w:type="dxa"/>
-          </w:tcPr>
-          <w:p>
-            <w:pPr>
-              <w:rPr>
-                <w:lang w:val="en-US"/>
-              </w:rPr>
-            </w:pPr>
-            <w:r>
-              <w:rPr>
-                <w:lang w:val="en-US"/>
-              </w:rPr>
-              <w:t>outcome</w:t>
-            </w:r>
-            <w:r>
-              <w:rPr>
-                <w:lang w:val="en-US"/>
-              </w:rPr>
-              <w:t>.</w:t>
-            </w:r>
-            <w:r>
-              <w:rPr>
-                <w:lang w:val="en-US"/>
-              </w:rPr>
-              <w:t>accomplishedAction</w:t>
-            </w:r>
-            <w:r>
-              <w:rPr>
-                <w:lang w:val="en-US"/>
-              </w:rPr>
-              <w:t>.id</w:t>
-            </w:r>
-          </w:p>
-        </w:tc>
-        <w:tc>
-          <w:tcPr>
-            <w:tcW w:w="1134" w:type="dxa"/>
-          </w:tcPr>
-          <w:p>
-            <w:pPr>
-              <w:rPr>
-                <w:lang w:val="en-US"/>
-              </w:rPr>
-            </w:pPr>
-            <w:r>
-              <w:rPr>
-                <w:lang w:val="en-US"/>
-              </w:rPr>
-              <w:t>DescriptionIdType</w:t>
-            </w:r>
-          </w:p>
-        </w:tc>
-        <w:tc>
-          <w:tcPr>
-            <w:tcW w:w="3969" w:type="dxa"/>
-          </w:tcPr>
-          <w:p>
-            <w:pPr>
-              <w:outlineLvl w:val="4"/>
+              <w:t>U</w:t>
+            </w:r>
+            <w:r>
               <w:rPr>
                 <w:rFonts w:eastAsia="Times New Roman"/>
                 <w:noProof w:val="0"/>
                 <w:color w:val="auto"/>
                 <w:szCs w:val="20"/>
               </w:rPr>
-            </w:pPr>
+              <w:t xml:space="preserve">nikt </w:t>
+            </w:r>
             <w:r>
               <w:rPr>
                 <w:rFonts w:eastAsia="Times New Roman"/>
@@ -12546,7 +12557,7 @@
                 <w:color w:val="auto"/>
                 <w:szCs w:val="20"/>
               </w:rPr>
-              <w:t>U</w:t>
+              <w:t>id som är sam</w:t>
             </w:r>
             <w:r>
               <w:rPr>
@@ -12555,7 +12566,7 @@
                 <w:color w:val="auto"/>
                 <w:szCs w:val="20"/>
               </w:rPr>
-              <w:t xml:space="preserve">nikt </w:t>
+              <w:t>mansatt av requestId + questionFormulation0</w:t>
             </w:r>
             <w:r>
               <w:rPr>
@@ -12564,19 +12575,17 @@
                 <w:color w:val="auto"/>
                 <w:szCs w:val="20"/>
               </w:rPr>
-              <w:t>id som är sammansatt av requestId + strängen clinicalInformation + löpnummer med # som skiljer respektive del.</w:t>
-            </w:r>
-          </w:p>
-          <w:p>
-            <w:pPr>
-              <w:outlineLvl w:val="4"/>
+              <w:t xml:space="preserve"> </w:t>
+            </w:r>
+            <w:r>
               <w:rPr>
                 <w:rFonts w:eastAsia="Times New Roman"/>
                 <w:noProof w:val="0"/>
                 <w:color w:val="auto"/>
                 <w:szCs w:val="20"/>
               </w:rPr>
-            </w:pPr>
+              <w:t>+ accomplishedAction</w:t>
+            </w:r>
             <w:r>
               <w:rPr>
                 <w:rFonts w:eastAsia="Times New Roman"/>
@@ -12584,7 +12593,7 @@
                 <w:color w:val="auto"/>
                 <w:szCs w:val="20"/>
               </w:rPr>
-              <w:t>Exempel.</w:t>
+              <w:t>+ löpnummer med # som skiljer respektive del.</w:t>
             </w:r>
           </w:p>
           <w:p>
@@ -12604,7 +12613,7 @@
                 <w:color w:val="auto"/>
                 <w:szCs w:val="20"/>
               </w:rPr>
-              <w:t>requestId = SE-1234#987</w:t>
+              <w:t>Exempel.</w:t>
             </w:r>
           </w:p>
           <w:p>
@@ -12624,7 +12633,7 @@
                 <w:color w:val="auto"/>
                 <w:szCs w:val="20"/>
               </w:rPr>
-              <w:t>clinicalInformation.id = SE-1234#987#accomplishedAction0</w:t>
+              <w:t>requestId = SE-1234#987</w:t>
             </w:r>
           </w:p>
           <w:p>
@@ -12644,19 +12653,17 @@
                 <w:color w:val="auto"/>
                 <w:szCs w:val="20"/>
               </w:rPr>
-              <w:t>och nästa id blir</w:t>
-            </w:r>
-          </w:p>
-          <w:p>
-            <w:pPr>
-              <w:outlineLvl w:val="4"/>
+              <w:t>id</w:t>
+            </w:r>
+            <w:r>
               <w:rPr>
                 <w:rFonts w:eastAsia="Times New Roman"/>
                 <w:noProof w:val="0"/>
                 <w:color w:val="auto"/>
                 <w:szCs w:val="20"/>
               </w:rPr>
-            </w:pPr>
+              <w:t xml:space="preserve"> = SE-1234#987#</w:t>
+            </w:r>
             <w:r>
               <w:rPr>
                 <w:rFonts w:eastAsia="Times New Roman"/>
@@ -12664,8 +12671,77 @@
                 <w:color w:val="auto"/>
                 <w:szCs w:val="20"/>
               </w:rPr>
-              <w:t>clinicalInformation.id = SE-1234#987#accomplishedAction1</w:t>
-            </w:r>
+              <w:t>questionFormulation0#</w:t>
+            </w:r>
+            <w:r>
+              <w:rPr>
+                <w:rFonts w:eastAsia="Times New Roman"/>
+                <w:noProof w:val="0"/>
+                <w:color w:val="auto"/>
+                <w:szCs w:val="20"/>
+              </w:rPr>
+              <w:t>accomplishedAction0</w:t>
+            </w:r>
+          </w:p>
+          <w:p>
+            <w:pPr>
+              <w:outlineLvl w:val="4"/>
+              <w:rPr>
+                <w:rFonts w:eastAsia="Times New Roman"/>
+                <w:noProof w:val="0"/>
+                <w:color w:val="auto"/>
+                <w:szCs w:val="20"/>
+              </w:rPr>
+            </w:pPr>
+            <w:r>
+              <w:rPr>
+                <w:rFonts w:eastAsia="Times New Roman"/>
+                <w:noProof w:val="0"/>
+                <w:color w:val="auto"/>
+                <w:szCs w:val="20"/>
+              </w:rPr>
+              <w:t>och nästa id blir</w:t>
+            </w:r>
+          </w:p>
+          <w:p>
+            <w:pPr>
+              <w:outlineLvl w:val="4"/>
+              <w:rPr>
+                <w:rFonts w:eastAsia="Times New Roman"/>
+                <w:noProof w:val="0"/>
+                <w:color w:val="auto"/>
+                <w:szCs w:val="20"/>
+              </w:rPr>
+            </w:pPr>
+            <w:r>
+              <w:rPr>
+                <w:rFonts w:eastAsia="Times New Roman"/>
+                <w:noProof w:val="0"/>
+                <w:color w:val="auto"/>
+                <w:szCs w:val="20"/>
+              </w:rPr>
+              <w:t>clinicalInformation.id = SE-</w:t>
+            </w:r>
+            <w:r>
+              <w:rPr>
+                <w:rFonts w:eastAsia="Times New Roman"/>
+                <w:noProof w:val="0"/>
+                <w:color w:val="auto"/>
+                <w:szCs w:val="20"/>
+              </w:rPr>
+              <w:t>1234#987#questionFormulation0#</w:t>
+            </w:r>
+            <w:r>
+              <w:rPr>
+                <w:rFonts w:eastAsia="Times New Roman"/>
+                <w:noProof w:val="0"/>
+                <w:color w:val="auto"/>
+                <w:szCs w:val="20"/>
+              </w:rPr>
+              <w:t>accomplishedAction1</w:t>
+            </w:r>
+            <w:bookmarkStart w:id="24" w:name="_GoBack"/>
+            <w:bookmarkEnd w:id="24"/>
           </w:p>
           <w:p/>
         </w:tc>
@@ -13040,7 +13116,37 @@
         <w:pStyle w:val="BodyText"/>
       </w:pPr>
       <w:r>
-        <w:t>&lt;invarianter och andra regler som spänner över mer än ett enskilt fält&gt;</w:t>
+        <w:t>outcome.accomplishedAction</w:t>
+      </w:r>
+      <w:r>
+        <w:t xml:space="preserve"> får endast ha elementet code</w:t>
+      </w:r>
+      <w:r>
+        <w:rPr>
+          <w:i/>
+        </w:rPr>
+        <w:t xml:space="preserve"> eller</w:t>
+      </w:r>
+      <w:r>
+        <w:t xml:space="preserve"> text inom samma instans, se exempel t</w:t>
+      </w:r>
+      <w:r>
+        <w:t>estcase_10</w:t>
+      </w:r>
+      <w:r>
+        <w:t>_request</w:t>
+      </w:r>
+      <w:r>
+        <w:t>Outcome</w:t>
+      </w:r>
+      <w:r>
+        <w:t xml:space="preserve">.xml för hur kodad samt fritext </w:t>
+      </w:r>
+      <w:r>
+        <w:t>accomplishedAction</w:t>
+      </w:r>
+      <w:r>
+        <w:t xml:space="preserve"> ska se ut.</w:t>
       </w:r>
     </w:p>
     <w:p/>
@@ -15301,7 +15407,7 @@
   <w:abstractNum w:abstractNumId="0">
     <w:nsid w:val="FFFFFF1D"/>
     <w:multiLevelType w:val="multilevel"/>
-    <w:tmpl w:val="E2B6F602"/>
+    <w:tmpl w:val="F6BC2486"/>
     <w:lvl w:ilvl="0">
       <w:start w:val="1"/>
       <w:numFmt w:val="bullet"/>
@@ -19311,7 +19417,7 @@
 </file>
 
 <file path=customXml/itemProps1.xml><?xml version="1.0" encoding="utf-8"?>
-<ds:datastoreItem xmlns:ds="http://schemas.openxmlformats.org/officeDocument/2006/customXml" ds:itemID="{0A8BBD6C-EB58-3E46-A167-4672A70733E3}">
+<ds:datastoreItem xmlns:ds="http://schemas.openxmlformats.org/officeDocument/2006/customXml" ds:itemID="{61B94ADC-34EA-E44E-A68C-ADCDF7D72179}">
   <ds:schemaRefs>
     <ds:schemaRef ds:uri="http://schemas.openxmlformats.org/officeDocument/2006/bibliography"/>
   </ds:schemaRefs>

</xml_diff>

<commit_message>
Condition and accomplishedAction are back under questionFormulation.
Changed examples to reflect this change.

Fixed documentation in regards of cardinality on clinicalInformation, and id generation.
</commit_message>
<xml_diff>
--- a/ServiceInteractions/riv/clinicalprocess/requestworkflow/trunk/docs/Tjanstekontrakt eRemiss Pilot.docx
+++ b/ServiceInteractions/riv/clinicalprocess/requestworkflow/trunk/docs/Tjanstekontrakt eRemiss Pilot.docx
@@ -7955,7 +7955,12 @@
           </w:tcPr>
           <w:p>
             <w:r>
-              <w:t>0..1</w:t>
+              <w:t>1</w:t>
+            </w:r>
+            <w:bookmarkStart w:id="15" w:name="_GoBack"/>
+            <w:bookmarkEnd w:id="15"/>
+            <w:r>
+              <w:t>..1</w:t>
             </w:r>
           </w:p>
         </w:tc>
@@ -7985,7 +7990,19 @@
               <w:rPr>
                 <w:lang w:val="en-US"/>
               </w:rPr>
-              <w:t>questionFormulation.clinicalInformation.condition</w:t>
+              <w:t>questionFormulation.</w:t>
+            </w:r>
+            <w:r>
+              <w:rPr>
+                <w:lang w:val="en-US"/>
+              </w:rPr>
+              <w:t xml:space="preserve"> </w:t>
+            </w:r>
+            <w:r>
+              <w:rPr>
+                <w:lang w:val="en-US"/>
+              </w:rPr>
+              <w:t>condition</w:t>
             </w:r>
           </w:p>
         </w:tc>
@@ -8055,7 +8072,19 @@
               <w:rPr>
                 <w:lang w:val="en-US"/>
               </w:rPr>
-              <w:t>.clinicalInformation.condition.id</w:t>
+              <w:t>.</w:t>
+            </w:r>
+            <w:r>
+              <w:rPr>
+                <w:lang w:val="en-US"/>
+              </w:rPr>
+              <w:t xml:space="preserve"> </w:t>
+            </w:r>
+            <w:r>
+              <w:rPr>
+                <w:lang w:val="en-US"/>
+              </w:rPr>
+              <w:t>condition.id</w:t>
             </w:r>
           </w:p>
         </w:tc>
@@ -8166,7 +8195,7 @@
                 <w:color w:val="auto"/>
                 <w:szCs w:val="20"/>
               </w:rPr>
-              <w:t>clinicalInformation0#</w:t>
+              <w:t xml:space="preserve"> </w:t>
             </w:r>
             <w:r>
               <w:rPr>
@@ -8246,7 +8275,7 @@
                 <w:color w:val="auto"/>
                 <w:szCs w:val="20"/>
               </w:rPr>
-              <w:t>clinicalInformation0#</w:t>
+              <w:t xml:space="preserve"> </w:t>
             </w:r>
             <w:r>
               <w:rPr>
@@ -8298,7 +8327,7 @@
               <w:rPr>
                 <w:lang w:val="en-US"/>
               </w:rPr>
-              <w:t>.clinicalInformation.condition.text</w:t>
+              <w:t>..condition.text</w:t>
             </w:r>
           </w:p>
         </w:tc>
@@ -8344,7 +8373,6 @@
               <w:rPr>
                 <w:lang w:val="en-US"/>
               </w:rPr>
-              <w:lastRenderedPageBreak/>
               <w:t xml:space="preserve">questionFormulation.desiredAction.code </w:t>
             </w:r>
             <w:r>
@@ -8368,7 +8396,6 @@
           </w:tcPr>
           <w:p>
             <w:r>
-              <w:lastRenderedPageBreak/>
               <w:t>0..1</w:t>
             </w:r>
           </w:p>
@@ -8406,7 +8433,13 @@
               <w:rPr>
                 <w:lang w:val="en-US"/>
               </w:rPr>
-              <w:t>.clinicalInformation.condition.code</w:t>
+              <w:t>.</w:t>
+            </w:r>
+            <w:r>
+              <w:rPr>
+                <w:lang w:val="en-US"/>
+              </w:rPr>
+              <w:t>condition.code</w:t>
             </w:r>
           </w:p>
         </w:tc>
@@ -8571,7 +8604,19 @@
               <w:rPr>
                 <w:lang w:val="en-US"/>
               </w:rPr>
-              <w:t>.clinicalInformation.desiredAction</w:t>
+              <w:t>.</w:t>
+            </w:r>
+            <w:r>
+              <w:rPr>
+                <w:lang w:val="en-US"/>
+              </w:rPr>
+              <w:t xml:space="preserve"> </w:t>
+            </w:r>
+            <w:r>
+              <w:rPr>
+                <w:lang w:val="en-US"/>
+              </w:rPr>
+              <w:t>desiredAction</w:t>
             </w:r>
           </w:p>
         </w:tc>
@@ -8651,7 +8696,19 @@
               <w:rPr>
                 <w:lang w:val="en-US"/>
               </w:rPr>
-              <w:t>.clinicalInformation.desiredAction.id</w:t>
+              <w:t>.</w:t>
+            </w:r>
+            <w:r>
+              <w:rPr>
+                <w:lang w:val="en-US"/>
+              </w:rPr>
+              <w:t xml:space="preserve"> </w:t>
+            </w:r>
+            <w:r>
+              <w:rPr>
+                <w:lang w:val="en-US"/>
+              </w:rPr>
+              <w:t>desiredAction.id</w:t>
             </w:r>
           </w:p>
         </w:tc>
@@ -8839,7 +8896,7 @@
               <w:rPr>
                 <w:lang w:val="en-US"/>
               </w:rPr>
-              <w:t>.clinicalInformation.desiredAction.text</w:t>
+              <w:t>..desiredAction.text</w:t>
             </w:r>
           </w:p>
         </w:tc>
@@ -9153,16 +9210,15 @@
       <w:pPr>
         <w:pStyle w:val="Heading1"/>
       </w:pPr>
-      <w:bookmarkStart w:id="15" w:name="_TOC19845"/>
-      <w:bookmarkStart w:id="16" w:name="TOC254083426"/>
-      <w:bookmarkStart w:id="17" w:name="_TOC20880"/>
-      <w:bookmarkStart w:id="18" w:name="TOC254083427"/>
-      <w:bookmarkStart w:id="19" w:name="_TOC23051"/>
-      <w:bookmarkStart w:id="20" w:name="TOC254083428"/>
-      <w:bookmarkStart w:id="21" w:name="_TOC23820"/>
-      <w:bookmarkStart w:id="22" w:name="TOC254083429"/>
-      <w:bookmarkStart w:id="23" w:name="_Toc197583300"/>
-      <w:bookmarkEnd w:id="15"/>
+      <w:bookmarkStart w:id="16" w:name="_TOC19845"/>
+      <w:bookmarkStart w:id="17" w:name="TOC254083426"/>
+      <w:bookmarkStart w:id="18" w:name="_TOC20880"/>
+      <w:bookmarkStart w:id="19" w:name="TOC254083427"/>
+      <w:bookmarkStart w:id="20" w:name="_TOC23051"/>
+      <w:bookmarkStart w:id="21" w:name="TOC254083428"/>
+      <w:bookmarkStart w:id="22" w:name="_TOC23820"/>
+      <w:bookmarkStart w:id="23" w:name="TOC254083429"/>
+      <w:bookmarkStart w:id="24" w:name="_Toc197583300"/>
       <w:bookmarkEnd w:id="16"/>
       <w:bookmarkEnd w:id="17"/>
       <w:bookmarkEnd w:id="18"/>
@@ -9170,11 +9226,12 @@
       <w:bookmarkEnd w:id="20"/>
       <w:bookmarkEnd w:id="21"/>
       <w:bookmarkEnd w:id="22"/>
+      <w:bookmarkEnd w:id="23"/>
       <w:r>
         <w:lastRenderedPageBreak/>
         <w:t>ProcessRequestOutcome</w:t>
       </w:r>
-      <w:bookmarkEnd w:id="23"/>
+      <w:bookmarkEnd w:id="24"/>
     </w:p>
     <w:p>
       <w:pPr>
@@ -12366,7 +12423,14 @@
           </w:tcPr>
           <w:p>
             <w:r>
-              <w:t>0..1</w:t>
+              <w:t>1.</w:t>
+            </w:r>
+            <w:r>
+              <w:t>m</w:t>
+            </w:r>
+            <w:r>
+              <w:lastRenderedPageBreak/>
+              <w:t>.1</w:t>
             </w:r>
           </w:p>
         </w:tc>
@@ -12374,15 +12438,7 @@
           <w:tcPr>
             <w:tcW w:w="1134" w:type="dxa"/>
           </w:tcPr>
-          <w:p>
-            <w:r>
-              <w:t xml:space="preserve">Maxlängd </w:t>
-            </w:r>
-            <w:r>
-              <w:lastRenderedPageBreak/>
-              <w:t>8192 tecken</w:t>
-            </w:r>
-          </w:p>
+          <w:p/>
         </w:tc>
       </w:tr>
       <w:tr>
@@ -12729,19 +12785,8 @@
                 <w:color w:val="auto"/>
                 <w:szCs w:val="20"/>
               </w:rPr>
-              <w:t>1234#987#questionFormulation0#</w:t>
-            </w:r>
-            <w:r>
-              <w:rPr>
-                <w:rFonts w:eastAsia="Times New Roman"/>
-                <w:noProof w:val="0"/>
-                <w:color w:val="auto"/>
-                <w:szCs w:val="20"/>
-              </w:rPr>
-              <w:t>accomplishedAction1</w:t>
-            </w:r>
-            <w:bookmarkStart w:id="24" w:name="_GoBack"/>
-            <w:bookmarkEnd w:id="24"/>
+              <w:t>1234#987#questionFormulation0#accomplishedAction1</w:t>
+            </w:r>
           </w:p>
           <w:p/>
         </w:tc>
@@ -13116,10 +13161,7 @@
         <w:pStyle w:val="BodyText"/>
       </w:pPr>
       <w:r>
-        <w:t>outcome.accomplishedAction</w:t>
-      </w:r>
-      <w:r>
-        <w:t xml:space="preserve"> får endast ha elementet code</w:t>
+        <w:t>outcome.accomplishedAction får endast ha elementet code</w:t>
       </w:r>
       <w:r>
         <w:rPr>
@@ -13128,25 +13170,7 @@
         <w:t xml:space="preserve"> eller</w:t>
       </w:r>
       <w:r>
-        <w:t xml:space="preserve"> text inom samma instans, se exempel t</w:t>
-      </w:r>
-      <w:r>
-        <w:t>estcase_10</w:t>
-      </w:r>
-      <w:r>
-        <w:t>_request</w:t>
-      </w:r>
-      <w:r>
-        <w:t>Outcome</w:t>
-      </w:r>
-      <w:r>
-        <w:t xml:space="preserve">.xml för hur kodad samt fritext </w:t>
-      </w:r>
-      <w:r>
-        <w:t>accomplishedAction</w:t>
-      </w:r>
-      <w:r>
-        <w:t xml:space="preserve"> ska se ut.</w:t>
+        <w:t xml:space="preserve"> text inom samma instans, se exempel testcase_10_requestOutcome.xml för hur kodad samt fritext accomplishedAction ska se ut.</w:t>
       </w:r>
     </w:p>
     <w:p/>
@@ -13282,7 +13306,7 @@
         <w:noProof/>
         <w:lang w:val="en-US"/>
       </w:rPr>
-      <w:t>15</w:t>
+      <w:t>14</w:t>
     </w:r>
     <w:r>
       <w:fldChar w:fldCharType="end"/>
@@ -14286,7 +14310,7 @@
             <w:rPr>
               <w:noProof/>
             </w:rPr>
-            <w:t>15</w:t>
+            <w:t>14</w:t>
           </w:r>
           <w:r>
             <w:fldChar w:fldCharType="end"/>
@@ -19417,7 +19441,7 @@
 </file>
 
 <file path=customXml/itemProps1.xml><?xml version="1.0" encoding="utf-8"?>
-<ds:datastoreItem xmlns:ds="http://schemas.openxmlformats.org/officeDocument/2006/customXml" ds:itemID="{61B94ADC-34EA-E44E-A68C-ADCDF7D72179}">
+<ds:datastoreItem xmlns:ds="http://schemas.openxmlformats.org/officeDocument/2006/customXml" ds:itemID="{60789274-E898-8C4E-98A3-713D0352D36B}">
   <ds:schemaRefs>
     <ds:schemaRef ds:uri="http://schemas.openxmlformats.org/officeDocument/2006/bibliography"/>
   </ds:schemaRefs>

</xml_diff>

<commit_message>
changed wording for condition.code and condition.text
</commit_message>
<xml_diff>
--- a/ServiceInteractions/riv/clinicalprocess/requestworkflow/trunk/docs/Tjanstekontrakt eRemiss Pilot.docx
+++ b/ServiceInteractions/riv/clinicalprocess/requestworkflow/trunk/docs/Tjanstekontrakt eRemiss Pilot.docx
@@ -8963,8 +8963,6 @@
               </w:rPr>
               <w:t>.</w:t>
             </w:r>
-            <w:bookmarkStart w:id="15" w:name="_GoBack"/>
-            <w:bookmarkEnd w:id="15"/>
             <w:r>
               <w:rPr>
                 <w:lang w:val="en-US"/>
@@ -9311,15 +9309,16 @@
       <w:pPr>
         <w:pStyle w:val="Heading1"/>
       </w:pPr>
-      <w:bookmarkStart w:id="16" w:name="_TOC19845"/>
-      <w:bookmarkStart w:id="17" w:name="TOC254083426"/>
-      <w:bookmarkStart w:id="18" w:name="_TOC20880"/>
-      <w:bookmarkStart w:id="19" w:name="TOC254083427"/>
-      <w:bookmarkStart w:id="20" w:name="_TOC23051"/>
-      <w:bookmarkStart w:id="21" w:name="TOC254083428"/>
-      <w:bookmarkStart w:id="22" w:name="_TOC23820"/>
-      <w:bookmarkStart w:id="23" w:name="TOC254083429"/>
-      <w:bookmarkStart w:id="24" w:name="_Toc197583300"/>
+      <w:bookmarkStart w:id="15" w:name="_TOC19845"/>
+      <w:bookmarkStart w:id="16" w:name="TOC254083426"/>
+      <w:bookmarkStart w:id="17" w:name="_TOC20880"/>
+      <w:bookmarkStart w:id="18" w:name="TOC254083427"/>
+      <w:bookmarkStart w:id="19" w:name="_TOC23051"/>
+      <w:bookmarkStart w:id="20" w:name="TOC254083428"/>
+      <w:bookmarkStart w:id="21" w:name="_TOC23820"/>
+      <w:bookmarkStart w:id="22" w:name="TOC254083429"/>
+      <w:bookmarkStart w:id="23" w:name="_Toc197583300"/>
+      <w:bookmarkEnd w:id="15"/>
       <w:bookmarkEnd w:id="16"/>
       <w:bookmarkEnd w:id="17"/>
       <w:bookmarkEnd w:id="18"/>
@@ -9327,12 +9326,11 @@
       <w:bookmarkEnd w:id="20"/>
       <w:bookmarkEnd w:id="21"/>
       <w:bookmarkEnd w:id="22"/>
-      <w:bookmarkEnd w:id="23"/>
       <w:r>
         <w:lastRenderedPageBreak/>
         <w:t>ProcessRequestOutcome</w:t>
       </w:r>
-      <w:bookmarkEnd w:id="24"/>
+      <w:bookmarkEnd w:id="23"/>
     </w:p>
     <w:p>
       <w:pPr>
@@ -13271,7 +13269,15 @@
         <w:t xml:space="preserve"> eller</w:t>
       </w:r>
       <w:r>
-        <w:t xml:space="preserve"> text inom samma instans, se exempel testcase_10_requestOutcome.xml för hur kodad samt fritext accomplishedAction ska se ut.</w:t>
+        <w:t xml:space="preserve"> text inom samma</w:t>
+      </w:r>
+      <w:r>
+        <w:t xml:space="preserve"> instans, se exempel testcase_09</w:t>
+      </w:r>
+      <w:bookmarkStart w:id="24" w:name="_GoBack"/>
+      <w:bookmarkEnd w:id="24"/>
+      <w:r>
+        <w:t>_requestOutcome.xml för hur kodad samt fritext accomplishedAction ska se ut.</w:t>
       </w:r>
     </w:p>
     <w:p/>
@@ -19552,7 +19558,7 @@
 </file>
 
 <file path=customXml/itemProps1.xml><?xml version="1.0" encoding="utf-8"?>
-<ds:datastoreItem xmlns:ds="http://schemas.openxmlformats.org/officeDocument/2006/customXml" ds:itemID="{D00BEB7B-F7F5-5A4D-A03A-14DE0227FAC0}">
+<ds:datastoreItem xmlns:ds="http://schemas.openxmlformats.org/officeDocument/2006/customXml" ds:itemID="{0A32CDAC-498E-D94C-ABB1-E62CEAD3534D}">
   <ds:schemaRefs>
     <ds:schemaRef ds:uri="http://schemas.openxmlformats.org/officeDocument/2006/bibliography"/>
   </ds:schemaRefs>

</xml_diff>

<commit_message>
Set type for outcome.clinicalInformation.text to xs:string (was removed when limit was removed) Added a comment for adress.
</commit_message>
<xml_diff>
--- a/ServiceInteractions/riv/clinicalprocess/requestworkflow/trunk/docs/Tjanstekontrakt eRemiss Pilot.docx
+++ b/ServiceInteractions/riv/clinicalprocess/requestworkflow/trunk/docs/Tjanstekontrakt eRemiss Pilot.docx
@@ -34,6 +34,7 @@
           <w:lang w:val="sv-SE"/>
         </w:rPr>
       </w:pPr>
+      <w:proofErr w:type="spellStart"/>
       <w:r>
         <w:rPr>
           <w:rFonts w:ascii="Arial" w:hAnsi="Arial"/>
@@ -43,6 +44,7 @@
         </w:rPr>
         <w:t>eRemiss</w:t>
       </w:r>
+      <w:proofErr w:type="spellEnd"/>
       <w:r>
         <w:rPr>
           <w:rFonts w:ascii="Arial" w:hAnsi="Arial"/>
@@ -458,11 +460,24 @@
               <w:pStyle w:val="TableText"/>
             </w:pPr>
             <w:r>
-              <w:t>Tydligare kommentarer kring staffOrgnaisati</w:t>
-            </w:r>
-            <w:r>
-              <w:t>on samt staffOriginOrganisation</w:t>
-            </w:r>
+              <w:t xml:space="preserve">Tydligare kommentarer kring </w:t>
+            </w:r>
+            <w:proofErr w:type="spellStart"/>
+            <w:r>
+              <w:t>staffOrgnaisati</w:t>
+            </w:r>
+            <w:r>
+              <w:t>on</w:t>
+            </w:r>
+            <w:proofErr w:type="spellEnd"/>
+            <w:r>
+              <w:t xml:space="preserve"> samt </w:t>
+            </w:r>
+            <w:proofErr w:type="spellStart"/>
+            <w:r>
+              <w:t>staffOriginOrganisation</w:t>
+            </w:r>
+            <w:proofErr w:type="spellEnd"/>
             <w:r>
               <w:t>.</w:t>
             </w:r>
@@ -478,7 +493,23 @@
               <w:t>recipient</w:t>
             </w:r>
             <w:r>
-              <w:t xml:space="preserve"> -&gt; outcomeRecipient samt lagt till kommentarer om intermediaryParticipant som inte används i piloten</w:t>
+              <w:t xml:space="preserve"> -&gt; </w:t>
+            </w:r>
+            <w:proofErr w:type="spellStart"/>
+            <w:r>
+              <w:t>outcomeRecipient</w:t>
+            </w:r>
+            <w:proofErr w:type="spellEnd"/>
+            <w:r>
+              <w:t xml:space="preserve"> samt lagt till kommentarer om </w:t>
+            </w:r>
+            <w:proofErr w:type="spellStart"/>
+            <w:r>
+              <w:t>intermediaryParticipant</w:t>
+            </w:r>
+            <w:proofErr w:type="spellEnd"/>
+            <w:r>
+              <w:t xml:space="preserve"> som inte används i piloten</w:t>
             </w:r>
           </w:p>
         </w:tc>
@@ -542,8 +573,37 @@
               <w:pStyle w:val="TableText"/>
             </w:pPr>
             <w:r>
-              <w:t>Ändrade kardinalitet på legalAuthenticator samt staffId/staffName</w:t>
-            </w:r>
+              <w:t xml:space="preserve">Ändrade </w:t>
+            </w:r>
+            <w:proofErr w:type="spellStart"/>
+            <w:r>
+              <w:t>kardinalitet</w:t>
+            </w:r>
+            <w:proofErr w:type="spellEnd"/>
+            <w:r>
+              <w:t xml:space="preserve"> på </w:t>
+            </w:r>
+            <w:proofErr w:type="spellStart"/>
+            <w:r>
+              <w:t>legalAuthenticator</w:t>
+            </w:r>
+            <w:proofErr w:type="spellEnd"/>
+            <w:r>
+              <w:t xml:space="preserve"> samt </w:t>
+            </w:r>
+            <w:proofErr w:type="spellStart"/>
+            <w:r>
+              <w:t>staffId</w:t>
+            </w:r>
+            <w:proofErr w:type="spellEnd"/>
+            <w:r>
+              <w:t>/</w:t>
+            </w:r>
+            <w:proofErr w:type="spellStart"/>
+            <w:r>
+              <w:t>staffName</w:t>
+            </w:r>
+            <w:proofErr w:type="spellEnd"/>
           </w:p>
         </w:tc>
         <w:tc>
@@ -555,7 +615,17 @@
               <w:pStyle w:val="TableText"/>
             </w:pPr>
             <w:r>
-              <w:t>Khaled Daham,Callista Enterprise</w:t>
+              <w:t xml:space="preserve">Khaled </w:t>
+            </w:r>
+            <w:proofErr w:type="spellStart"/>
+            <w:proofErr w:type="gramStart"/>
+            <w:r>
+              <w:t>Daham,Callista</w:t>
+            </w:r>
+            <w:proofErr w:type="spellEnd"/>
+            <w:proofErr w:type="gramEnd"/>
+            <w:r>
+              <w:t xml:space="preserve"> Enterprise</w:t>
             </w:r>
           </w:p>
         </w:tc>
@@ -606,7 +676,55 @@
               <w:pStyle w:val="TableText"/>
             </w:pPr>
             <w:r>
-              <w:t>Tog bort reasonForVersion.text, la till beskrivningar för questionFormulationId, clinicalInformationId samt accomplishedActionId. La även till vilka kodverk för conditionTypeId som får användas.</w:t>
+              <w:t xml:space="preserve">Tog bort </w:t>
+            </w:r>
+            <w:proofErr w:type="spellStart"/>
+            <w:r>
+              <w:t>reasonForVersion.text</w:t>
+            </w:r>
+            <w:proofErr w:type="spellEnd"/>
+            <w:r>
+              <w:t xml:space="preserve">, la till beskrivningar för </w:t>
+            </w:r>
+            <w:proofErr w:type="spellStart"/>
+            <w:r>
+              <w:t>questionFormulationId</w:t>
+            </w:r>
+            <w:proofErr w:type="spellEnd"/>
+            <w:r>
+              <w:t xml:space="preserve">, </w:t>
+            </w:r>
+            <w:proofErr w:type="spellStart"/>
+            <w:r>
+              <w:t>clinicalInformationId</w:t>
+            </w:r>
+            <w:proofErr w:type="spellEnd"/>
+            <w:r>
+              <w:t xml:space="preserve"> samt </w:t>
+            </w:r>
+            <w:proofErr w:type="spellStart"/>
+            <w:r>
+              <w:t>accomplishedActionId</w:t>
+            </w:r>
+            <w:proofErr w:type="spellEnd"/>
+            <w:r>
+              <w:t xml:space="preserve">. La även till vilka </w:t>
+            </w:r>
+            <w:proofErr w:type="spellStart"/>
+            <w:r>
+              <w:t>kodverk</w:t>
+            </w:r>
+            <w:proofErr w:type="spellEnd"/>
+            <w:r>
+              <w:t xml:space="preserve"> för </w:t>
+            </w:r>
+            <w:proofErr w:type="spellStart"/>
+            <w:r>
+              <w:t>conditionTypeId</w:t>
+            </w:r>
+            <w:proofErr w:type="spellEnd"/>
+            <w:r>
+              <w:t xml:space="preserve"> som får användas.</w:t>
             </w:r>
           </w:p>
         </w:tc>
@@ -1528,12 +1646,14 @@
                             <w:pPr>
                               <w:pStyle w:val="Footer"/>
                             </w:pPr>
+                            <w:proofErr w:type="spellStart"/>
                             <w:r>
                               <w:rPr>
                                 <w:i/>
                               </w:rPr>
                               <w:t>Projektgrupp</w:t>
                             </w:r>
+                            <w:proofErr w:type="spellEnd"/>
                             <w:r>
                               <w:t>:</w:t>
                             </w:r>
@@ -1560,11 +1680,33 @@
                                 <w:i/>
                               </w:rPr>
                             </w:pPr>
+                            <w:proofErr w:type="spellStart"/>
                             <w:r>
                               <w:rPr>
                                 <w:i/>
                               </w:rPr>
-                              <w:t>Teknisk arkitekt:</w:t>
+                              <w:t>Teknisk</w:t>
+                            </w:r>
+                            <w:proofErr w:type="spellEnd"/>
+                            <w:r>
+                              <w:rPr>
+                                <w:i/>
+                              </w:rPr>
+                              <w:t xml:space="preserve"> </w:t>
+                            </w:r>
+                            <w:proofErr w:type="spellStart"/>
+                            <w:r>
+                              <w:rPr>
+                                <w:i/>
+                              </w:rPr>
+                              <w:t>arkitekt</w:t>
+                            </w:r>
+                            <w:proofErr w:type="spellEnd"/>
+                            <w:r>
+                              <w:rPr>
+                                <w:i/>
+                              </w:rPr>
+                              <w:t>:</w:t>
                             </w:r>
                           </w:p>
                           <w:p>
@@ -1978,11 +2120,13 @@
         <w:pStyle w:val="Heading1"/>
       </w:pPr>
       <w:bookmarkStart w:id="12" w:name="_Toc197583299"/>
+      <w:proofErr w:type="spellStart"/>
       <w:r>
         <w:lastRenderedPageBreak/>
         <w:t>ProcessRequest</w:t>
       </w:r>
       <w:bookmarkEnd w:id="12"/>
+      <w:proofErr w:type="spellEnd"/>
     </w:p>
     <w:p>
       <w:pPr>
@@ -2390,38 +2534,106 @@
             <w:r>
               <w:t xml:space="preserve">remissen (GUID), </w:t>
             </w:r>
-            <w:r>
-              <w:rPr>
-                <w:rFonts w:eastAsia="Times New Roman"/>
-                <w:noProof w:val="0"/>
-                <w:color w:val="auto"/>
-                <w:szCs w:val="20"/>
-                <w:lang w:val="en-US"/>
-              </w:rPr>
-              <w:t>Källsystem-Id(HSA-ID)#lokalt-id</w:t>
-            </w:r>
-          </w:p>
-          <w:p>
-            <w:pPr>
-              <w:rPr>
-                <w:rFonts w:eastAsia="Times New Roman"/>
-                <w:noProof w:val="0"/>
-                <w:color w:val="auto"/>
-                <w:szCs w:val="20"/>
-                <w:lang w:val="en-US"/>
-              </w:rPr>
-            </w:pPr>
-          </w:p>
-          <w:p>
-            <w:r>
-              <w:rPr>
-                <w:rFonts w:eastAsia="Times New Roman"/>
-                <w:noProof w:val="0"/>
-                <w:color w:val="auto"/>
-                <w:szCs w:val="20"/>
-                <w:lang w:val="en-US"/>
-              </w:rPr>
-              <w:t xml:space="preserve">Exempel: </w:t>
+            <w:proofErr w:type="spellStart"/>
+            <w:r>
+              <w:rPr>
+                <w:rFonts w:eastAsia="Times New Roman"/>
+                <w:noProof w:val="0"/>
+                <w:color w:val="auto"/>
+                <w:szCs w:val="20"/>
+                <w:lang w:val="en-US"/>
+              </w:rPr>
+              <w:t>Källsystem</w:t>
+            </w:r>
+            <w:proofErr w:type="spellEnd"/>
+            <w:r>
+              <w:rPr>
+                <w:rFonts w:eastAsia="Times New Roman"/>
+                <w:noProof w:val="0"/>
+                <w:color w:val="auto"/>
+                <w:szCs w:val="20"/>
+                <w:lang w:val="en-US"/>
+              </w:rPr>
+              <w:t>-Id(</w:t>
+            </w:r>
+            <w:proofErr w:type="spellStart"/>
+            <w:r>
+              <w:rPr>
+                <w:rFonts w:eastAsia="Times New Roman"/>
+                <w:noProof w:val="0"/>
+                <w:color w:val="auto"/>
+                <w:szCs w:val="20"/>
+                <w:lang w:val="en-US"/>
+              </w:rPr>
+              <w:t>HSA</w:t>
+            </w:r>
+            <w:proofErr w:type="spellEnd"/>
+            <w:r>
+              <w:rPr>
+                <w:rFonts w:eastAsia="Times New Roman"/>
+                <w:noProof w:val="0"/>
+                <w:color w:val="auto"/>
+                <w:szCs w:val="20"/>
+                <w:lang w:val="en-US"/>
+              </w:rPr>
+              <w:t>-ID)#</w:t>
+            </w:r>
+            <w:proofErr w:type="spellStart"/>
+            <w:r>
+              <w:rPr>
+                <w:rFonts w:eastAsia="Times New Roman"/>
+                <w:noProof w:val="0"/>
+                <w:color w:val="auto"/>
+                <w:szCs w:val="20"/>
+                <w:lang w:val="en-US"/>
+              </w:rPr>
+              <w:t>lokalt</w:t>
+            </w:r>
+            <w:proofErr w:type="spellEnd"/>
+            <w:r>
+              <w:rPr>
+                <w:rFonts w:eastAsia="Times New Roman"/>
+                <w:noProof w:val="0"/>
+                <w:color w:val="auto"/>
+                <w:szCs w:val="20"/>
+                <w:lang w:val="en-US"/>
+              </w:rPr>
+              <w:t>-id</w:t>
+            </w:r>
+          </w:p>
+          <w:p>
+            <w:pPr>
+              <w:rPr>
+                <w:rFonts w:eastAsia="Times New Roman"/>
+                <w:noProof w:val="0"/>
+                <w:color w:val="auto"/>
+                <w:szCs w:val="20"/>
+                <w:lang w:val="en-US"/>
+              </w:rPr>
+            </w:pPr>
+          </w:p>
+          <w:p>
+            <w:proofErr w:type="spellStart"/>
+            <w:r>
+              <w:rPr>
+                <w:rFonts w:eastAsia="Times New Roman"/>
+                <w:noProof w:val="0"/>
+                <w:color w:val="auto"/>
+                <w:szCs w:val="20"/>
+                <w:lang w:val="en-US"/>
+              </w:rPr>
+              <w:t>Exempel</w:t>
+            </w:r>
+            <w:proofErr w:type="spellEnd"/>
+            <w:r>
+              <w:rPr>
+                <w:rFonts w:eastAsia="Times New Roman"/>
+                <w:noProof w:val="0"/>
+                <w:color w:val="auto"/>
+                <w:szCs w:val="20"/>
+                <w:lang w:val="en-US"/>
+              </w:rPr>
+              <w:t xml:space="preserve">: </w:t>
             </w:r>
             <w:r>
               <w:rPr>
@@ -2591,6 +2803,7 @@
             <w:pPr>
               <w:outlineLvl w:val="0"/>
             </w:pPr>
+            <w:proofErr w:type="spellStart"/>
             <w:r>
               <w:rPr>
                 <w:rFonts w:ascii="Arial" w:eastAsia="Times New Roman" w:hAnsi="Arial" w:cs="Arial"/>
@@ -2599,7 +2812,18 @@
                 <w:szCs w:val="20"/>
                 <w:lang w:val="en-US"/>
               </w:rPr>
-              <w:t xml:space="preserve">SSÅÅMMDDttmmss, </w:t>
+              <w:t>SSÅÅMMDDttmmss</w:t>
+            </w:r>
+            <w:proofErr w:type="spellEnd"/>
+            <w:r>
+              <w:rPr>
+                <w:rFonts w:ascii="Arial" w:eastAsia="Times New Roman" w:hAnsi="Arial" w:cs="Arial"/>
+                <w:noProof w:val="0"/>
+                <w:color w:val="auto"/>
+                <w:szCs w:val="20"/>
+                <w:lang w:val="en-US"/>
+              </w:rPr>
+              <w:t xml:space="preserve">, </w:t>
             </w:r>
           </w:p>
         </w:tc>
@@ -2993,7 +3217,13 @@
           <w:tcPr>
             <w:tcW w:w="3827" w:type="dxa"/>
           </w:tcPr>
-          <w:p/>
+          <w:p>
+            <w:r>
+              <w:t>Observera att adress används endast om tillfällig adress behöver anges, ej folkbokförd adress.</w:t>
+            </w:r>
+            <w:bookmarkStart w:id="13" w:name="_GoBack"/>
+            <w:bookmarkEnd w:id="13"/>
+          </w:p>
         </w:tc>
         <w:tc>
           <w:tcPr>
@@ -4303,6 +4533,7 @@
               <w:rPr>
                 <w:lang w:val="en-US"/>
               </w:rPr>
+              <w:lastRenderedPageBreak/>
               <w:t>author</w:t>
             </w:r>
             <w:r>
@@ -4382,7 +4613,6 @@
               <w:rPr>
                 <w:lang w:val="en-US"/>
               </w:rPr>
-              <w:lastRenderedPageBreak/>
               <w:t>author</w:t>
             </w:r>
             <w:r>
@@ -5874,6 +6104,7 @@
               <w:rPr>
                 <w:lang w:val="en-US"/>
               </w:rPr>
+              <w:lastRenderedPageBreak/>
               <w:t>outcomeRecipient.staff</w:t>
             </w:r>
           </w:p>
@@ -5962,11 +6193,7 @@
           </w:tcPr>
           <w:p>
             <w:r>
-              <w:t xml:space="preserve">HSAid för remissSvarsmottagande person </w:t>
-            </w:r>
-            <w:r>
-              <w:lastRenderedPageBreak/>
-              <w:t>om sådan kan pekas ut</w:t>
+              <w:t>HSAid för remissSvarsmottagande person om sådan kan pekas ut</w:t>
             </w:r>
           </w:p>
         </w:tc>
@@ -5976,7 +6203,6 @@
           </w:tcPr>
           <w:p>
             <w:r>
-              <w:lastRenderedPageBreak/>
               <w:t>0..1</w:t>
             </w:r>
           </w:p>
@@ -5987,11 +6213,7 @@
           </w:tcPr>
           <w:p>
             <w:r>
-              <w:t xml:space="preserve">Maxlängd </w:t>
-            </w:r>
-            <w:r>
-              <w:lastRenderedPageBreak/>
-              <w:t>64 tecken</w:t>
+              <w:t>Maxlängd 64 tecken</w:t>
             </w:r>
           </w:p>
         </w:tc>
@@ -6011,7 +6233,6 @@
               <w:rPr>
                 <w:lang w:val="en-US"/>
               </w:rPr>
-              <w:lastRenderedPageBreak/>
               <w:t>outcomeRecipient.staff.staffName</w:t>
             </w:r>
           </w:p>
@@ -6318,11 +6539,11 @@
             <w:r>
               <w:t>0..</w:t>
             </w:r>
-            <w:commentRangeStart w:id="13"/>
+            <w:commentRangeStart w:id="14"/>
             <w:r>
               <w:t>1</w:t>
             </w:r>
-            <w:commentRangeEnd w:id="13"/>
+            <w:commentRangeEnd w:id="14"/>
             <w:r>
               <w:rPr>
                 <w:rStyle w:val="CommentReference"/>
@@ -6331,7 +6552,7 @@
                 <w:noProof w:val="0"/>
                 <w:lang w:val="en-GB"/>
               </w:rPr>
-              <w:commentReference w:id="13"/>
+              <w:commentReference w:id="14"/>
             </w:r>
           </w:p>
         </w:tc>
@@ -7435,16 +7656,97 @@
                 <w:color w:val="auto"/>
                 <w:szCs w:val="20"/>
               </w:rPr>
-              <w:t>nikt frågeställningsid</w:t>
-            </w:r>
-            <w:r>
-              <w:rPr>
-                <w:rFonts w:eastAsia="Times New Roman"/>
-                <w:noProof w:val="0"/>
-                <w:color w:val="auto"/>
-                <w:szCs w:val="20"/>
-              </w:rPr>
-              <w:t xml:space="preserve"> som är sammansatt av requestId + strängen questionFormulation + löpnummer med teckenet # som skiljer respektive del.</w:t>
+              <w:t xml:space="preserve">nikt </w:t>
+            </w:r>
+            <w:proofErr w:type="spellStart"/>
+            <w:r>
+              <w:rPr>
+                <w:rFonts w:eastAsia="Times New Roman"/>
+                <w:noProof w:val="0"/>
+                <w:color w:val="auto"/>
+                <w:szCs w:val="20"/>
+              </w:rPr>
+              <w:t>frågeställningsid</w:t>
+            </w:r>
+            <w:proofErr w:type="spellEnd"/>
+            <w:r>
+              <w:rPr>
+                <w:rFonts w:eastAsia="Times New Roman"/>
+                <w:noProof w:val="0"/>
+                <w:color w:val="auto"/>
+                <w:szCs w:val="20"/>
+              </w:rPr>
+              <w:t xml:space="preserve"> som är sammansatt av </w:t>
+            </w:r>
+            <w:proofErr w:type="spellStart"/>
+            <w:r>
+              <w:rPr>
+                <w:rFonts w:eastAsia="Times New Roman"/>
+                <w:noProof w:val="0"/>
+                <w:color w:val="auto"/>
+                <w:szCs w:val="20"/>
+              </w:rPr>
+              <w:t>requestId</w:t>
+            </w:r>
+            <w:proofErr w:type="spellEnd"/>
+            <w:r>
+              <w:rPr>
+                <w:rFonts w:eastAsia="Times New Roman"/>
+                <w:noProof w:val="0"/>
+                <w:color w:val="auto"/>
+                <w:szCs w:val="20"/>
+              </w:rPr>
+              <w:t xml:space="preserve"> + strängen </w:t>
+            </w:r>
+            <w:proofErr w:type="spellStart"/>
+            <w:r>
+              <w:rPr>
+                <w:rFonts w:eastAsia="Times New Roman"/>
+                <w:noProof w:val="0"/>
+                <w:color w:val="auto"/>
+                <w:szCs w:val="20"/>
+              </w:rPr>
+              <w:t>questionFormulation</w:t>
+            </w:r>
+            <w:proofErr w:type="spellEnd"/>
+            <w:r>
+              <w:rPr>
+                <w:rFonts w:eastAsia="Times New Roman"/>
+                <w:noProof w:val="0"/>
+                <w:color w:val="auto"/>
+                <w:szCs w:val="20"/>
+              </w:rPr>
+              <w:t xml:space="preserve"> + löpnummer med </w:t>
+            </w:r>
+            <w:proofErr w:type="spellStart"/>
+            <w:r>
+              <w:rPr>
+                <w:rFonts w:eastAsia="Times New Roman"/>
+                <w:noProof w:val="0"/>
+                <w:color w:val="auto"/>
+                <w:szCs w:val="20"/>
+              </w:rPr>
+              <w:t>teckenet</w:t>
+            </w:r>
+            <w:proofErr w:type="spellEnd"/>
+            <w:r>
+              <w:rPr>
+                <w:rFonts w:eastAsia="Times New Roman"/>
+                <w:noProof w:val="0"/>
+                <w:color w:val="auto"/>
+                <w:szCs w:val="20"/>
+              </w:rPr>
+              <w:t xml:space="preserve"> # som skiljer </w:t>
+            </w:r>
+            <w:r>
+              <w:rPr>
+                <w:rFonts w:eastAsia="Times New Roman"/>
+                <w:noProof w:val="0"/>
+                <w:color w:val="auto"/>
+                <w:szCs w:val="20"/>
+              </w:rPr>
+              <w:lastRenderedPageBreak/>
+              <w:t>respektive del.</w:t>
             </w:r>
           </w:p>
           <w:p>
@@ -7477,15 +7779,25 @@
                 <w:szCs w:val="20"/>
               </w:rPr>
             </w:pPr>
-            <w:r>
-              <w:rPr>
-                <w:rFonts w:eastAsia="Times New Roman"/>
-                <w:noProof w:val="0"/>
-                <w:color w:val="auto"/>
-                <w:szCs w:val="20"/>
-              </w:rPr>
-              <w:lastRenderedPageBreak/>
-              <w:t>requestId = SE-1234#987</w:t>
+            <w:proofErr w:type="spellStart"/>
+            <w:r>
+              <w:rPr>
+                <w:rFonts w:eastAsia="Times New Roman"/>
+                <w:noProof w:val="0"/>
+                <w:color w:val="auto"/>
+                <w:szCs w:val="20"/>
+              </w:rPr>
+              <w:t>requestId</w:t>
+            </w:r>
+            <w:proofErr w:type="spellEnd"/>
+            <w:r>
+              <w:rPr>
+                <w:rFonts w:eastAsia="Times New Roman"/>
+                <w:noProof w:val="0"/>
+                <w:color w:val="auto"/>
+                <w:szCs w:val="20"/>
+              </w:rPr>
+              <w:t xml:space="preserve"> = SE-1234#987</w:t>
             </w:r>
           </w:p>
           <w:p>
@@ -7547,7 +7859,7 @@
               </w:rPr>
               <w:t>questionFormulation.id = SE-1234#987#questionFormulation</w:t>
             </w:r>
-            <w:commentRangeStart w:id="14"/>
+            <w:commentRangeStart w:id="15"/>
             <w:r>
               <w:rPr>
                 <w:rFonts w:eastAsia="Times New Roman"/>
@@ -7557,7 +7869,7 @@
               </w:rPr>
               <w:t>1</w:t>
             </w:r>
-            <w:commentRangeEnd w:id="14"/>
+            <w:commentRangeEnd w:id="15"/>
             <w:r>
               <w:rPr>
                 <w:rStyle w:val="CommentReference"/>
@@ -7566,7 +7878,7 @@
                 <w:noProof w:val="0"/>
                 <w:lang w:val="en-GB"/>
               </w:rPr>
-              <w:commentReference w:id="14"/>
+              <w:commentReference w:id="15"/>
             </w:r>
           </w:p>
           <w:p/>
@@ -8256,6 +8568,7 @@
                 <w:szCs w:val="20"/>
               </w:rPr>
             </w:pPr>
+            <w:proofErr w:type="gramStart"/>
             <w:r>
               <w:rPr>
                 <w:rFonts w:eastAsia="Times New Roman"/>
@@ -8265,6 +8578,7 @@
               </w:rPr>
               <w:t>och nästa element får id.</w:t>
             </w:r>
+            <w:proofErr w:type="gramEnd"/>
           </w:p>
           <w:p>
             <w:pPr>
@@ -8484,6 +8798,7 @@
               <w:rPr>
                 <w:lang w:val="en-US"/>
               </w:rPr>
+              <w:lastRenderedPageBreak/>
               <w:t>questionFormulation</w:t>
             </w:r>
             <w:r>
@@ -8537,8 +8852,64 @@
                 <w:szCs w:val="20"/>
                 <w:lang w:val="en-US"/>
               </w:rPr>
-              <w:t xml:space="preserve"> alternativt SLL Informationskomponentkoder</w:t>
-            </w:r>
+              <w:t xml:space="preserve"> </w:t>
+            </w:r>
+            <w:proofErr w:type="spellStart"/>
+            <w:r>
+              <w:rPr>
+                <w:rFonts w:eastAsia="Times New Roman"/>
+                <w:noProof w:val="0"/>
+                <w:color w:val="auto"/>
+                <w:szCs w:val="20"/>
+                <w:lang w:val="en-US"/>
+              </w:rPr>
+              <w:t>alternativt</w:t>
+            </w:r>
+            <w:proofErr w:type="spellEnd"/>
+            <w:r>
+              <w:rPr>
+                <w:rFonts w:eastAsia="Times New Roman"/>
+                <w:noProof w:val="0"/>
+                <w:color w:val="auto"/>
+                <w:szCs w:val="20"/>
+                <w:lang w:val="en-US"/>
+              </w:rPr>
+              <w:t xml:space="preserve"> </w:t>
+            </w:r>
+            <w:proofErr w:type="spellStart"/>
+            <w:r>
+              <w:rPr>
+                <w:rFonts w:eastAsia="Times New Roman"/>
+                <w:noProof w:val="0"/>
+                <w:color w:val="auto"/>
+                <w:szCs w:val="20"/>
+                <w:lang w:val="en-US"/>
+              </w:rPr>
+              <w:t>SLL</w:t>
+            </w:r>
+            <w:proofErr w:type="spellEnd"/>
+            <w:r>
+              <w:rPr>
+                <w:rFonts w:eastAsia="Times New Roman"/>
+                <w:noProof w:val="0"/>
+                <w:color w:val="auto"/>
+                <w:szCs w:val="20"/>
+                <w:lang w:val="en-US"/>
+              </w:rPr>
+              <w:t xml:space="preserve"> </w:t>
+            </w:r>
+            <w:proofErr w:type="spellStart"/>
+            <w:r>
+              <w:rPr>
+                <w:rFonts w:eastAsia="Times New Roman"/>
+                <w:noProof w:val="0"/>
+                <w:color w:val="auto"/>
+                <w:szCs w:val="20"/>
+                <w:lang w:val="en-US"/>
+              </w:rPr>
+              <w:t>Informationskomponentkoder</w:t>
+            </w:r>
+            <w:proofErr w:type="spellEnd"/>
             <w:r>
               <w:rPr>
                 <w:rFonts w:eastAsia="Times New Roman"/>
@@ -8573,6 +8944,7 @@
                 <w:lang w:val="en-US"/>
               </w:rPr>
             </w:pPr>
+            <w:proofErr w:type="spellStart"/>
             <w:r>
               <w:rPr>
                 <w:rFonts w:eastAsia="Times New Roman"/>
@@ -8584,15 +8956,126 @@
               </w:rPr>
               <w:t>Observera</w:t>
             </w:r>
-            <w:r>
-              <w:rPr>
-                <w:rFonts w:eastAsia="Times New Roman"/>
-                <w:noProof w:val="0"/>
-                <w:color w:val="auto"/>
-                <w:szCs w:val="20"/>
-                <w:lang w:val="en-US"/>
-              </w:rPr>
-              <w:t xml:space="preserve"> att den får endast förekomma om </w:t>
+            <w:proofErr w:type="spellEnd"/>
+            <w:r>
+              <w:rPr>
+                <w:rFonts w:eastAsia="Times New Roman"/>
+                <w:noProof w:val="0"/>
+                <w:color w:val="auto"/>
+                <w:szCs w:val="20"/>
+                <w:lang w:val="en-US"/>
+              </w:rPr>
+              <w:t xml:space="preserve"> </w:t>
+            </w:r>
+            <w:proofErr w:type="spellStart"/>
+            <w:r>
+              <w:rPr>
+                <w:rFonts w:eastAsia="Times New Roman"/>
+                <w:noProof w:val="0"/>
+                <w:color w:val="auto"/>
+                <w:szCs w:val="20"/>
+                <w:lang w:val="en-US"/>
+              </w:rPr>
+              <w:t>att</w:t>
+            </w:r>
+            <w:proofErr w:type="spellEnd"/>
+            <w:r>
+              <w:rPr>
+                <w:rFonts w:eastAsia="Times New Roman"/>
+                <w:noProof w:val="0"/>
+                <w:color w:val="auto"/>
+                <w:szCs w:val="20"/>
+                <w:lang w:val="en-US"/>
+              </w:rPr>
+              <w:t xml:space="preserve"> den </w:t>
+            </w:r>
+            <w:proofErr w:type="spellStart"/>
+            <w:r>
+              <w:rPr>
+                <w:rFonts w:eastAsia="Times New Roman"/>
+                <w:noProof w:val="0"/>
+                <w:color w:val="auto"/>
+                <w:szCs w:val="20"/>
+                <w:lang w:val="en-US"/>
+              </w:rPr>
+              <w:t>får</w:t>
+            </w:r>
+            <w:proofErr w:type="spellEnd"/>
+            <w:r>
+              <w:rPr>
+                <w:rFonts w:eastAsia="Times New Roman"/>
+                <w:noProof w:val="0"/>
+                <w:color w:val="auto"/>
+                <w:szCs w:val="20"/>
+                <w:lang w:val="en-US"/>
+              </w:rPr>
+              <w:t xml:space="preserve"> </w:t>
+            </w:r>
+            <w:proofErr w:type="spellStart"/>
+            <w:r>
+              <w:rPr>
+                <w:rFonts w:eastAsia="Times New Roman"/>
+                <w:noProof w:val="0"/>
+                <w:color w:val="auto"/>
+                <w:szCs w:val="20"/>
+                <w:lang w:val="en-US"/>
+              </w:rPr>
+              <w:t>endast</w:t>
+            </w:r>
+            <w:proofErr w:type="spellEnd"/>
+            <w:r>
+              <w:rPr>
+                <w:rFonts w:eastAsia="Times New Roman"/>
+                <w:noProof w:val="0"/>
+                <w:color w:val="auto"/>
+                <w:szCs w:val="20"/>
+                <w:lang w:val="en-US"/>
+              </w:rPr>
+              <w:t xml:space="preserve"> </w:t>
+            </w:r>
+            <w:proofErr w:type="spellStart"/>
+            <w:r>
+              <w:rPr>
+                <w:rFonts w:eastAsia="Times New Roman"/>
+                <w:noProof w:val="0"/>
+                <w:color w:val="auto"/>
+                <w:szCs w:val="20"/>
+                <w:lang w:val="en-US"/>
+              </w:rPr>
+              <w:t>förekomma</w:t>
+            </w:r>
+            <w:proofErr w:type="spellEnd"/>
+            <w:r>
+              <w:rPr>
+                <w:rFonts w:eastAsia="Times New Roman"/>
+                <w:noProof w:val="0"/>
+                <w:color w:val="auto"/>
+                <w:szCs w:val="20"/>
+                <w:lang w:val="en-US"/>
+              </w:rPr>
+              <w:t xml:space="preserve"> </w:t>
+            </w:r>
+            <w:proofErr w:type="spellStart"/>
+            <w:r>
+              <w:rPr>
+                <w:rFonts w:eastAsia="Times New Roman"/>
+                <w:noProof w:val="0"/>
+                <w:color w:val="auto"/>
+                <w:szCs w:val="20"/>
+                <w:lang w:val="en-US"/>
+              </w:rPr>
+              <w:t>om</w:t>
+            </w:r>
+            <w:proofErr w:type="spellEnd"/>
+            <w:r>
+              <w:rPr>
+                <w:rFonts w:eastAsia="Times New Roman"/>
+                <w:noProof w:val="0"/>
+                <w:color w:val="auto"/>
+                <w:szCs w:val="20"/>
+                <w:lang w:val="en-US"/>
+              </w:rPr>
+              <w:t xml:space="preserve"> </w:t>
             </w:r>
             <w:r>
               <w:rPr>
@@ -8634,7 +9117,6 @@
           </w:tcPr>
           <w:p>
             <w:r>
-              <w:lastRenderedPageBreak/>
               <w:t>0..1</w:t>
             </w:r>
           </w:p>
@@ -8662,7 +9144,6 @@
               <w:rPr>
                 <w:lang w:val="en-US"/>
               </w:rPr>
-              <w:lastRenderedPageBreak/>
               <w:t>questionFormulation</w:t>
             </w:r>
             <w:r>
@@ -9126,16 +9607,84 @@
             <w:r>
               <w:t xml:space="preserve">od enligt </w:t>
             </w:r>
-            <w:r>
-              <w:rPr>
-                <w:rFonts w:eastAsia="Times New Roman"/>
-                <w:noProof w:val="0"/>
-                <w:color w:val="auto"/>
-                <w:szCs w:val="20"/>
-                <w:lang w:val="en-US"/>
-              </w:rPr>
-              <w:t>KVÅ alternativt SLL Informationskomponentkoder</w:t>
-            </w:r>
+            <w:proofErr w:type="spellStart"/>
+            <w:r>
+              <w:rPr>
+                <w:rFonts w:eastAsia="Times New Roman"/>
+                <w:noProof w:val="0"/>
+                <w:color w:val="auto"/>
+                <w:szCs w:val="20"/>
+                <w:lang w:val="en-US"/>
+              </w:rPr>
+              <w:t>KVÅ</w:t>
+            </w:r>
+            <w:proofErr w:type="spellEnd"/>
+            <w:r>
+              <w:rPr>
+                <w:rFonts w:eastAsia="Times New Roman"/>
+                <w:noProof w:val="0"/>
+                <w:color w:val="auto"/>
+                <w:szCs w:val="20"/>
+                <w:lang w:val="en-US"/>
+              </w:rPr>
+              <w:t xml:space="preserve"> </w:t>
+            </w:r>
+            <w:proofErr w:type="spellStart"/>
+            <w:r>
+              <w:rPr>
+                <w:rFonts w:eastAsia="Times New Roman"/>
+                <w:noProof w:val="0"/>
+                <w:color w:val="auto"/>
+                <w:szCs w:val="20"/>
+                <w:lang w:val="en-US"/>
+              </w:rPr>
+              <w:t>alternativt</w:t>
+            </w:r>
+            <w:proofErr w:type="spellEnd"/>
+            <w:r>
+              <w:rPr>
+                <w:rFonts w:eastAsia="Times New Roman"/>
+                <w:noProof w:val="0"/>
+                <w:color w:val="auto"/>
+                <w:szCs w:val="20"/>
+                <w:lang w:val="en-US"/>
+              </w:rPr>
+              <w:t xml:space="preserve"> </w:t>
+            </w:r>
+            <w:proofErr w:type="spellStart"/>
+            <w:r>
+              <w:rPr>
+                <w:rFonts w:eastAsia="Times New Roman"/>
+                <w:noProof w:val="0"/>
+                <w:color w:val="auto"/>
+                <w:szCs w:val="20"/>
+                <w:lang w:val="en-US"/>
+              </w:rPr>
+              <w:t>SLL</w:t>
+            </w:r>
+            <w:proofErr w:type="spellEnd"/>
+            <w:r>
+              <w:rPr>
+                <w:rFonts w:eastAsia="Times New Roman"/>
+                <w:noProof w:val="0"/>
+                <w:color w:val="auto"/>
+                <w:szCs w:val="20"/>
+                <w:lang w:val="en-US"/>
+              </w:rPr>
+              <w:t xml:space="preserve"> </w:t>
+            </w:r>
+            <w:proofErr w:type="spellStart"/>
+            <w:r>
+              <w:rPr>
+                <w:rFonts w:eastAsia="Times New Roman"/>
+                <w:noProof w:val="0"/>
+                <w:color w:val="auto"/>
+                <w:szCs w:val="20"/>
+                <w:lang w:val="en-US"/>
+              </w:rPr>
+              <w:t>Informationskomponentkoder</w:t>
+            </w:r>
+            <w:proofErr w:type="spellEnd"/>
             <w:r>
               <w:rPr>
                 <w:rFonts w:eastAsia="Times New Roman"/>
@@ -9170,6 +9719,7 @@
                 <w:lang w:val="en-US"/>
               </w:rPr>
             </w:pPr>
+            <w:proofErr w:type="spellStart"/>
             <w:r>
               <w:rPr>
                 <w:rFonts w:eastAsia="Times New Roman"/>
@@ -9181,25 +9731,136 @@
               </w:rPr>
               <w:t>Observera</w:t>
             </w:r>
-            <w:r>
-              <w:rPr>
-                <w:rFonts w:eastAsia="Times New Roman"/>
-                <w:noProof w:val="0"/>
-                <w:color w:val="auto"/>
-                <w:szCs w:val="20"/>
-                <w:lang w:val="en-US"/>
-              </w:rPr>
-              <w:t xml:space="preserve"> att code</w:t>
-            </w:r>
-            <w:r>
-              <w:rPr>
-                <w:rFonts w:eastAsia="Times New Roman"/>
-                <w:noProof w:val="0"/>
-                <w:color w:val="auto"/>
-                <w:szCs w:val="20"/>
-                <w:lang w:val="en-US"/>
-              </w:rPr>
-              <w:t xml:space="preserve"> får endast förekomma om </w:t>
+            <w:proofErr w:type="spellEnd"/>
+            <w:r>
+              <w:rPr>
+                <w:rFonts w:eastAsia="Times New Roman"/>
+                <w:noProof w:val="0"/>
+                <w:color w:val="auto"/>
+                <w:szCs w:val="20"/>
+                <w:lang w:val="en-US"/>
+              </w:rPr>
+              <w:t xml:space="preserve"> </w:t>
+            </w:r>
+            <w:proofErr w:type="spellStart"/>
+            <w:r>
+              <w:rPr>
+                <w:rFonts w:eastAsia="Times New Roman"/>
+                <w:noProof w:val="0"/>
+                <w:color w:val="auto"/>
+                <w:szCs w:val="20"/>
+                <w:lang w:val="en-US"/>
+              </w:rPr>
+              <w:t>att</w:t>
+            </w:r>
+            <w:proofErr w:type="spellEnd"/>
+            <w:r>
+              <w:rPr>
+                <w:rFonts w:eastAsia="Times New Roman"/>
+                <w:noProof w:val="0"/>
+                <w:color w:val="auto"/>
+                <w:szCs w:val="20"/>
+                <w:lang w:val="en-US"/>
+              </w:rPr>
+              <w:t xml:space="preserve"> code</w:t>
+            </w:r>
+            <w:r>
+              <w:rPr>
+                <w:rFonts w:eastAsia="Times New Roman"/>
+                <w:noProof w:val="0"/>
+                <w:color w:val="auto"/>
+                <w:szCs w:val="20"/>
+                <w:lang w:val="en-US"/>
+              </w:rPr>
+              <w:t xml:space="preserve"> </w:t>
+            </w:r>
+            <w:proofErr w:type="spellStart"/>
+            <w:r>
+              <w:rPr>
+                <w:rFonts w:eastAsia="Times New Roman"/>
+                <w:noProof w:val="0"/>
+                <w:color w:val="auto"/>
+                <w:szCs w:val="20"/>
+                <w:lang w:val="en-US"/>
+              </w:rPr>
+              <w:t>får</w:t>
+            </w:r>
+            <w:proofErr w:type="spellEnd"/>
+            <w:r>
+              <w:rPr>
+                <w:rFonts w:eastAsia="Times New Roman"/>
+                <w:noProof w:val="0"/>
+                <w:color w:val="auto"/>
+                <w:szCs w:val="20"/>
+                <w:lang w:val="en-US"/>
+              </w:rPr>
+              <w:t xml:space="preserve"> </w:t>
+            </w:r>
+            <w:proofErr w:type="spellStart"/>
+            <w:r>
+              <w:rPr>
+                <w:rFonts w:eastAsia="Times New Roman"/>
+                <w:noProof w:val="0"/>
+                <w:color w:val="auto"/>
+                <w:szCs w:val="20"/>
+                <w:lang w:val="en-US"/>
+              </w:rPr>
+              <w:t>endast</w:t>
+            </w:r>
+            <w:proofErr w:type="spellEnd"/>
+            <w:r>
+              <w:rPr>
+                <w:rFonts w:eastAsia="Times New Roman"/>
+                <w:noProof w:val="0"/>
+                <w:color w:val="auto"/>
+                <w:szCs w:val="20"/>
+                <w:lang w:val="en-US"/>
+              </w:rPr>
+              <w:t xml:space="preserve"> </w:t>
+            </w:r>
+            <w:proofErr w:type="spellStart"/>
+            <w:r>
+              <w:rPr>
+                <w:rFonts w:eastAsia="Times New Roman"/>
+                <w:noProof w:val="0"/>
+                <w:color w:val="auto"/>
+                <w:szCs w:val="20"/>
+                <w:lang w:val="en-US"/>
+              </w:rPr>
+              <w:t>förekomma</w:t>
+            </w:r>
+            <w:proofErr w:type="spellEnd"/>
+            <w:r>
+              <w:rPr>
+                <w:rFonts w:eastAsia="Times New Roman"/>
+                <w:noProof w:val="0"/>
+                <w:color w:val="auto"/>
+                <w:szCs w:val="20"/>
+                <w:lang w:val="en-US"/>
+              </w:rPr>
+              <w:t xml:space="preserve"> </w:t>
+            </w:r>
+            <w:proofErr w:type="spellStart"/>
+            <w:r>
+              <w:rPr>
+                <w:rFonts w:eastAsia="Times New Roman"/>
+                <w:noProof w:val="0"/>
+                <w:color w:val="auto"/>
+                <w:szCs w:val="20"/>
+                <w:lang w:val="en-US"/>
+              </w:rPr>
+              <w:t>om</w:t>
+            </w:r>
+            <w:proofErr w:type="spellEnd"/>
+            <w:r>
+              <w:rPr>
+                <w:rFonts w:eastAsia="Times New Roman"/>
+                <w:noProof w:val="0"/>
+                <w:color w:val="auto"/>
+                <w:szCs w:val="20"/>
+                <w:lang w:val="en-US"/>
+              </w:rPr>
+              <w:t xml:space="preserve"> </w:t>
             </w:r>
             <w:r>
               <w:rPr>
@@ -9265,11 +9926,34 @@
       <w:pPr>
         <w:pStyle w:val="BodyText"/>
       </w:pPr>
-      <w:r>
-        <w:t>questionFormulation,desiredAction får endast ha elementet code eller text inom samma instans, se exempel testcase_09</w:t>
-      </w:r>
-      <w:r>
-        <w:t>_request.xml för hur kodad samt fritext desiredAction ska se ut.</w:t>
+      <w:proofErr w:type="spellStart"/>
+      <w:proofErr w:type="gramStart"/>
+      <w:r>
+        <w:t>questionFormulation,desiredAction</w:t>
+      </w:r>
+      <w:proofErr w:type="spellEnd"/>
+      <w:proofErr w:type="gramEnd"/>
+      <w:r>
+        <w:t xml:space="preserve"> får endast ha elementet </w:t>
+      </w:r>
+      <w:proofErr w:type="spellStart"/>
+      <w:r>
+        <w:t>code</w:t>
+      </w:r>
+      <w:proofErr w:type="spellEnd"/>
+      <w:r>
+        <w:t xml:space="preserve"> eller text inom samma instans, se exempel testcase_09</w:t>
+      </w:r>
+      <w:r>
+        <w:t xml:space="preserve">_request.xml för hur kodad samt fritext </w:t>
+      </w:r>
+      <w:proofErr w:type="spellStart"/>
+      <w:r>
+        <w:t>desiredAction</w:t>
+      </w:r>
+      <w:proofErr w:type="spellEnd"/>
+      <w:r>
+        <w:t xml:space="preserve"> ska se ut.</w:t>
       </w:r>
     </w:p>
     <w:p>
@@ -9309,16 +9993,15 @@
       <w:pPr>
         <w:pStyle w:val="Heading1"/>
       </w:pPr>
-      <w:bookmarkStart w:id="15" w:name="_TOC19845"/>
-      <w:bookmarkStart w:id="16" w:name="TOC254083426"/>
-      <w:bookmarkStart w:id="17" w:name="_TOC20880"/>
-      <w:bookmarkStart w:id="18" w:name="TOC254083427"/>
-      <w:bookmarkStart w:id="19" w:name="_TOC23051"/>
-      <w:bookmarkStart w:id="20" w:name="TOC254083428"/>
-      <w:bookmarkStart w:id="21" w:name="_TOC23820"/>
-      <w:bookmarkStart w:id="22" w:name="TOC254083429"/>
-      <w:bookmarkStart w:id="23" w:name="_Toc197583300"/>
-      <w:bookmarkEnd w:id="15"/>
+      <w:bookmarkStart w:id="16" w:name="_TOC19845"/>
+      <w:bookmarkStart w:id="17" w:name="TOC254083426"/>
+      <w:bookmarkStart w:id="18" w:name="_TOC20880"/>
+      <w:bookmarkStart w:id="19" w:name="TOC254083427"/>
+      <w:bookmarkStart w:id="20" w:name="_TOC23051"/>
+      <w:bookmarkStart w:id="21" w:name="TOC254083428"/>
+      <w:bookmarkStart w:id="22" w:name="_TOC23820"/>
+      <w:bookmarkStart w:id="23" w:name="TOC254083429"/>
+      <w:bookmarkStart w:id="24" w:name="_Toc197583300"/>
       <w:bookmarkEnd w:id="16"/>
       <w:bookmarkEnd w:id="17"/>
       <w:bookmarkEnd w:id="18"/>
@@ -9326,11 +10009,14 @@
       <w:bookmarkEnd w:id="20"/>
       <w:bookmarkEnd w:id="21"/>
       <w:bookmarkEnd w:id="22"/>
+      <w:bookmarkEnd w:id="23"/>
+      <w:proofErr w:type="spellStart"/>
       <w:r>
         <w:lastRenderedPageBreak/>
         <w:t>ProcessRequestOutcome</w:t>
       </w:r>
-      <w:bookmarkEnd w:id="23"/>
+      <w:bookmarkEnd w:id="24"/>
+      <w:proofErr w:type="spellEnd"/>
     </w:p>
     <w:p>
       <w:pPr>
@@ -9717,38 +10403,106 @@
             <w:r>
               <w:t xml:space="preserve">remissen (GUID), </w:t>
             </w:r>
-            <w:r>
-              <w:rPr>
-                <w:rFonts w:eastAsia="Times New Roman"/>
-                <w:noProof w:val="0"/>
-                <w:color w:val="auto"/>
-                <w:szCs w:val="20"/>
-                <w:lang w:val="en-US"/>
-              </w:rPr>
-              <w:t>Källsystem-Id(HSA-ID)#lokalt-id</w:t>
-            </w:r>
-          </w:p>
-          <w:p>
-            <w:pPr>
-              <w:rPr>
-                <w:rFonts w:eastAsia="Times New Roman"/>
-                <w:noProof w:val="0"/>
-                <w:color w:val="auto"/>
-                <w:szCs w:val="20"/>
-                <w:lang w:val="en-US"/>
-              </w:rPr>
-            </w:pPr>
-          </w:p>
-          <w:p>
-            <w:r>
-              <w:rPr>
-                <w:rFonts w:eastAsia="Times New Roman"/>
-                <w:noProof w:val="0"/>
-                <w:color w:val="auto"/>
-                <w:szCs w:val="20"/>
-                <w:lang w:val="en-US"/>
-              </w:rPr>
-              <w:t xml:space="preserve">Exempel: </w:t>
+            <w:proofErr w:type="spellStart"/>
+            <w:r>
+              <w:rPr>
+                <w:rFonts w:eastAsia="Times New Roman"/>
+                <w:noProof w:val="0"/>
+                <w:color w:val="auto"/>
+                <w:szCs w:val="20"/>
+                <w:lang w:val="en-US"/>
+              </w:rPr>
+              <w:t>Källsystem</w:t>
+            </w:r>
+            <w:proofErr w:type="spellEnd"/>
+            <w:r>
+              <w:rPr>
+                <w:rFonts w:eastAsia="Times New Roman"/>
+                <w:noProof w:val="0"/>
+                <w:color w:val="auto"/>
+                <w:szCs w:val="20"/>
+                <w:lang w:val="en-US"/>
+              </w:rPr>
+              <w:t>-Id(</w:t>
+            </w:r>
+            <w:proofErr w:type="spellStart"/>
+            <w:r>
+              <w:rPr>
+                <w:rFonts w:eastAsia="Times New Roman"/>
+                <w:noProof w:val="0"/>
+                <w:color w:val="auto"/>
+                <w:szCs w:val="20"/>
+                <w:lang w:val="en-US"/>
+              </w:rPr>
+              <w:t>HSA</w:t>
+            </w:r>
+            <w:proofErr w:type="spellEnd"/>
+            <w:r>
+              <w:rPr>
+                <w:rFonts w:eastAsia="Times New Roman"/>
+                <w:noProof w:val="0"/>
+                <w:color w:val="auto"/>
+                <w:szCs w:val="20"/>
+                <w:lang w:val="en-US"/>
+              </w:rPr>
+              <w:t>-ID)#</w:t>
+            </w:r>
+            <w:proofErr w:type="spellStart"/>
+            <w:r>
+              <w:rPr>
+                <w:rFonts w:eastAsia="Times New Roman"/>
+                <w:noProof w:val="0"/>
+                <w:color w:val="auto"/>
+                <w:szCs w:val="20"/>
+                <w:lang w:val="en-US"/>
+              </w:rPr>
+              <w:t>lokalt</w:t>
+            </w:r>
+            <w:proofErr w:type="spellEnd"/>
+            <w:r>
+              <w:rPr>
+                <w:rFonts w:eastAsia="Times New Roman"/>
+                <w:noProof w:val="0"/>
+                <w:color w:val="auto"/>
+                <w:szCs w:val="20"/>
+                <w:lang w:val="en-US"/>
+              </w:rPr>
+              <w:t>-id</w:t>
+            </w:r>
+          </w:p>
+          <w:p>
+            <w:pPr>
+              <w:rPr>
+                <w:rFonts w:eastAsia="Times New Roman"/>
+                <w:noProof w:val="0"/>
+                <w:color w:val="auto"/>
+                <w:szCs w:val="20"/>
+                <w:lang w:val="en-US"/>
+              </w:rPr>
+            </w:pPr>
+          </w:p>
+          <w:p>
+            <w:proofErr w:type="spellStart"/>
+            <w:r>
+              <w:rPr>
+                <w:rFonts w:eastAsia="Times New Roman"/>
+                <w:noProof w:val="0"/>
+                <w:color w:val="auto"/>
+                <w:szCs w:val="20"/>
+                <w:lang w:val="en-US"/>
+              </w:rPr>
+              <w:t>Exempel</w:t>
+            </w:r>
+            <w:proofErr w:type="spellEnd"/>
+            <w:r>
+              <w:rPr>
+                <w:rFonts w:eastAsia="Times New Roman"/>
+                <w:noProof w:val="0"/>
+                <w:color w:val="auto"/>
+                <w:szCs w:val="20"/>
+                <w:lang w:val="en-US"/>
+              </w:rPr>
+              <w:t xml:space="preserve">: </w:t>
             </w:r>
             <w:r>
               <w:rPr>
@@ -9790,15 +10544,27 @@
                 <w:lang w:val="en-US"/>
               </w:rPr>
             </w:pPr>
-            <w:r>
-              <w:rPr>
-                <w:rFonts w:eastAsia="Times New Roman"/>
-                <w:noProof w:val="0"/>
-                <w:color w:val="auto"/>
-                <w:szCs w:val="20"/>
-                <w:lang w:val="en-US"/>
-              </w:rPr>
-              <w:t>(.*)#(.*)</w:t>
+            <w:proofErr w:type="gramStart"/>
+            <w:r>
+              <w:rPr>
+                <w:rFonts w:eastAsia="Times New Roman"/>
+                <w:noProof w:val="0"/>
+                <w:color w:val="auto"/>
+                <w:szCs w:val="20"/>
+                <w:lang w:val="en-US"/>
+              </w:rPr>
+              <w:t>(.*</w:t>
+            </w:r>
+            <w:proofErr w:type="gramEnd"/>
+            <w:r>
+              <w:rPr>
+                <w:rFonts w:eastAsia="Times New Roman"/>
+                <w:noProof w:val="0"/>
+                <w:color w:val="auto"/>
+                <w:szCs w:val="20"/>
+                <w:lang w:val="en-US"/>
+              </w:rPr>
+              <w:t>)#(.*)</w:t>
             </w:r>
           </w:p>
           <w:p>
@@ -9817,15 +10583,27 @@
             </w:pPr>
           </w:p>
           <w:p>
-            <w:r>
-              <w:rPr>
-                <w:rFonts w:eastAsia="Times New Roman"/>
-                <w:noProof w:val="0"/>
-                <w:color w:val="auto"/>
-                <w:szCs w:val="20"/>
-                <w:lang w:val="en-US"/>
-              </w:rPr>
-              <w:t>Maxlängd 256</w:t>
+            <w:proofErr w:type="spellStart"/>
+            <w:r>
+              <w:rPr>
+                <w:rFonts w:eastAsia="Times New Roman"/>
+                <w:noProof w:val="0"/>
+                <w:color w:val="auto"/>
+                <w:szCs w:val="20"/>
+                <w:lang w:val="en-US"/>
+              </w:rPr>
+              <w:t>Maxlängd</w:t>
+            </w:r>
+            <w:proofErr w:type="spellEnd"/>
+            <w:r>
+              <w:rPr>
+                <w:rFonts w:eastAsia="Times New Roman"/>
+                <w:noProof w:val="0"/>
+                <w:color w:val="auto"/>
+                <w:szCs w:val="20"/>
+                <w:lang w:val="en-US"/>
+              </w:rPr>
+              <w:t xml:space="preserve"> 256</w:t>
             </w:r>
           </w:p>
         </w:tc>
@@ -9877,38 +10655,106 @@
             <w:r>
               <w:t xml:space="preserve">remisssvaret (GUID), </w:t>
             </w:r>
-            <w:r>
-              <w:rPr>
-                <w:rFonts w:eastAsia="Times New Roman"/>
-                <w:noProof w:val="0"/>
-                <w:color w:val="auto"/>
-                <w:szCs w:val="20"/>
-                <w:lang w:val="en-US"/>
-              </w:rPr>
-              <w:t>Källsystem-Id(HSA-ID)#lokalt-id</w:t>
-            </w:r>
-          </w:p>
-          <w:p>
-            <w:pPr>
-              <w:rPr>
-                <w:rFonts w:eastAsia="Times New Roman"/>
-                <w:noProof w:val="0"/>
-                <w:color w:val="auto"/>
-                <w:szCs w:val="20"/>
-                <w:lang w:val="en-US"/>
-              </w:rPr>
-            </w:pPr>
-          </w:p>
-          <w:p>
-            <w:r>
-              <w:rPr>
-                <w:rFonts w:eastAsia="Times New Roman"/>
-                <w:noProof w:val="0"/>
-                <w:color w:val="auto"/>
-                <w:szCs w:val="20"/>
-                <w:lang w:val="en-US"/>
-              </w:rPr>
-              <w:t xml:space="preserve">Exempel: </w:t>
+            <w:proofErr w:type="spellStart"/>
+            <w:r>
+              <w:rPr>
+                <w:rFonts w:eastAsia="Times New Roman"/>
+                <w:noProof w:val="0"/>
+                <w:color w:val="auto"/>
+                <w:szCs w:val="20"/>
+                <w:lang w:val="en-US"/>
+              </w:rPr>
+              <w:t>Källsystem</w:t>
+            </w:r>
+            <w:proofErr w:type="spellEnd"/>
+            <w:r>
+              <w:rPr>
+                <w:rFonts w:eastAsia="Times New Roman"/>
+                <w:noProof w:val="0"/>
+                <w:color w:val="auto"/>
+                <w:szCs w:val="20"/>
+                <w:lang w:val="en-US"/>
+              </w:rPr>
+              <w:t>-Id(</w:t>
+            </w:r>
+            <w:proofErr w:type="spellStart"/>
+            <w:r>
+              <w:rPr>
+                <w:rFonts w:eastAsia="Times New Roman"/>
+                <w:noProof w:val="0"/>
+                <w:color w:val="auto"/>
+                <w:szCs w:val="20"/>
+                <w:lang w:val="en-US"/>
+              </w:rPr>
+              <w:t>HSA</w:t>
+            </w:r>
+            <w:proofErr w:type="spellEnd"/>
+            <w:r>
+              <w:rPr>
+                <w:rFonts w:eastAsia="Times New Roman"/>
+                <w:noProof w:val="0"/>
+                <w:color w:val="auto"/>
+                <w:szCs w:val="20"/>
+                <w:lang w:val="en-US"/>
+              </w:rPr>
+              <w:t>-ID)#</w:t>
+            </w:r>
+            <w:proofErr w:type="spellStart"/>
+            <w:r>
+              <w:rPr>
+                <w:rFonts w:eastAsia="Times New Roman"/>
+                <w:noProof w:val="0"/>
+                <w:color w:val="auto"/>
+                <w:szCs w:val="20"/>
+                <w:lang w:val="en-US"/>
+              </w:rPr>
+              <w:t>lokalt</w:t>
+            </w:r>
+            <w:proofErr w:type="spellEnd"/>
+            <w:r>
+              <w:rPr>
+                <w:rFonts w:eastAsia="Times New Roman"/>
+                <w:noProof w:val="0"/>
+                <w:color w:val="auto"/>
+                <w:szCs w:val="20"/>
+                <w:lang w:val="en-US"/>
+              </w:rPr>
+              <w:t>-id</w:t>
+            </w:r>
+          </w:p>
+          <w:p>
+            <w:pPr>
+              <w:rPr>
+                <w:rFonts w:eastAsia="Times New Roman"/>
+                <w:noProof w:val="0"/>
+                <w:color w:val="auto"/>
+                <w:szCs w:val="20"/>
+                <w:lang w:val="en-US"/>
+              </w:rPr>
+            </w:pPr>
+          </w:p>
+          <w:p>
+            <w:proofErr w:type="spellStart"/>
+            <w:r>
+              <w:rPr>
+                <w:rFonts w:eastAsia="Times New Roman"/>
+                <w:noProof w:val="0"/>
+                <w:color w:val="auto"/>
+                <w:szCs w:val="20"/>
+                <w:lang w:val="en-US"/>
+              </w:rPr>
+              <w:t>Exempel</w:t>
+            </w:r>
+            <w:proofErr w:type="spellEnd"/>
+            <w:r>
+              <w:rPr>
+                <w:rFonts w:eastAsia="Times New Roman"/>
+                <w:noProof w:val="0"/>
+                <w:color w:val="auto"/>
+                <w:szCs w:val="20"/>
+                <w:lang w:val="en-US"/>
+              </w:rPr>
+              <w:t xml:space="preserve">: </w:t>
             </w:r>
             <w:r>
               <w:rPr>
@@ -9950,15 +10796,27 @@
                 <w:lang w:val="en-US"/>
               </w:rPr>
             </w:pPr>
-            <w:r>
-              <w:rPr>
-                <w:rFonts w:eastAsia="Times New Roman"/>
-                <w:noProof w:val="0"/>
-                <w:color w:val="auto"/>
-                <w:szCs w:val="20"/>
-                <w:lang w:val="en-US"/>
-              </w:rPr>
-              <w:t>(.*)#(.*)</w:t>
+            <w:proofErr w:type="gramStart"/>
+            <w:r>
+              <w:rPr>
+                <w:rFonts w:eastAsia="Times New Roman"/>
+                <w:noProof w:val="0"/>
+                <w:color w:val="auto"/>
+                <w:szCs w:val="20"/>
+                <w:lang w:val="en-US"/>
+              </w:rPr>
+              <w:t>(.*</w:t>
+            </w:r>
+            <w:proofErr w:type="gramEnd"/>
+            <w:r>
+              <w:rPr>
+                <w:rFonts w:eastAsia="Times New Roman"/>
+                <w:noProof w:val="0"/>
+                <w:color w:val="auto"/>
+                <w:szCs w:val="20"/>
+                <w:lang w:val="en-US"/>
+              </w:rPr>
+              <w:t>)#(.*)</w:t>
             </w:r>
           </w:p>
           <w:p>
@@ -9977,15 +10835,27 @@
             </w:pPr>
           </w:p>
           <w:p>
-            <w:r>
-              <w:rPr>
-                <w:rFonts w:eastAsia="Times New Roman"/>
-                <w:noProof w:val="0"/>
-                <w:color w:val="auto"/>
-                <w:szCs w:val="20"/>
-                <w:lang w:val="en-US"/>
-              </w:rPr>
-              <w:t>Maxlängd 256</w:t>
+            <w:proofErr w:type="spellStart"/>
+            <w:r>
+              <w:rPr>
+                <w:rFonts w:eastAsia="Times New Roman"/>
+                <w:noProof w:val="0"/>
+                <w:color w:val="auto"/>
+                <w:szCs w:val="20"/>
+                <w:lang w:val="en-US"/>
+              </w:rPr>
+              <w:t>Maxlängd</w:t>
+            </w:r>
+            <w:proofErr w:type="spellEnd"/>
+            <w:r>
+              <w:rPr>
+                <w:rFonts w:eastAsia="Times New Roman"/>
+                <w:noProof w:val="0"/>
+                <w:color w:val="auto"/>
+                <w:szCs w:val="20"/>
+                <w:lang w:val="en-US"/>
+              </w:rPr>
+              <w:t xml:space="preserve"> 256</w:t>
             </w:r>
           </w:p>
         </w:tc>
@@ -10045,6 +10915,8 @@
             <w:tcW w:w="1134" w:type="dxa"/>
           </w:tcPr>
           <w:p>
+            <w:proofErr w:type="spellStart"/>
+            <w:proofErr w:type="gramStart"/>
             <w:r>
               <w:rPr>
                 <w:rFonts w:eastAsia="Times New Roman"/>
@@ -10055,6 +10927,8 @@
               </w:rPr>
               <w:t>codes:codeRequestOutcomeType</w:t>
             </w:r>
+            <w:proofErr w:type="spellEnd"/>
+            <w:proofErr w:type="gramEnd"/>
           </w:p>
         </w:tc>
       </w:tr>
@@ -10115,6 +10989,7 @@
             <w:tcW w:w="1134" w:type="dxa"/>
           </w:tcPr>
           <w:p>
+            <w:proofErr w:type="spellStart"/>
             <w:r>
               <w:rPr>
                 <w:rFonts w:eastAsia="Times New Roman"/>
@@ -10125,6 +11000,7 @@
               </w:rPr>
               <w:t>SSYYMMDDhhmm</w:t>
             </w:r>
+            <w:proofErr w:type="spellEnd"/>
           </w:p>
         </w:tc>
       </w:tr>
@@ -10469,15 +11345,27 @@
                 <w:lang w:val="en-US"/>
               </w:rPr>
             </w:pPr>
-            <w:r>
-              <w:rPr>
-                <w:rFonts w:eastAsia="Times New Roman"/>
-                <w:noProof w:val="0"/>
-                <w:color w:val="auto"/>
-                <w:szCs w:val="20"/>
-                <w:lang w:val="en-US"/>
-              </w:rPr>
-              <w:t xml:space="preserve">Maxlängd </w:t>
+            <w:proofErr w:type="spellStart"/>
+            <w:r>
+              <w:rPr>
+                <w:rFonts w:eastAsia="Times New Roman"/>
+                <w:noProof w:val="0"/>
+                <w:color w:val="auto"/>
+                <w:szCs w:val="20"/>
+                <w:lang w:val="en-US"/>
+              </w:rPr>
+              <w:t>Maxlängd</w:t>
+            </w:r>
+            <w:proofErr w:type="spellEnd"/>
+            <w:r>
+              <w:rPr>
+                <w:rFonts w:eastAsia="Times New Roman"/>
+                <w:noProof w:val="0"/>
+                <w:color w:val="auto"/>
+                <w:szCs w:val="20"/>
+                <w:lang w:val="en-US"/>
+              </w:rPr>
+              <w:t xml:space="preserve"> </w:t>
             </w:r>
             <w:r>
               <w:rPr>
@@ -12341,7 +13229,17 @@
                 <w:color w:val="auto"/>
                 <w:szCs w:val="20"/>
               </w:rPr>
-              <w:t>id som är sammansatt av request</w:t>
+              <w:t xml:space="preserve">id som är sammansatt av </w:t>
+            </w:r>
+            <w:proofErr w:type="spellStart"/>
+            <w:r>
+              <w:rPr>
+                <w:rFonts w:eastAsia="Times New Roman"/>
+                <w:noProof w:val="0"/>
+                <w:color w:val="auto"/>
+                <w:szCs w:val="20"/>
+              </w:rPr>
+              <w:t>request</w:t>
             </w:r>
             <w:r>
               <w:rPr>
@@ -12359,7 +13257,37 @@
                 <w:color w:val="auto"/>
                 <w:szCs w:val="20"/>
               </w:rPr>
-              <w:t>Id + strängen clinicalInformation + löpnummer med # som skiljer respektive del.</w:t>
+              <w:t>Id</w:t>
+            </w:r>
+            <w:proofErr w:type="spellEnd"/>
+            <w:r>
+              <w:rPr>
+                <w:rFonts w:eastAsia="Times New Roman"/>
+                <w:noProof w:val="0"/>
+                <w:color w:val="auto"/>
+                <w:szCs w:val="20"/>
+              </w:rPr>
+              <w:t xml:space="preserve"> + strängen </w:t>
+            </w:r>
+            <w:proofErr w:type="spellStart"/>
+            <w:r>
+              <w:rPr>
+                <w:rFonts w:eastAsia="Times New Roman"/>
+                <w:noProof w:val="0"/>
+                <w:color w:val="auto"/>
+                <w:szCs w:val="20"/>
+              </w:rPr>
+              <w:t>clinicalInformation</w:t>
+            </w:r>
+            <w:proofErr w:type="spellEnd"/>
+            <w:r>
+              <w:rPr>
+                <w:rFonts w:eastAsia="Times New Roman"/>
+                <w:noProof w:val="0"/>
+                <w:color w:val="auto"/>
+                <w:szCs w:val="20"/>
+              </w:rPr>
+              <w:t xml:space="preserve"> + löpnummer med # som skiljer respektive del.</w:t>
             </w:r>
           </w:p>
           <w:p>
@@ -12392,6 +13320,7 @@
                 <w:szCs w:val="20"/>
               </w:rPr>
             </w:pPr>
+            <w:proofErr w:type="spellStart"/>
             <w:r>
               <w:rPr>
                 <w:rFonts w:eastAsia="Times New Roman"/>
@@ -12408,7 +13337,17 @@
                 <w:color w:val="auto"/>
                 <w:szCs w:val="20"/>
               </w:rPr>
-              <w:t>OutcomeId = SE-1234#987</w:t>
+              <w:t>OutcomeId</w:t>
+            </w:r>
+            <w:proofErr w:type="spellEnd"/>
+            <w:r>
+              <w:rPr>
+                <w:rFonts w:eastAsia="Times New Roman"/>
+                <w:noProof w:val="0"/>
+                <w:color w:val="auto"/>
+                <w:szCs w:val="20"/>
+              </w:rPr>
+              <w:t xml:space="preserve"> = SE-1234#987</w:t>
             </w:r>
           </w:p>
           <w:p>
@@ -12525,10 +13464,6 @@
               <w:t>1.</w:t>
             </w:r>
             <w:r>
-              <w:t>m</w:t>
-            </w:r>
-            <w:r>
-              <w:lastRenderedPageBreak/>
               <w:t>.1</w:t>
             </w:r>
           </w:p>
@@ -12721,7 +13656,27 @@
                 <w:color w:val="auto"/>
                 <w:szCs w:val="20"/>
               </w:rPr>
-              <w:t>mansatt av requestId + questionFormulation0</w:t>
+              <w:t xml:space="preserve">mansatt av </w:t>
+            </w:r>
+            <w:proofErr w:type="spellStart"/>
+            <w:r>
+              <w:rPr>
+                <w:rFonts w:eastAsia="Times New Roman"/>
+                <w:noProof w:val="0"/>
+                <w:color w:val="auto"/>
+                <w:szCs w:val="20"/>
+              </w:rPr>
+              <w:t>requestId</w:t>
+            </w:r>
+            <w:proofErr w:type="spellEnd"/>
+            <w:r>
+              <w:rPr>
+                <w:rFonts w:eastAsia="Times New Roman"/>
+                <w:noProof w:val="0"/>
+                <w:color w:val="auto"/>
+                <w:szCs w:val="20"/>
+              </w:rPr>
+              <w:t xml:space="preserve"> + questionFormulation0</w:t>
             </w:r>
             <w:r>
               <w:rPr>
@@ -12739,8 +13694,19 @@
                 <w:color w:val="auto"/>
                 <w:szCs w:val="20"/>
               </w:rPr>
-              <w:t>+ accomplishedAction</w:t>
-            </w:r>
+              <w:t xml:space="preserve">+ </w:t>
+            </w:r>
+            <w:proofErr w:type="spellStart"/>
+            <w:r>
+              <w:rPr>
+                <w:rFonts w:eastAsia="Times New Roman"/>
+                <w:noProof w:val="0"/>
+                <w:color w:val="auto"/>
+                <w:szCs w:val="20"/>
+              </w:rPr>
+              <w:t>accomplishedAction</w:t>
+            </w:r>
+            <w:proofErr w:type="spellEnd"/>
             <w:r>
               <w:rPr>
                 <w:rFonts w:eastAsia="Times New Roman"/>
@@ -12781,14 +13747,25 @@
                 <w:szCs w:val="20"/>
               </w:rPr>
             </w:pPr>
-            <w:r>
-              <w:rPr>
-                <w:rFonts w:eastAsia="Times New Roman"/>
-                <w:noProof w:val="0"/>
-                <w:color w:val="auto"/>
-                <w:szCs w:val="20"/>
-              </w:rPr>
-              <w:t>requestId = SE-1234#987</w:t>
+            <w:proofErr w:type="spellStart"/>
+            <w:r>
+              <w:rPr>
+                <w:rFonts w:eastAsia="Times New Roman"/>
+                <w:noProof w:val="0"/>
+                <w:color w:val="auto"/>
+                <w:szCs w:val="20"/>
+              </w:rPr>
+              <w:t>requestId</w:t>
+            </w:r>
+            <w:proofErr w:type="spellEnd"/>
+            <w:r>
+              <w:rPr>
+                <w:rFonts w:eastAsia="Times New Roman"/>
+                <w:noProof w:val="0"/>
+                <w:color w:val="auto"/>
+                <w:szCs w:val="20"/>
+              </w:rPr>
+              <w:t xml:space="preserve"> = SE-1234#987</w:t>
             </w:r>
           </w:p>
           <w:p>
@@ -13068,26 +14045,326 @@
             <w:r>
               <w:t xml:space="preserve">Åtgärdskod enligt </w:t>
             </w:r>
-            <w:r>
-              <w:rPr>
-                <w:rFonts w:eastAsia="Times New Roman"/>
-                <w:noProof w:val="0"/>
-                <w:color w:val="auto"/>
-                <w:szCs w:val="20"/>
-                <w:lang w:val="en-US"/>
-              </w:rPr>
-              <w:t>KVÅ alternativt SLL Informationskomponentkoder</w:t>
-            </w:r>
-            <w:r>
-              <w:rPr>
-                <w:rFonts w:eastAsia="Times New Roman"/>
-                <w:noProof w:val="0"/>
-                <w:color w:val="auto"/>
-                <w:szCs w:val="20"/>
-                <w:lang w:val="en-US"/>
-              </w:rPr>
-              <w:t xml:space="preserve"> skall användas, om det inte går måste något skickas i outcome.accomplishedAction.text</w:t>
-            </w:r>
+            <w:proofErr w:type="spellStart"/>
+            <w:r>
+              <w:rPr>
+                <w:rFonts w:eastAsia="Times New Roman"/>
+                <w:noProof w:val="0"/>
+                <w:color w:val="auto"/>
+                <w:szCs w:val="20"/>
+                <w:lang w:val="en-US"/>
+              </w:rPr>
+              <w:t>KVÅ</w:t>
+            </w:r>
+            <w:proofErr w:type="spellEnd"/>
+            <w:r>
+              <w:rPr>
+                <w:rFonts w:eastAsia="Times New Roman"/>
+                <w:noProof w:val="0"/>
+                <w:color w:val="auto"/>
+                <w:szCs w:val="20"/>
+                <w:lang w:val="en-US"/>
+              </w:rPr>
+              <w:t xml:space="preserve"> </w:t>
+            </w:r>
+            <w:proofErr w:type="spellStart"/>
+            <w:r>
+              <w:rPr>
+                <w:rFonts w:eastAsia="Times New Roman"/>
+                <w:noProof w:val="0"/>
+                <w:color w:val="auto"/>
+                <w:szCs w:val="20"/>
+                <w:lang w:val="en-US"/>
+              </w:rPr>
+              <w:t>alternativt</w:t>
+            </w:r>
+            <w:proofErr w:type="spellEnd"/>
+            <w:r>
+              <w:rPr>
+                <w:rFonts w:eastAsia="Times New Roman"/>
+                <w:noProof w:val="0"/>
+                <w:color w:val="auto"/>
+                <w:szCs w:val="20"/>
+                <w:lang w:val="en-US"/>
+              </w:rPr>
+              <w:t xml:space="preserve"> </w:t>
+            </w:r>
+            <w:proofErr w:type="spellStart"/>
+            <w:r>
+              <w:rPr>
+                <w:rFonts w:eastAsia="Times New Roman"/>
+                <w:noProof w:val="0"/>
+                <w:color w:val="auto"/>
+                <w:szCs w:val="20"/>
+                <w:lang w:val="en-US"/>
+              </w:rPr>
+              <w:t>SLL</w:t>
+            </w:r>
+            <w:proofErr w:type="spellEnd"/>
+            <w:r>
+              <w:rPr>
+                <w:rFonts w:eastAsia="Times New Roman"/>
+                <w:noProof w:val="0"/>
+                <w:color w:val="auto"/>
+                <w:szCs w:val="20"/>
+                <w:lang w:val="en-US"/>
+              </w:rPr>
+              <w:t xml:space="preserve"> </w:t>
+            </w:r>
+            <w:proofErr w:type="spellStart"/>
+            <w:r>
+              <w:rPr>
+                <w:rFonts w:eastAsia="Times New Roman"/>
+                <w:noProof w:val="0"/>
+                <w:color w:val="auto"/>
+                <w:szCs w:val="20"/>
+                <w:lang w:val="en-US"/>
+              </w:rPr>
+              <w:t>Informationskomponentkoder</w:t>
+            </w:r>
+            <w:proofErr w:type="spellEnd"/>
+            <w:r>
+              <w:rPr>
+                <w:rFonts w:eastAsia="Times New Roman"/>
+                <w:noProof w:val="0"/>
+                <w:color w:val="auto"/>
+                <w:szCs w:val="20"/>
+                <w:lang w:val="en-US"/>
+              </w:rPr>
+              <w:t xml:space="preserve"> </w:t>
+            </w:r>
+            <w:proofErr w:type="spellStart"/>
+            <w:r>
+              <w:rPr>
+                <w:rFonts w:eastAsia="Times New Roman"/>
+                <w:noProof w:val="0"/>
+                <w:color w:val="auto"/>
+                <w:szCs w:val="20"/>
+                <w:lang w:val="en-US"/>
+              </w:rPr>
+              <w:t>skall</w:t>
+            </w:r>
+            <w:proofErr w:type="spellEnd"/>
+            <w:r>
+              <w:rPr>
+                <w:rFonts w:eastAsia="Times New Roman"/>
+                <w:noProof w:val="0"/>
+                <w:color w:val="auto"/>
+                <w:szCs w:val="20"/>
+                <w:lang w:val="en-US"/>
+              </w:rPr>
+              <w:t xml:space="preserve"> </w:t>
+            </w:r>
+            <w:proofErr w:type="spellStart"/>
+            <w:r>
+              <w:rPr>
+                <w:rFonts w:eastAsia="Times New Roman"/>
+                <w:noProof w:val="0"/>
+                <w:color w:val="auto"/>
+                <w:szCs w:val="20"/>
+                <w:lang w:val="en-US"/>
+              </w:rPr>
+              <w:t>användas</w:t>
+            </w:r>
+            <w:proofErr w:type="spellEnd"/>
+            <w:r>
+              <w:rPr>
+                <w:rFonts w:eastAsia="Times New Roman"/>
+                <w:noProof w:val="0"/>
+                <w:color w:val="auto"/>
+                <w:szCs w:val="20"/>
+                <w:lang w:val="en-US"/>
+              </w:rPr>
+              <w:t xml:space="preserve">, </w:t>
+            </w:r>
+            <w:proofErr w:type="spellStart"/>
+            <w:r>
+              <w:rPr>
+                <w:rFonts w:eastAsia="Times New Roman"/>
+                <w:noProof w:val="0"/>
+                <w:color w:val="auto"/>
+                <w:szCs w:val="20"/>
+                <w:lang w:val="en-US"/>
+              </w:rPr>
+              <w:t>om</w:t>
+            </w:r>
+            <w:proofErr w:type="spellEnd"/>
+            <w:r>
+              <w:rPr>
+                <w:rFonts w:eastAsia="Times New Roman"/>
+                <w:noProof w:val="0"/>
+                <w:color w:val="auto"/>
+                <w:szCs w:val="20"/>
+                <w:lang w:val="en-US"/>
+              </w:rPr>
+              <w:t xml:space="preserve"> </w:t>
+            </w:r>
+            <w:proofErr w:type="spellStart"/>
+            <w:r>
+              <w:rPr>
+                <w:rFonts w:eastAsia="Times New Roman"/>
+                <w:noProof w:val="0"/>
+                <w:color w:val="auto"/>
+                <w:szCs w:val="20"/>
+                <w:lang w:val="en-US"/>
+              </w:rPr>
+              <w:t>det</w:t>
+            </w:r>
+            <w:proofErr w:type="spellEnd"/>
+            <w:r>
+              <w:rPr>
+                <w:rFonts w:eastAsia="Times New Roman"/>
+                <w:noProof w:val="0"/>
+                <w:color w:val="auto"/>
+                <w:szCs w:val="20"/>
+                <w:lang w:val="en-US"/>
+              </w:rPr>
+              <w:t xml:space="preserve"> </w:t>
+            </w:r>
+            <w:proofErr w:type="spellStart"/>
+            <w:r>
+              <w:rPr>
+                <w:rFonts w:eastAsia="Times New Roman"/>
+                <w:noProof w:val="0"/>
+                <w:color w:val="auto"/>
+                <w:szCs w:val="20"/>
+                <w:lang w:val="en-US"/>
+              </w:rPr>
+              <w:t>inte</w:t>
+            </w:r>
+            <w:proofErr w:type="spellEnd"/>
+            <w:r>
+              <w:rPr>
+                <w:rFonts w:eastAsia="Times New Roman"/>
+                <w:noProof w:val="0"/>
+                <w:color w:val="auto"/>
+                <w:szCs w:val="20"/>
+                <w:lang w:val="en-US"/>
+              </w:rPr>
+              <w:t xml:space="preserve"> </w:t>
+            </w:r>
+            <w:proofErr w:type="spellStart"/>
+            <w:r>
+              <w:rPr>
+                <w:rFonts w:eastAsia="Times New Roman"/>
+                <w:noProof w:val="0"/>
+                <w:color w:val="auto"/>
+                <w:szCs w:val="20"/>
+                <w:lang w:val="en-US"/>
+              </w:rPr>
+              <w:t>går</w:t>
+            </w:r>
+            <w:proofErr w:type="spellEnd"/>
+            <w:r>
+              <w:rPr>
+                <w:rFonts w:eastAsia="Times New Roman"/>
+                <w:noProof w:val="0"/>
+                <w:color w:val="auto"/>
+                <w:szCs w:val="20"/>
+                <w:lang w:val="en-US"/>
+              </w:rPr>
+              <w:t xml:space="preserve"> </w:t>
+            </w:r>
+            <w:proofErr w:type="spellStart"/>
+            <w:r>
+              <w:rPr>
+                <w:rFonts w:eastAsia="Times New Roman"/>
+                <w:noProof w:val="0"/>
+                <w:color w:val="auto"/>
+                <w:szCs w:val="20"/>
+                <w:lang w:val="en-US"/>
+              </w:rPr>
+              <w:t>måste</w:t>
+            </w:r>
+            <w:proofErr w:type="spellEnd"/>
+            <w:r>
+              <w:rPr>
+                <w:rFonts w:eastAsia="Times New Roman"/>
+                <w:noProof w:val="0"/>
+                <w:color w:val="auto"/>
+                <w:szCs w:val="20"/>
+                <w:lang w:val="en-US"/>
+              </w:rPr>
+              <w:t xml:space="preserve"> </w:t>
+            </w:r>
+            <w:proofErr w:type="spellStart"/>
+            <w:r>
+              <w:rPr>
+                <w:rFonts w:eastAsia="Times New Roman"/>
+                <w:noProof w:val="0"/>
+                <w:color w:val="auto"/>
+                <w:szCs w:val="20"/>
+                <w:lang w:val="en-US"/>
+              </w:rPr>
+              <w:t>något</w:t>
+            </w:r>
+            <w:proofErr w:type="spellEnd"/>
+            <w:r>
+              <w:rPr>
+                <w:rFonts w:eastAsia="Times New Roman"/>
+                <w:noProof w:val="0"/>
+                <w:color w:val="auto"/>
+                <w:szCs w:val="20"/>
+                <w:lang w:val="en-US"/>
+              </w:rPr>
+              <w:t xml:space="preserve"> </w:t>
+            </w:r>
+            <w:proofErr w:type="spellStart"/>
+            <w:r>
+              <w:rPr>
+                <w:rFonts w:eastAsia="Times New Roman"/>
+                <w:noProof w:val="0"/>
+                <w:color w:val="auto"/>
+                <w:szCs w:val="20"/>
+                <w:lang w:val="en-US"/>
+              </w:rPr>
+              <w:t>skickas</w:t>
+            </w:r>
+            <w:proofErr w:type="spellEnd"/>
+            <w:r>
+              <w:rPr>
+                <w:rFonts w:eastAsia="Times New Roman"/>
+                <w:noProof w:val="0"/>
+                <w:color w:val="auto"/>
+                <w:szCs w:val="20"/>
+                <w:lang w:val="en-US"/>
+              </w:rPr>
+              <w:t xml:space="preserve"> </w:t>
+            </w:r>
+            <w:proofErr w:type="spellStart"/>
+            <w:r>
+              <w:rPr>
+                <w:rFonts w:eastAsia="Times New Roman"/>
+                <w:noProof w:val="0"/>
+                <w:color w:val="auto"/>
+                <w:szCs w:val="20"/>
+                <w:lang w:val="en-US"/>
+              </w:rPr>
+              <w:t>i</w:t>
+            </w:r>
+            <w:proofErr w:type="spellEnd"/>
+            <w:r>
+              <w:rPr>
+                <w:rFonts w:eastAsia="Times New Roman"/>
+                <w:noProof w:val="0"/>
+                <w:color w:val="auto"/>
+                <w:szCs w:val="20"/>
+                <w:lang w:val="en-US"/>
+              </w:rPr>
+              <w:t xml:space="preserve"> </w:t>
+            </w:r>
+            <w:proofErr w:type="spellStart"/>
+            <w:r>
+              <w:rPr>
+                <w:rFonts w:eastAsia="Times New Roman"/>
+                <w:noProof w:val="0"/>
+                <w:color w:val="auto"/>
+                <w:szCs w:val="20"/>
+                <w:lang w:val="en-US"/>
+              </w:rPr>
+              <w:t>outcome.accomplishedAction.text</w:t>
+            </w:r>
+            <w:proofErr w:type="spellEnd"/>
           </w:p>
           <w:p/>
         </w:tc>
@@ -13259,9 +14536,19 @@
       <w:pPr>
         <w:pStyle w:val="BodyText"/>
       </w:pPr>
-      <w:r>
-        <w:t>outcome.accomplishedAction får endast ha elementet code</w:t>
-      </w:r>
+      <w:proofErr w:type="spellStart"/>
+      <w:r>
+        <w:t>outcome.accomplishedAction</w:t>
+      </w:r>
+      <w:proofErr w:type="spellEnd"/>
+      <w:r>
+        <w:t xml:space="preserve"> får endast ha elementet </w:t>
+      </w:r>
+      <w:proofErr w:type="spellStart"/>
+      <w:r>
+        <w:t>code</w:t>
+      </w:r>
+      <w:proofErr w:type="spellEnd"/>
       <w:r>
         <w:rPr>
           <w:i/>
@@ -13274,10 +14561,16 @@
       <w:r>
         <w:t xml:space="preserve"> instans, se exempel testcase_09</w:t>
       </w:r>
-      <w:bookmarkStart w:id="24" w:name="_GoBack"/>
-      <w:bookmarkEnd w:id="24"/>
-      <w:r>
-        <w:t>_requestOutcome.xml för hur kodad samt fritext accomplishedAction ska se ut.</w:t>
+      <w:r>
+        <w:t xml:space="preserve">_requestOutcome.xml för hur kodad samt fritext </w:t>
+      </w:r>
+      <w:proofErr w:type="spellStart"/>
+      <w:r>
+        <w:t>accomplishedAction</w:t>
+      </w:r>
+      <w:proofErr w:type="spellEnd"/>
+      <w:r>
+        <w:t xml:space="preserve"> ska se ut.</w:t>
       </w:r>
     </w:p>
     <w:p/>
@@ -13322,7 +14615,7 @@
 
 <file path=word/comments.xml><?xml version="1.0" encoding="utf-8"?>
 <w:comments xmlns:wpc="http://schemas.microsoft.com/office/word/2010/wordprocessingCanvas" xmlns:mo="http://schemas.microsoft.com/office/mac/office/2008/main" xmlns:mc="http://schemas.openxmlformats.org/markup-compatibility/2006" xmlns:mv="urn:schemas-microsoft-com:mac:vml" xmlns:o="urn:schemas-microsoft-com:office:office" xmlns:r="http://schemas.openxmlformats.org/officeDocument/2006/relationships" xmlns:m="http://schemas.openxmlformats.org/officeDocument/2006/math" xmlns:v="urn:schemas-microsoft-com:vml" xmlns:wp14="http://schemas.microsoft.com/office/word/2010/wordprocessingDrawing" xmlns:wp="http://schemas.openxmlformats.org/drawingml/2006/wordprocessingDrawing" xmlns:w10="urn:schemas-microsoft-com:office:word" xmlns:w="http://schemas.openxmlformats.org/wordprocessingml/2006/main" xmlns:w14="http://schemas.microsoft.com/office/word/2010/wordml" xmlns:wpg="http://schemas.microsoft.com/office/word/2010/wordprocessingGroup" xmlns:wpi="http://schemas.microsoft.com/office/word/2010/wordprocessingInk" xmlns:wne="http://schemas.microsoft.com/office/word/2006/wordml" xmlns:wps="http://schemas.microsoft.com/office/word/2010/wordprocessingShape" mc:Ignorable="w14 wp14">
-  <w:comment w:id="13" w:author="Khaled Daham" w:date="2012-06-27T13:48:00Z" w:initials="KD">
+  <w:comment w:id="14" w:author="Khaled Daham" w:date="2012-06-27T13:48:00Z" w:initials="KD">
     <w:p>
       <w:pPr>
         <w:pStyle w:val="CommentText"/>
@@ -13333,12 +14626,41 @@
         </w:rPr>
         <w:annotationRef/>
       </w:r>
-      <w:r>
-        <w:t>Remissförmedlare är inte med I piloten.</w:t>
+      <w:proofErr w:type="spellStart"/>
+      <w:r>
+        <w:t>Remissförmedlare</w:t>
+      </w:r>
+      <w:proofErr w:type="spellEnd"/>
+      <w:r>
+        <w:t xml:space="preserve"> </w:t>
+      </w:r>
+      <w:proofErr w:type="spellStart"/>
+      <w:r>
+        <w:t>är</w:t>
+      </w:r>
+      <w:proofErr w:type="spellEnd"/>
+      <w:r>
+        <w:t xml:space="preserve"> </w:t>
+      </w:r>
+      <w:proofErr w:type="spellStart"/>
+      <w:r>
+        <w:t>inte</w:t>
+      </w:r>
+      <w:proofErr w:type="spellEnd"/>
+      <w:r>
+        <w:t xml:space="preserve"> med I </w:t>
+      </w:r>
+      <w:proofErr w:type="spellStart"/>
+      <w:r>
+        <w:t>piloten</w:t>
+      </w:r>
+      <w:proofErr w:type="spellEnd"/>
+      <w:r>
+        <w:t>.</w:t>
       </w:r>
     </w:p>
   </w:comment>
-  <w:comment w:id="14" w:author="Khaled Daham" w:date="2012-10-12T03:12:00Z" w:initials="KD">
+  <w:comment w:id="15" w:author="Khaled Daham" w:date="2012-10-12T03:12:00Z" w:initials="KD">
     <w:p>
       <w:pPr>
         <w:pStyle w:val="CommentText"/>
@@ -13349,8 +14671,79 @@
         </w:rPr>
         <w:annotationRef/>
       </w:r>
-      <w:r>
-        <w:t>Obs I piloten för SLL’s eRemiss tillåts bara en questionFormulation(frågeställning)</w:t>
+      <w:proofErr w:type="spellStart"/>
+      <w:r>
+        <w:t>Obs</w:t>
+      </w:r>
+      <w:proofErr w:type="spellEnd"/>
+      <w:r>
+        <w:t xml:space="preserve"> I </w:t>
+      </w:r>
+      <w:proofErr w:type="spellStart"/>
+      <w:r>
+        <w:t>piloten</w:t>
+      </w:r>
+      <w:proofErr w:type="spellEnd"/>
+      <w:r>
+        <w:t xml:space="preserve"> </w:t>
+      </w:r>
+      <w:proofErr w:type="spellStart"/>
+      <w:r>
+        <w:t>för</w:t>
+      </w:r>
+      <w:proofErr w:type="spellEnd"/>
+      <w:r>
+        <w:t xml:space="preserve"> </w:t>
+      </w:r>
+      <w:proofErr w:type="spellStart"/>
+      <w:r>
+        <w:t>SLL’s</w:t>
+      </w:r>
+      <w:proofErr w:type="spellEnd"/>
+      <w:r>
+        <w:t xml:space="preserve"> </w:t>
+      </w:r>
+      <w:proofErr w:type="spellStart"/>
+      <w:r>
+        <w:t>eRemiss</w:t>
+      </w:r>
+      <w:proofErr w:type="spellEnd"/>
+      <w:r>
+        <w:t xml:space="preserve"> </w:t>
+      </w:r>
+      <w:proofErr w:type="spellStart"/>
+      <w:r>
+        <w:t>tillåts</w:t>
+      </w:r>
+      <w:proofErr w:type="spellEnd"/>
+      <w:r>
+        <w:t xml:space="preserve"> </w:t>
+      </w:r>
+      <w:proofErr w:type="spellStart"/>
+      <w:r>
+        <w:t>bara</w:t>
+      </w:r>
+      <w:proofErr w:type="spellEnd"/>
+      <w:r>
+        <w:t xml:space="preserve"> en </w:t>
+      </w:r>
+      <w:proofErr w:type="spellStart"/>
+      <w:proofErr w:type="gramStart"/>
+      <w:r>
+        <w:t>questionFormulation</w:t>
+      </w:r>
+      <w:proofErr w:type="spellEnd"/>
+      <w:r>
+        <w:t>(</w:t>
+      </w:r>
+      <w:proofErr w:type="spellStart"/>
+      <w:proofErr w:type="gramEnd"/>
+      <w:r>
+        <w:t>frågeställning</w:t>
+      </w:r>
+      <w:proofErr w:type="spellEnd"/>
+      <w:r>
+        <w:t>)</w:t>
       </w:r>
     </w:p>
   </w:comment>
@@ -13394,7 +14787,20 @@
         <w:lang w:val="en-US"/>
       </w:rPr>
       <w:tab/>
-      <w:t xml:space="preserve">Sida </w:t>
+    </w:r>
+    <w:proofErr w:type="spellStart"/>
+    <w:r>
+      <w:rPr>
+        <w:lang w:val="en-US"/>
+      </w:rPr>
+      <w:t>Sida</w:t>
+    </w:r>
+    <w:proofErr w:type="spellEnd"/>
+    <w:r>
+      <w:rPr>
+        <w:lang w:val="en-US"/>
+      </w:rPr>
+      <w:t xml:space="preserve"> </w:t>
     </w:r>
     <w:r>
       <w:fldChar w:fldCharType="begin"/>
@@ -13413,7 +14819,7 @@
         <w:noProof/>
         <w:lang w:val="en-US"/>
       </w:rPr>
-      <w:t>15</w:t>
+      <w:t>11</w:t>
     </w:r>
     <w:r>
       <w:fldChar w:fldCharType="end"/>
@@ -13422,7 +14828,21 @@
       <w:rPr>
         <w:lang w:val="en-US"/>
       </w:rPr>
-      <w:t xml:space="preserve"> av </w:t>
+      <w:t xml:space="preserve"> </w:t>
+    </w:r>
+    <w:proofErr w:type="spellStart"/>
+    <w:r>
+      <w:rPr>
+        <w:lang w:val="en-US"/>
+      </w:rPr>
+      <w:t>av</w:t>
+    </w:r>
+    <w:proofErr w:type="spellEnd"/>
+    <w:r>
+      <w:rPr>
+        <w:lang w:val="en-US"/>
+      </w:rPr>
+      <w:t xml:space="preserve"> </w:t>
     </w:r>
     <w:r>
       <w:fldChar w:fldCharType="begin"/>
@@ -13765,6 +15185,7 @@
               <w:sz w:val="24"/>
             </w:rPr>
           </w:pPr>
+          <w:proofErr w:type="spellStart"/>
           <w:r>
             <w:rPr>
               <w:b/>
@@ -13772,6 +15193,7 @@
             </w:rPr>
             <w:t>eRemiss</w:t>
           </w:r>
+          <w:proofErr w:type="spellEnd"/>
           <w:r>
             <w:rPr>
               <w:b/>
@@ -14079,21 +15501,11 @@
               <w:tab w:val="left" w:pos="31680"/>
             </w:tabs>
           </w:pPr>
-          <w:r>
-            <w:fldChar w:fldCharType="begin"/>
-          </w:r>
-          <w:r>
-            <w:instrText xml:space="preserve"> SUBJECT  \* MERGEFORMAT </w:instrText>
-          </w:r>
-          <w:r>
-            <w:fldChar w:fldCharType="separate"/>
-          </w:r>
-          <w:r>
-            <w:t>Tjänstekontraktsbeskrivning</w:t>
-          </w:r>
-          <w:r>
-            <w:fldChar w:fldCharType="end"/>
-          </w:r>
+          <w:fldSimple w:instr=" SUBJECT  \* MERGEFORMAT ">
+            <w:r>
+              <w:t>Tjänstekontraktsbeskrivning</w:t>
+            </w:r>
+          </w:fldSimple>
         </w:p>
       </w:tc>
       <w:tc>
@@ -14427,7 +15839,7 @@
             <w:rPr>
               <w:noProof/>
             </w:rPr>
-            <w:t>15</w:t>
+            <w:t>11</w:t>
           </w:r>
           <w:r>
             <w:fldChar w:fldCharType="end"/>
@@ -14966,8 +16378,13 @@
               <w:tab w:val="left" w:pos="31680"/>
             </w:tabs>
           </w:pPr>
+          <w:proofErr w:type="spellStart"/>
           <w:r>
-            <w:t xml:space="preserve">Dok.beteckning </w:t>
+            <w:t>Dok.beteckning</w:t>
+          </w:r>
+          <w:proofErr w:type="spellEnd"/>
+          <w:r>
+            <w:t xml:space="preserve"> </w:t>
           </w:r>
         </w:p>
       </w:tc>
@@ -15240,8 +16657,13 @@
               <w:tab w:val="left" w:pos="31680"/>
             </w:tabs>
           </w:pPr>
+          <w:proofErr w:type="spellStart"/>
           <w:r>
-            <w:t>CeHis Arkitekturledning</w:t>
+            <w:t>CeHis</w:t>
+          </w:r>
+          <w:proofErr w:type="spellEnd"/>
+          <w:r>
+            <w:t xml:space="preserve"> Arkitekturledning</w:t>
           </w:r>
         </w:p>
       </w:tc>
@@ -19558,7 +20980,7 @@
 </file>
 
 <file path=customXml/itemProps1.xml><?xml version="1.0" encoding="utf-8"?>
-<ds:datastoreItem xmlns:ds="http://schemas.openxmlformats.org/officeDocument/2006/customXml" ds:itemID="{0A32CDAC-498E-D94C-ABB1-E62CEAD3534D}">
+<ds:datastoreItem xmlns:ds="http://schemas.openxmlformats.org/officeDocument/2006/customXml" ds:itemID="{DB79F6CE-DB7B-8543-9B86-9056E6AA3E20}">
   <ds:schemaRefs>
     <ds:schemaRef ds:uri="http://schemas.openxmlformats.org/officeDocument/2006/bibliography"/>
   </ds:schemaRefs>

</xml_diff>

<commit_message>
Updated comments for ProcessRequestOutcome
</commit_message>
<xml_diff>
--- a/ServiceInteractions/riv/clinicalprocess/requestworkflow/trunk/docs/Tjanstekontrakt eRemiss Pilot.docx
+++ b/ServiceInteractions/riv/clinicalprocess/requestworkflow/trunk/docs/Tjanstekontrakt eRemiss Pilot.docx
@@ -3221,8 +3221,6 @@
             <w:r>
               <w:t>Observera att adress används endast om tillfällig adress behöver anges, ej folkbokförd adress.</w:t>
             </w:r>
-            <w:bookmarkStart w:id="13" w:name="_GoBack"/>
-            <w:bookmarkEnd w:id="13"/>
           </w:p>
         </w:tc>
         <w:tc>
@@ -6539,11 +6537,11 @@
             <w:r>
               <w:t>0..</w:t>
             </w:r>
-            <w:commentRangeStart w:id="14"/>
+            <w:commentRangeStart w:id="13"/>
             <w:r>
               <w:t>1</w:t>
             </w:r>
-            <w:commentRangeEnd w:id="14"/>
+            <w:commentRangeEnd w:id="13"/>
             <w:r>
               <w:rPr>
                 <w:rStyle w:val="CommentReference"/>
@@ -6552,7 +6550,7 @@
                 <w:noProof w:val="0"/>
                 <w:lang w:val="en-GB"/>
               </w:rPr>
-              <w:commentReference w:id="14"/>
+              <w:commentReference w:id="13"/>
             </w:r>
           </w:p>
         </w:tc>
@@ -7859,7 +7857,7 @@
               </w:rPr>
               <w:t>questionFormulation.id = SE-1234#987#questionFormulation</w:t>
             </w:r>
-            <w:commentRangeStart w:id="15"/>
+            <w:commentRangeStart w:id="14"/>
             <w:r>
               <w:rPr>
                 <w:rFonts w:eastAsia="Times New Roman"/>
@@ -7869,7 +7867,7 @@
               </w:rPr>
               <w:t>1</w:t>
             </w:r>
-            <w:commentRangeEnd w:id="15"/>
+            <w:commentRangeEnd w:id="14"/>
             <w:r>
               <w:rPr>
                 <w:rStyle w:val="CommentReference"/>
@@ -7878,7 +7876,7 @@
                 <w:noProof w:val="0"/>
                 <w:lang w:val="en-GB"/>
               </w:rPr>
-              <w:commentReference w:id="15"/>
+              <w:commentReference w:id="14"/>
             </w:r>
           </w:p>
           <w:p/>
@@ -9993,15 +9991,16 @@
       <w:pPr>
         <w:pStyle w:val="Heading1"/>
       </w:pPr>
-      <w:bookmarkStart w:id="16" w:name="_TOC19845"/>
-      <w:bookmarkStart w:id="17" w:name="TOC254083426"/>
-      <w:bookmarkStart w:id="18" w:name="_TOC20880"/>
-      <w:bookmarkStart w:id="19" w:name="TOC254083427"/>
-      <w:bookmarkStart w:id="20" w:name="_TOC23051"/>
-      <w:bookmarkStart w:id="21" w:name="TOC254083428"/>
-      <w:bookmarkStart w:id="22" w:name="_TOC23820"/>
-      <w:bookmarkStart w:id="23" w:name="TOC254083429"/>
-      <w:bookmarkStart w:id="24" w:name="_Toc197583300"/>
+      <w:bookmarkStart w:id="15" w:name="_TOC19845"/>
+      <w:bookmarkStart w:id="16" w:name="TOC254083426"/>
+      <w:bookmarkStart w:id="17" w:name="_TOC20880"/>
+      <w:bookmarkStart w:id="18" w:name="TOC254083427"/>
+      <w:bookmarkStart w:id="19" w:name="_TOC23051"/>
+      <w:bookmarkStart w:id="20" w:name="TOC254083428"/>
+      <w:bookmarkStart w:id="21" w:name="_TOC23820"/>
+      <w:bookmarkStart w:id="22" w:name="TOC254083429"/>
+      <w:bookmarkStart w:id="23" w:name="_Toc197583300"/>
+      <w:bookmarkEnd w:id="15"/>
       <w:bookmarkEnd w:id="16"/>
       <w:bookmarkEnd w:id="17"/>
       <w:bookmarkEnd w:id="18"/>
@@ -10009,13 +10008,12 @@
       <w:bookmarkEnd w:id="20"/>
       <w:bookmarkEnd w:id="21"/>
       <w:bookmarkEnd w:id="22"/>
-      <w:bookmarkEnd w:id="23"/>
       <w:proofErr w:type="spellStart"/>
       <w:r>
         <w:lastRenderedPageBreak/>
         <w:t>ProcessRequestOutcome</w:t>
       </w:r>
-      <w:bookmarkEnd w:id="24"/>
+      <w:bookmarkEnd w:id="23"/>
       <w:proofErr w:type="spellEnd"/>
     </w:p>
     <w:p>
@@ -11424,11 +11422,90 @@
           </w:tcPr>
           <w:p>
             <w:r>
-              <w:t xml:space="preserve">Remittent: Remittentens organisatoriska tillhörighet ses under CUSTODIAN. Skulle </w:t>
+              <w:t>Remi</w:t>
+            </w:r>
+            <w:r>
+              <w:t>ssbesvararen</w:t>
+            </w:r>
+            <w:r>
+              <w:t xml:space="preserve">. </w:t>
+            </w:r>
+          </w:p>
+        </w:tc>
+        <w:tc>
+          <w:tcPr>
+            <w:tcW w:w="567" w:type="dxa"/>
+          </w:tcPr>
+          <w:p>
+            <w:r>
+              <w:t>1..1</w:t>
+            </w:r>
+          </w:p>
+        </w:tc>
+        <w:tc>
+          <w:tcPr>
+            <w:tcW w:w="1134" w:type="dxa"/>
+          </w:tcPr>
+          <w:p/>
+        </w:tc>
+      </w:tr>
+      <w:tr>
+        <w:tc>
+          <w:tcPr>
+            <w:tcW w:w="2660" w:type="dxa"/>
+          </w:tcPr>
+          <w:p>
+            <w:pPr>
+              <w:rPr>
+                <w:lang w:val="en-US"/>
+              </w:rPr>
+            </w:pPr>
+            <w:r>
+              <w:rPr>
+                <w:lang w:val="en-US"/>
+              </w:rPr>
+              <w:t>author</w:t>
+            </w:r>
+            <w:r>
+              <w:rPr>
+                <w:lang w:val="en-US"/>
+              </w:rPr>
+              <w:t>.dateOfRequest</w:t>
+            </w:r>
+          </w:p>
+        </w:tc>
+        <w:tc>
+          <w:tcPr>
+            <w:tcW w:w="1134" w:type="dxa"/>
+          </w:tcPr>
+          <w:p>
+            <w:pPr>
+              <w:rPr>
+                <w:lang w:val="en-US"/>
+              </w:rPr>
+            </w:pPr>
+            <w:r>
+              <w:rPr>
+                <w:lang w:val="en-US"/>
+              </w:rPr>
+              <w:t>DateType</w:t>
+            </w:r>
+          </w:p>
+        </w:tc>
+        <w:tc>
+          <w:tcPr>
+            <w:tcW w:w="3969" w:type="dxa"/>
+          </w:tcPr>
+          <w:p>
+            <w:r>
+              <w:t>Datum för remissvar</w:t>
+            </w:r>
+            <w:r>
+              <w:t xml:space="preserve"> måste anges. Format som </w:t>
             </w:r>
             <w:r>
               <w:lastRenderedPageBreak/>
-              <w:t>remittenten agera på ombud för en annan org (Jonas: Hässelby VC - BrommaVC-fallet) kan organisatorisk tillhörighet för remittent visas under "Author"</w:t>
+              <w:t>ska användas är SSÅÅMMDD</w:t>
             </w:r>
           </w:p>
         </w:tc>
@@ -11472,7 +11549,7 @@
               <w:rPr>
                 <w:lang w:val="en-US"/>
               </w:rPr>
-              <w:t>.dateOfRequest</w:t>
+              <w:t>.staff</w:t>
             </w:r>
           </w:p>
         </w:tc>
@@ -11490,7 +11567,7 @@
               <w:rPr>
                 <w:lang w:val="en-US"/>
               </w:rPr>
-              <w:t>DateType</w:t>
+              <w:t>--</w:t>
             </w:r>
           </w:p>
         </w:tc>
@@ -11498,11 +11575,7 @@
           <w:tcPr>
             <w:tcW w:w="3969" w:type="dxa"/>
           </w:tcPr>
-          <w:p>
-            <w:r>
-              <w:t>Remissdatum måste anges. Format som ska användas är SSÅÅMMDD</w:t>
-            </w:r>
-          </w:p>
+          <w:p/>
         </w:tc>
         <w:tc>
           <w:tcPr>
@@ -11542,7 +11615,7 @@
               <w:rPr>
                 <w:lang w:val="en-US"/>
               </w:rPr>
-              <w:t>.staff</w:t>
+              <w:t>.staff.staffId</w:t>
             </w:r>
           </w:p>
         </w:tc>
@@ -11560,7 +11633,7 @@
               <w:rPr>
                 <w:lang w:val="en-US"/>
               </w:rPr>
-              <w:t>--</w:t>
+              <w:t>HsaIdType</w:t>
             </w:r>
           </w:p>
         </w:tc>
@@ -11568,7 +11641,11 @@
           <w:tcPr>
             <w:tcW w:w="3969" w:type="dxa"/>
           </w:tcPr>
-          <w:p/>
+          <w:p>
+            <w:r>
+              <w:t>HSAid för remissbesvarare</w:t>
+            </w:r>
+          </w:p>
         </w:tc>
         <w:tc>
           <w:tcPr>
@@ -11576,7 +11653,7 @@
           </w:tcPr>
           <w:p>
             <w:r>
-              <w:t>1..1</w:t>
+              <w:t>0..1</w:t>
             </w:r>
           </w:p>
         </w:tc>
@@ -11584,7 +11661,11 @@
           <w:tcPr>
             <w:tcW w:w="1134" w:type="dxa"/>
           </w:tcPr>
-          <w:p/>
+          <w:p>
+            <w:r>
+              <w:t>Maxlängd 64 tecken</w:t>
+            </w:r>
+          </w:p>
         </w:tc>
       </w:tr>
       <w:tr>
@@ -11608,7 +11689,7 @@
               <w:rPr>
                 <w:lang w:val="en-US"/>
               </w:rPr>
-              <w:t>.staff.staffId</w:t>
+              <w:t>.staff.staffName</w:t>
             </w:r>
           </w:p>
         </w:tc>
@@ -11626,7 +11707,7 @@
               <w:rPr>
                 <w:lang w:val="en-US"/>
               </w:rPr>
-              <w:t>HsaIdType</w:t>
+              <w:t>String</w:t>
             </w:r>
           </w:p>
         </w:tc>
@@ -11636,7 +11717,10 @@
           </w:tcPr>
           <w:p>
             <w:r>
-              <w:t>HSAid för remittent</w:t>
+              <w:t>P</w:t>
+            </w:r>
+            <w:r>
+              <w:t>ersonalnamn</w:t>
             </w:r>
           </w:p>
         </w:tc>
@@ -11646,7 +11730,7 @@
           </w:tcPr>
           <w:p>
             <w:r>
-              <w:t>0..1</w:t>
+              <w:t>1..1</w:t>
             </w:r>
           </w:p>
         </w:tc>
@@ -11682,7 +11766,13 @@
               <w:rPr>
                 <w:lang w:val="en-US"/>
               </w:rPr>
-              <w:t>.staff.staffName</w:t>
+              <w:t>.</w:t>
+            </w:r>
+            <w:r>
+              <w:rPr>
+                <w:lang w:val="en-US"/>
+              </w:rPr>
+              <w:t>typeOfStaff</w:t>
             </w:r>
           </w:p>
         </w:tc>
@@ -11700,7 +11790,7 @@
               <w:rPr>
                 <w:lang w:val="en-US"/>
               </w:rPr>
-              <w:t>String</w:t>
+              <w:t>kv_yrkeskoder</w:t>
             </w:r>
           </w:p>
         </w:tc>
@@ -11710,10 +11800,10 @@
           </w:tcPr>
           <w:p>
             <w:r>
-              <w:t>P</w:t>
-            </w:r>
-            <w:r>
-              <w:t>ersonalnamn</w:t>
+              <w:t>T</w:t>
+            </w:r>
+            <w:r>
+              <w:t>yp av HoS-personal</w:t>
             </w:r>
           </w:p>
         </w:tc>
@@ -11723,7 +11813,7 @@
           </w:tcPr>
           <w:p>
             <w:r>
-              <w:t>1..1</w:t>
+              <w:t>0..1</w:t>
             </w:r>
           </w:p>
         </w:tc>
@@ -11731,11 +11821,7 @@
           <w:tcPr>
             <w:tcW w:w="1134" w:type="dxa"/>
           </w:tcPr>
-          <w:p>
-            <w:r>
-              <w:t>Maxlängd 64 tecken</w:t>
-            </w:r>
-          </w:p>
+          <w:p/>
         </w:tc>
       </w:tr>
       <w:tr>
@@ -11759,45 +11845,54 @@
               <w:rPr>
                 <w:lang w:val="en-US"/>
               </w:rPr>
+              <w:t>.staffOrganisation</w:t>
+            </w:r>
+          </w:p>
+        </w:tc>
+        <w:tc>
+          <w:tcPr>
+            <w:tcW w:w="1134" w:type="dxa"/>
+          </w:tcPr>
+          <w:p>
+            <w:pPr>
+              <w:rPr>
+                <w:lang w:val="en-US"/>
+              </w:rPr>
+            </w:pPr>
+            <w:r>
+              <w:rPr>
+                <w:lang w:val="en-US"/>
+              </w:rPr>
+              <w:t>--</w:t>
+            </w:r>
+          </w:p>
+        </w:tc>
+        <w:tc>
+          <w:tcPr>
+            <w:tcW w:w="3969" w:type="dxa"/>
+          </w:tcPr>
+          <w:p>
+            <w:r>
+              <w:t>Organsiation</w:t>
+            </w:r>
+            <w:r>
+              <w:t xml:space="preserve"> som ansvarar för dokumentet (</w:t>
+            </w:r>
+            <w:r>
+              <w:t>remisssvaret</w:t>
+            </w:r>
+            <w:r>
+              <w:t xml:space="preserve"> i detta fall). Här</w:t>
+            </w:r>
+            <w:r>
+              <w:t xml:space="preserve"> anges således remissbesvararens</w:t>
+            </w:r>
+            <w:r>
+              <w:t xml:space="preserve"> organisation. Den organisation som har uppföljningsansvar enligt PDL</w:t>
+            </w:r>
+            <w:r>
               <w:t>.</w:t>
             </w:r>
-            <w:r>
-              <w:rPr>
-                <w:lang w:val="en-US"/>
-              </w:rPr>
-              <w:t>typeOfStaff</w:t>
-            </w:r>
-          </w:p>
-        </w:tc>
-        <w:tc>
-          <w:tcPr>
-            <w:tcW w:w="1134" w:type="dxa"/>
-          </w:tcPr>
-          <w:p>
-            <w:pPr>
-              <w:rPr>
-                <w:lang w:val="en-US"/>
-              </w:rPr>
-            </w:pPr>
-            <w:r>
-              <w:rPr>
-                <w:lang w:val="en-US"/>
-              </w:rPr>
-              <w:t>kv_yrkeskoder</w:t>
-            </w:r>
-          </w:p>
-        </w:tc>
-        <w:tc>
-          <w:tcPr>
-            <w:tcW w:w="3969" w:type="dxa"/>
-          </w:tcPr>
-          <w:p>
-            <w:r>
-              <w:t>T</w:t>
-            </w:r>
-            <w:r>
-              <w:t>yp av HoS-personal</w:t>
-            </w:r>
           </w:p>
         </w:tc>
         <w:tc>
@@ -11806,7 +11901,7 @@
           </w:tcPr>
           <w:p>
             <w:r>
-              <w:t>0..1</w:t>
+              <w:t>1..1</w:t>
             </w:r>
           </w:p>
         </w:tc>
@@ -11838,7 +11933,7 @@
               <w:rPr>
                 <w:lang w:val="en-US"/>
               </w:rPr>
-              <w:t>.staffOrganisation</w:t>
+              <w:t>.staffOrganisation careUnitId</w:t>
             </w:r>
           </w:p>
         </w:tc>
@@ -11856,7 +11951,7 @@
               <w:rPr>
                 <w:lang w:val="en-US"/>
               </w:rPr>
-              <w:t>--</w:t>
+              <w:t>HsaIdType</w:t>
             </w:r>
           </w:p>
         </w:tc>
@@ -11866,13 +11961,7 @@
           </w:tcPr>
           <w:p>
             <w:r>
-              <w:t>Organsiation</w:t>
-            </w:r>
-            <w:r>
-              <w:t xml:space="preserve"> som ansvarar för dokumentet (remissen i detta fall). Här anges således den remitterandes organisation. Den organisation som har uppföljningsansvar enligt PDL</w:t>
-            </w:r>
-            <w:r>
-              <w:t>.</w:t>
+              <w:t>Vårdenhetsid</w:t>
             </w:r>
           </w:p>
         </w:tc>
@@ -11890,7 +11979,11 @@
           <w:tcPr>
             <w:tcW w:w="1134" w:type="dxa"/>
           </w:tcPr>
-          <w:p/>
+          <w:p>
+            <w:r>
+              <w:t>Maxlängd 64 tecken</w:t>
+            </w:r>
+          </w:p>
         </w:tc>
       </w:tr>
       <w:tr>
@@ -11914,7 +12007,7 @@
               <w:rPr>
                 <w:lang w:val="en-US"/>
               </w:rPr>
-              <w:t>.staffOrganisation careUnitId</w:t>
+              <w:t>.staffOrganisation careUnitName</w:t>
             </w:r>
           </w:p>
         </w:tc>
@@ -11932,7 +12025,7 @@
               <w:rPr>
                 <w:lang w:val="en-US"/>
               </w:rPr>
-              <w:t>HsaIdType</w:t>
+              <w:t>String</w:t>
             </w:r>
           </w:p>
         </w:tc>
@@ -11942,7 +12035,7 @@
           </w:tcPr>
           <w:p>
             <w:r>
-              <w:t>Vårdenhetsid</w:t>
+              <w:t>Vårdenhetsnamn</w:t>
             </w:r>
           </w:p>
         </w:tc>
@@ -11952,7 +12045,7 @@
           </w:tcPr>
           <w:p>
             <w:r>
-              <w:t>1..1</w:t>
+              <w:t>0..1</w:t>
             </w:r>
           </w:p>
         </w:tc>
@@ -11988,7 +12081,13 @@
               <w:rPr>
                 <w:lang w:val="en-US"/>
               </w:rPr>
-              <w:t>.staffOrganisation careUnitName</w:t>
+              <w:t>.</w:t>
+            </w:r>
+            <w:r>
+              <w:rPr>
+                <w:lang w:val="en-US"/>
+              </w:rPr>
+              <w:t>legalAuthenticator</w:t>
             </w:r>
           </w:p>
         </w:tc>
@@ -12006,7 +12105,7 @@
               <w:rPr>
                 <w:lang w:val="en-US"/>
               </w:rPr>
-              <w:t>String</w:t>
+              <w:t>--</w:t>
             </w:r>
           </w:p>
         </w:tc>
@@ -12016,7 +12115,13 @@
           </w:tcPr>
           <w:p>
             <w:r>
-              <w:t>Vårdenhetsnamn</w:t>
+              <w:t>Signeringsinformation: Om det inte finns någon signeringsinformation finns dessa element inte med i me</w:t>
+            </w:r>
+            <w:r>
+              <w:t>ddelandet, vilket i NeR skulle m</w:t>
+            </w:r>
+            <w:r>
+              <w:t>otsvaras av att "signerad=F"</w:t>
             </w:r>
           </w:p>
         </w:tc>
@@ -12034,11 +12139,7 @@
           <w:tcPr>
             <w:tcW w:w="1134" w:type="dxa"/>
           </w:tcPr>
-          <w:p>
-            <w:r>
-              <w:t>Maxlängd 64 tecken</w:t>
-            </w:r>
-          </w:p>
+          <w:p/>
         </w:tc>
       </w:tr>
       <w:tr>
@@ -12070,6 +12171,12 @@
               </w:rPr>
               <w:t>legalAuthenticator</w:t>
             </w:r>
+            <w:r>
+              <w:rPr>
+                <w:lang w:val="en-US"/>
+              </w:rPr>
+              <w:t>.timeOfSigning</w:t>
+            </w:r>
           </w:p>
         </w:tc>
         <w:tc>
@@ -12086,7 +12193,7 @@
               <w:rPr>
                 <w:lang w:val="en-US"/>
               </w:rPr>
-              <w:t>--</w:t>
+              <w:t>TimeStampType</w:t>
             </w:r>
           </w:p>
         </w:tc>
@@ -12096,13 +12203,19 @@
           </w:tcPr>
           <w:p>
             <w:r>
-              <w:t>Signeringsinformation: Om det inte finns någon signeringsinformation finns dessa element inte med i me</w:t>
-            </w:r>
-            <w:r>
-              <w:t>ddelandet, vilket i NeR skulle m</w:t>
-            </w:r>
-            <w:r>
-              <w:t>otsvaras av att "signerad=F"</w:t>
+              <w:t>Signeringstidpunkt: skall signerin</w:t>
+            </w:r>
+            <w:r>
+              <w:t>gsinformation följa med remisssvaret</w:t>
+            </w:r>
+            <w:r>
+              <w:t xml:space="preserve"> MÅSTE s</w:t>
+            </w:r>
+            <w:r>
+              <w:t>igneringstid anges. Format: SSÅÅMMDDTTMM, SSÅÅ</w:t>
+            </w:r>
+            <w:r>
+              <w:t>MMDDTTMMSS</w:t>
             </w:r>
           </w:p>
         </w:tc>
@@ -12112,7 +12225,7 @@
           </w:tcPr>
           <w:p>
             <w:r>
-              <w:t>0..1</w:t>
+              <w:t>1..1</w:t>
             </w:r>
           </w:p>
         </w:tc>
@@ -12156,7 +12269,7 @@
               <w:rPr>
                 <w:lang w:val="en-US"/>
               </w:rPr>
-              <w:t>.timeOfSigning</w:t>
+              <w:t>.signature</w:t>
             </w:r>
           </w:p>
         </w:tc>
@@ -12174,7 +12287,7 @@
               <w:rPr>
                 <w:lang w:val="en-US"/>
               </w:rPr>
-              <w:t>TimeStampType</w:t>
+              <w:t>--</w:t>
             </w:r>
           </w:p>
         </w:tc>
@@ -12182,17 +12295,7 @@
           <w:tcPr>
             <w:tcW w:w="3969" w:type="dxa"/>
           </w:tcPr>
-          <w:p>
-            <w:r>
-              <w:t>Signeringstidpunkt: skall signeringsinformation följa med remissen MÅSTE s</w:t>
-            </w:r>
-            <w:r>
-              <w:t>igneringstid anges. Format: SSÅÅMMDDTTMM, SSÅÅ</w:t>
-            </w:r>
-            <w:r>
-              <w:t>MMDDTTMMSS</w:t>
-            </w:r>
-          </w:p>
+          <w:p/>
         </w:tc>
         <w:tc>
           <w:tcPr>
@@ -12244,7 +12347,7 @@
               <w:rPr>
                 <w:lang w:val="en-US"/>
               </w:rPr>
-              <w:t>.signature</w:t>
+              <w:t>.signature.staffId</w:t>
             </w:r>
           </w:p>
         </w:tc>
@@ -12262,7 +12365,7 @@
               <w:rPr>
                 <w:lang w:val="en-US"/>
               </w:rPr>
-              <w:t>--</w:t>
+              <w:t>HsaIdType</w:t>
             </w:r>
           </w:p>
         </w:tc>
@@ -12270,7 +12373,14 @@
           <w:tcPr>
             <w:tcW w:w="3969" w:type="dxa"/>
           </w:tcPr>
-          <w:p/>
+          <w:p>
+            <w:r>
+              <w:t>HSAid</w:t>
+            </w:r>
+            <w:r>
+              <w:t xml:space="preserve"> för personen som signerar</w:t>
+            </w:r>
+          </w:p>
         </w:tc>
         <w:tc>
           <w:tcPr>
@@ -12278,7 +12388,7 @@
           </w:tcPr>
           <w:p>
             <w:r>
-              <w:t>1..1</w:t>
+              <w:t>0..1</w:t>
             </w:r>
           </w:p>
         </w:tc>
@@ -12286,7 +12396,11 @@
           <w:tcPr>
             <w:tcW w:w="1134" w:type="dxa"/>
           </w:tcPr>
-          <w:p/>
+          <w:p>
+            <w:r>
+              <w:t>Maxlängd 64 tecken</w:t>
+            </w:r>
+          </w:p>
         </w:tc>
       </w:tr>
       <w:tr>
@@ -12322,7 +12436,7 @@
               <w:rPr>
                 <w:lang w:val="en-US"/>
               </w:rPr>
-              <w:t>.signature.staffId</w:t>
+              <w:t>.signature.staffName</w:t>
             </w:r>
           </w:p>
         </w:tc>
@@ -12340,7 +12454,7 @@
               <w:rPr>
                 <w:lang w:val="en-US"/>
               </w:rPr>
-              <w:t>HsaIdType</w:t>
+              <w:t>String</w:t>
             </w:r>
           </w:p>
         </w:tc>
@@ -12350,10 +12464,7 @@
           </w:tcPr>
           <w:p>
             <w:r>
-              <w:t>HSAid</w:t>
-            </w:r>
-            <w:r>
-              <w:t xml:space="preserve"> för personen som signerar</w:t>
+              <w:t>Namn på personen som signerar</w:t>
             </w:r>
           </w:p>
         </w:tc>
@@ -12363,7 +12474,7 @@
           </w:tcPr>
           <w:p>
             <w:r>
-              <w:t>0..1</w:t>
+              <w:t>1..1</w:t>
             </w:r>
           </w:p>
         </w:tc>
@@ -12393,25 +12504,72 @@
               <w:rPr>
                 <w:lang w:val="en-US"/>
               </w:rPr>
-              <w:t>author</w:t>
-            </w:r>
-            <w:r>
-              <w:rPr>
-                <w:lang w:val="en-US"/>
-              </w:rPr>
+              <w:t>rec</w:t>
+            </w:r>
+            <w:r>
+              <w:rPr>
+                <w:lang w:val="en-US"/>
+              </w:rPr>
+              <w:t>ipient</w:t>
+            </w:r>
+          </w:p>
+        </w:tc>
+        <w:tc>
+          <w:tcPr>
+            <w:tcW w:w="1134" w:type="dxa"/>
+          </w:tcPr>
+          <w:p>
+            <w:pPr>
+              <w:rPr>
+                <w:lang w:val="en-US"/>
+              </w:rPr>
+            </w:pPr>
+            <w:r>
+              <w:rPr>
+                <w:lang w:val="en-US"/>
+              </w:rPr>
+              <w:t>--</w:t>
+            </w:r>
+          </w:p>
+        </w:tc>
+        <w:tc>
+          <w:tcPr>
+            <w:tcW w:w="3969" w:type="dxa"/>
+          </w:tcPr>
+          <w:p>
+            <w:r>
+              <w:t>A</w:t>
+            </w:r>
+            <w:r>
+              <w:t xml:space="preserve">ll info i </w:t>
+            </w:r>
+            <w:r>
+              <w:t xml:space="preserve">’recipient’ </w:t>
+            </w:r>
+            <w:r>
+              <w:t xml:space="preserve">syftar till personen INTE organisationen. Vet man inte id eller namn på </w:t>
+            </w:r>
+            <w:r>
+              <w:rPr>
+                <w:lang w:val="en-US"/>
+              </w:rPr>
+              <w:t xml:space="preserve">remissvarsmottagande </w:t>
+            </w:r>
+            <w:r>
+              <w:t>person hoppar man över detta</w:t>
+            </w:r>
+            <w:r>
               <w:t>.</w:t>
             </w:r>
-            <w:r>
-              <w:rPr>
-                <w:lang w:val="en-US"/>
-              </w:rPr>
-              <w:t>legalAuthenticator</w:t>
-            </w:r>
-            <w:r>
-              <w:rPr>
-                <w:lang w:val="en-US"/>
-              </w:rPr>
-              <w:t>.signature.staffName</w:t>
+          </w:p>
+        </w:tc>
+        <w:tc>
+          <w:tcPr>
+            <w:tcW w:w="567" w:type="dxa"/>
+          </w:tcPr>
+          <w:p>
+            <w:r>
+              <w:t>1..1</w:t>
             </w:r>
           </w:p>
         </w:tc>
@@ -12419,49 +12577,7 @@
           <w:tcPr>
             <w:tcW w:w="1134" w:type="dxa"/>
           </w:tcPr>
-          <w:p>
-            <w:pPr>
-              <w:rPr>
-                <w:lang w:val="en-US"/>
-              </w:rPr>
-            </w:pPr>
-            <w:r>
-              <w:rPr>
-                <w:lang w:val="en-US"/>
-              </w:rPr>
-              <w:t>String</w:t>
-            </w:r>
-          </w:p>
-        </w:tc>
-        <w:tc>
-          <w:tcPr>
-            <w:tcW w:w="3969" w:type="dxa"/>
-          </w:tcPr>
-          <w:p>
-            <w:r>
-              <w:t>Namn på personen som signerar</w:t>
-            </w:r>
-          </w:p>
-        </w:tc>
-        <w:tc>
-          <w:tcPr>
-            <w:tcW w:w="567" w:type="dxa"/>
-          </w:tcPr>
-          <w:p>
-            <w:r>
-              <w:t>1..1</w:t>
-            </w:r>
-          </w:p>
-        </w:tc>
-        <w:tc>
-          <w:tcPr>
-            <w:tcW w:w="1134" w:type="dxa"/>
-          </w:tcPr>
-          <w:p>
-            <w:r>
-              <w:t>Maxlängd 64 tecken</w:t>
-            </w:r>
-          </w:p>
+          <w:p/>
         </w:tc>
       </w:tr>
       <w:tr>
@@ -12485,7 +12601,7 @@
               <w:rPr>
                 <w:lang w:val="en-US"/>
               </w:rPr>
-              <w:t>ipient</w:t>
+              <w:t>ipient.staff</w:t>
             </w:r>
           </w:p>
         </w:tc>
@@ -12513,16 +12629,19 @@
           </w:tcPr>
           <w:p>
             <w:r>
-              <w:t>A</w:t>
-            </w:r>
-            <w:r>
-              <w:t xml:space="preserve">ll info i </w:t>
-            </w:r>
-            <w:r>
-              <w:t>’receiver’</w:t>
-            </w:r>
-            <w:r>
-              <w:t xml:space="preserve"> syftar till personen INTE organisationen. Vet man inte id eller namn på remissmottagande person hoppar man över detta</w:t>
+              <w:rPr>
+                <w:lang w:val="en-US"/>
+              </w:rPr>
+              <w:t>R</w:t>
+            </w:r>
+            <w:r>
+              <w:rPr>
+                <w:lang w:val="en-US"/>
+              </w:rPr>
+              <w:t xml:space="preserve">emissvarsmottagande </w:t>
+            </w:r>
+            <w:r>
+              <w:t>person</w:t>
             </w:r>
           </w:p>
         </w:tc>
@@ -12532,7 +12651,7 @@
           </w:tcPr>
           <w:p>
             <w:r>
-              <w:t>1..1</w:t>
+              <w:t>0..1</w:t>
             </w:r>
           </w:p>
         </w:tc>
@@ -12564,7 +12683,7 @@
               <w:rPr>
                 <w:lang w:val="en-US"/>
               </w:rPr>
-              <w:t>ipient.staff</w:t>
+              <w:t>ipient.staff.staffId</w:t>
             </w:r>
           </w:p>
         </w:tc>
@@ -12582,7 +12701,7 @@
               <w:rPr>
                 <w:lang w:val="en-US"/>
               </w:rPr>
-              <w:t>--</w:t>
+              <w:t>HsaIdType</w:t>
             </w:r>
           </w:p>
         </w:tc>
@@ -12592,7 +12711,16 @@
           </w:tcPr>
           <w:p>
             <w:r>
-              <w:t>Remissmottagande person</w:t>
+              <w:t xml:space="preserve">HSAid för </w:t>
+            </w:r>
+            <w:r>
+              <w:rPr>
+                <w:lang w:val="en-US"/>
+              </w:rPr>
+              <w:t xml:space="preserve">remissvarsmottagande </w:t>
+            </w:r>
+            <w:r>
+              <w:t>person</w:t>
             </w:r>
           </w:p>
         </w:tc>
@@ -12610,7 +12738,11 @@
           <w:tcPr>
             <w:tcW w:w="1134" w:type="dxa"/>
           </w:tcPr>
-          <w:p/>
+          <w:p>
+            <w:r>
+              <w:t>Maxlängd 64 tecken</w:t>
+            </w:r>
+          </w:p>
         </w:tc>
       </w:tr>
       <w:tr>
@@ -12634,7 +12766,7 @@
               <w:rPr>
                 <w:lang w:val="en-US"/>
               </w:rPr>
-              <w:t>ipient.staff.staffId</w:t>
+              <w:t>ipient.staff.staffName</w:t>
             </w:r>
           </w:p>
         </w:tc>
@@ -12652,7 +12784,7 @@
               <w:rPr>
                 <w:lang w:val="en-US"/>
               </w:rPr>
-              <w:t>HsaIdType</w:t>
+              <w:t>String</w:t>
             </w:r>
           </w:p>
         </w:tc>
@@ -12662,7 +12794,16 @@
           </w:tcPr>
           <w:p>
             <w:r>
-              <w:t>HSAid för remissmottagande person</w:t>
+              <w:t xml:space="preserve">Namn på </w:t>
+            </w:r>
+            <w:r>
+              <w:rPr>
+                <w:lang w:val="en-US"/>
+              </w:rPr>
+              <w:t xml:space="preserve">remissvarsmottagande </w:t>
+            </w:r>
+            <w:r>
+              <w:t>person</w:t>
             </w:r>
           </w:p>
         </w:tc>
@@ -12672,7 +12813,7 @@
           </w:tcPr>
           <w:p>
             <w:r>
-              <w:t>0..1</w:t>
+              <w:t>1..1</w:t>
             </w:r>
           </w:p>
         </w:tc>
@@ -12708,7 +12849,13 @@
               <w:rPr>
                 <w:lang w:val="en-US"/>
               </w:rPr>
-              <w:t>ipient.staff.staffName</w:t>
+              <w:t>ipient.</w:t>
+            </w:r>
+            <w:r>
+              <w:rPr>
+                <w:lang w:val="en-US"/>
+              </w:rPr>
+              <w:t>organisation</w:t>
             </w:r>
           </w:p>
         </w:tc>
@@ -12726,7 +12873,7 @@
               <w:rPr>
                 <w:lang w:val="en-US"/>
               </w:rPr>
-              <w:t>String</w:t>
+              <w:t>--</w:t>
             </w:r>
           </w:p>
         </w:tc>
@@ -12734,11 +12881,7 @@
           <w:tcPr>
             <w:tcW w:w="3969" w:type="dxa"/>
           </w:tcPr>
-          <w:p>
-            <w:r>
-              <w:t>Namn på remissmottagande person</w:t>
-            </w:r>
-          </w:p>
+          <w:p/>
         </w:tc>
         <w:tc>
           <w:tcPr>
@@ -12754,11 +12897,7 @@
           <w:tcPr>
             <w:tcW w:w="1134" w:type="dxa"/>
           </w:tcPr>
-          <w:p>
-            <w:r>
-              <w:t>Maxlängd 64 tecken</w:t>
-            </w:r>
-          </w:p>
+          <w:p/>
         </w:tc>
       </w:tr>
       <w:tr>
@@ -12790,6 +12929,12 @@
               </w:rPr>
               <w:t>organisation</w:t>
             </w:r>
+            <w:r>
+              <w:rPr>
+                <w:lang w:val="en-US"/>
+              </w:rPr>
+              <w:t>.careUnitId</w:t>
+            </w:r>
           </w:p>
         </w:tc>
         <w:tc>
@@ -12806,7 +12951,7 @@
               <w:rPr>
                 <w:lang w:val="en-US"/>
               </w:rPr>
-              <w:t>--</w:t>
+              <w:t>HsaIdType</w:t>
             </w:r>
           </w:p>
         </w:tc>
@@ -12814,7 +12959,23 @@
           <w:tcPr>
             <w:tcW w:w="3969" w:type="dxa"/>
           </w:tcPr>
-          <w:p/>
+          <w:p>
+            <w:r>
+              <w:t xml:space="preserve">HSAid för </w:t>
+            </w:r>
+            <w:r>
+              <w:rPr>
+                <w:lang w:val="en-US"/>
+              </w:rPr>
+              <w:t xml:space="preserve">remissvarsmottagande </w:t>
+            </w:r>
+            <w:r>
+              <w:t>organisation</w:t>
+            </w:r>
+            <w:r>
+              <w:t xml:space="preserve"> (vårdenhet)</w:t>
+            </w:r>
+          </w:p>
         </w:tc>
         <w:tc>
           <w:tcPr>
@@ -12830,7 +12991,11 @@
           <w:tcPr>
             <w:tcW w:w="1134" w:type="dxa"/>
           </w:tcPr>
-          <w:p/>
+          <w:p>
+            <w:r>
+              <w:t>Maxlängd 64 tecken</w:t>
+            </w:r>
+          </w:p>
         </w:tc>
       </w:tr>
       <w:tr>
@@ -12866,7 +13031,7 @@
               <w:rPr>
                 <w:lang w:val="en-US"/>
               </w:rPr>
-              <w:t>.careUnitId</w:t>
+              <w:t>.careUnitName</w:t>
             </w:r>
           </w:p>
         </w:tc>
@@ -12884,7 +13049,7 @@
               <w:rPr>
                 <w:lang w:val="en-US"/>
               </w:rPr>
-              <w:t>HsaIdType</w:t>
+              <w:t>String</w:t>
             </w:r>
           </w:p>
         </w:tc>
@@ -12894,7 +13059,18 @@
           </w:tcPr>
           <w:p>
             <w:r>
-              <w:t>HSAid för remissmottagande organisation</w:t>
+              <w:t xml:space="preserve">Namn på </w:t>
+            </w:r>
+            <w:r>
+              <w:rPr>
+                <w:lang w:val="en-US"/>
+              </w:rPr>
+              <w:t xml:space="preserve">remissvarsmottagande </w:t>
+            </w:r>
+            <w:bookmarkStart w:id="24" w:name="_GoBack"/>
+            <w:bookmarkEnd w:id="24"/>
+            <w:r>
+              <w:t>organisation</w:t>
             </w:r>
             <w:r>
               <w:t xml:space="preserve"> (vårdenhet)</w:t>
@@ -12907,7 +13083,7 @@
           </w:tcPr>
           <w:p>
             <w:r>
-              <w:t>1..1</w:t>
+              <w:t>0..1</w:t>
             </w:r>
           </w:p>
         </w:tc>
@@ -12915,11 +13091,7 @@
           <w:tcPr>
             <w:tcW w:w="1134" w:type="dxa"/>
           </w:tcPr>
-          <w:p>
-            <w:r>
-              <w:t>Maxlängd 64 tecken</w:t>
-            </w:r>
-          </w:p>
+          <w:p/>
         </w:tc>
       </w:tr>
       <w:tr>
@@ -12937,25 +13109,7 @@
               <w:rPr>
                 <w:lang w:val="en-US"/>
               </w:rPr>
-              <w:t>rec</w:t>
-            </w:r>
-            <w:r>
-              <w:rPr>
-                <w:lang w:val="en-US"/>
-              </w:rPr>
-              <w:t>ipient.</w:t>
-            </w:r>
-            <w:r>
-              <w:rPr>
-                <w:lang w:val="en-US"/>
-              </w:rPr>
-              <w:t>organisation</w:t>
-            </w:r>
-            <w:r>
-              <w:rPr>
-                <w:lang w:val="en-US"/>
-              </w:rPr>
-              <w:t>.careUnitName</w:t>
+              <w:t>outcome</w:t>
             </w:r>
           </w:p>
         </w:tc>
@@ -12973,7 +13127,7 @@
               <w:rPr>
                 <w:lang w:val="en-US"/>
               </w:rPr>
-              <w:t>String</w:t>
+              <w:t>--</w:t>
             </w:r>
           </w:p>
         </w:tc>
@@ -12983,10 +13137,13 @@
           </w:tcPr>
           <w:p>
             <w:r>
-              <w:t>Namn på remissmottagande organisation</w:t>
-            </w:r>
-            <w:r>
-              <w:t xml:space="preserve"> (vårdenhet)</w:t>
+              <w:t>R</w:t>
+            </w:r>
+            <w:r>
+              <w:t>emiss</w:t>
+            </w:r>
+            <w:r>
+              <w:t>var</w:t>
             </w:r>
           </w:p>
         </w:tc>
@@ -12996,7 +13153,7 @@
           </w:tcPr>
           <w:p>
             <w:r>
-              <w:t>0..1</w:t>
+              <w:t>1..1</w:t>
             </w:r>
           </w:p>
         </w:tc>
@@ -13024,6 +13181,12 @@
               </w:rPr>
               <w:t>outcome</w:t>
             </w:r>
+            <w:r>
+              <w:rPr>
+                <w:lang w:val="en-US"/>
+              </w:rPr>
+              <w:t>.clinicalInformation</w:t>
+            </w:r>
           </w:p>
         </w:tc>
         <w:tc>
@@ -13050,13 +13213,7 @@
           </w:tcPr>
           <w:p>
             <w:r>
-              <w:t>R</w:t>
-            </w:r>
-            <w:r>
-              <w:t>emiss</w:t>
-            </w:r>
-            <w:r>
-              <w:t>var</w:t>
+              <w:t>Man kan ange noll eller flera klinisk information för remissvaret. Dessa kliniska data är direkt kopplat till svaret</w:t>
             </w:r>
           </w:p>
         </w:tc>
@@ -13098,7 +13255,7 @@
               <w:rPr>
                 <w:lang w:val="en-US"/>
               </w:rPr>
-              <w:t>.clinicalInformation</w:t>
+              <w:t>.clinicalInformation.id</w:t>
             </w:r>
           </w:p>
         </w:tc>
@@ -13116,7 +13273,7 @@
               <w:rPr>
                 <w:lang w:val="en-US"/>
               </w:rPr>
-              <w:t>--</w:t>
+              <w:t>DescriptionIdType</w:t>
             </w:r>
           </w:p>
         </w:tc>
@@ -13125,8 +13282,179 @@
             <w:tcW w:w="3969" w:type="dxa"/>
           </w:tcPr>
           <w:p>
-            <w:r>
-              <w:t>Man kan ange noll eller flera klinisk information för remissvaret. Dessa kliniska data är direkt kopplat till svaret</w:t>
+            <w:pPr>
+              <w:outlineLvl w:val="4"/>
+              <w:rPr>
+                <w:rFonts w:eastAsia="Times New Roman"/>
+                <w:noProof w:val="0"/>
+                <w:color w:val="auto"/>
+                <w:szCs w:val="20"/>
+              </w:rPr>
+            </w:pPr>
+            <w:r>
+              <w:rPr>
+                <w:rFonts w:eastAsia="Times New Roman"/>
+                <w:noProof w:val="0"/>
+                <w:color w:val="auto"/>
+                <w:szCs w:val="20"/>
+              </w:rPr>
+              <w:t>U</w:t>
+            </w:r>
+            <w:r>
+              <w:rPr>
+                <w:rFonts w:eastAsia="Times New Roman"/>
+                <w:noProof w:val="0"/>
+                <w:color w:val="auto"/>
+                <w:szCs w:val="20"/>
+              </w:rPr>
+              <w:t xml:space="preserve">nikt </w:t>
+            </w:r>
+            <w:r>
+              <w:rPr>
+                <w:rFonts w:eastAsia="Times New Roman"/>
+                <w:noProof w:val="0"/>
+                <w:color w:val="auto"/>
+                <w:szCs w:val="20"/>
+              </w:rPr>
+              <w:t xml:space="preserve">id som är sammansatt av </w:t>
+            </w:r>
+            <w:proofErr w:type="spellStart"/>
+            <w:r>
+              <w:rPr>
+                <w:rFonts w:eastAsia="Times New Roman"/>
+                <w:noProof w:val="0"/>
+                <w:color w:val="auto"/>
+                <w:szCs w:val="20"/>
+              </w:rPr>
+              <w:t>request</w:t>
+            </w:r>
+            <w:r>
+              <w:rPr>
+                <w:rFonts w:eastAsia="Times New Roman"/>
+                <w:noProof w:val="0"/>
+                <w:color w:val="auto"/>
+                <w:szCs w:val="20"/>
+              </w:rPr>
+              <w:t>Outcome</w:t>
+            </w:r>
+            <w:r>
+              <w:rPr>
+                <w:rFonts w:eastAsia="Times New Roman"/>
+                <w:noProof w:val="0"/>
+                <w:color w:val="auto"/>
+                <w:szCs w:val="20"/>
+              </w:rPr>
+              <w:t>Id</w:t>
+            </w:r>
+            <w:proofErr w:type="spellEnd"/>
+            <w:r>
+              <w:rPr>
+                <w:rFonts w:eastAsia="Times New Roman"/>
+                <w:noProof w:val="0"/>
+                <w:color w:val="auto"/>
+                <w:szCs w:val="20"/>
+              </w:rPr>
+              <w:t xml:space="preserve"> + strängen </w:t>
+            </w:r>
+            <w:proofErr w:type="spellStart"/>
+            <w:r>
+              <w:rPr>
+                <w:rFonts w:eastAsia="Times New Roman"/>
+                <w:noProof w:val="0"/>
+                <w:color w:val="auto"/>
+                <w:szCs w:val="20"/>
+              </w:rPr>
+              <w:t>clinicalInformation</w:t>
+            </w:r>
+            <w:proofErr w:type="spellEnd"/>
+            <w:r>
+              <w:rPr>
+                <w:rFonts w:eastAsia="Times New Roman"/>
+                <w:noProof w:val="0"/>
+                <w:color w:val="auto"/>
+                <w:szCs w:val="20"/>
+              </w:rPr>
+              <w:t xml:space="preserve"> + löpnummer med # som skiljer respektive del.</w:t>
+            </w:r>
+          </w:p>
+          <w:p>
+            <w:pPr>
+              <w:outlineLvl w:val="4"/>
+              <w:rPr>
+                <w:rFonts w:eastAsia="Times New Roman"/>
+                <w:noProof w:val="0"/>
+                <w:color w:val="auto"/>
+                <w:szCs w:val="20"/>
+              </w:rPr>
+            </w:pPr>
+            <w:r>
+              <w:rPr>
+                <w:rFonts w:eastAsia="Times New Roman"/>
+                <w:noProof w:val="0"/>
+                <w:color w:val="auto"/>
+                <w:szCs w:val="20"/>
+              </w:rPr>
+              <w:t>Exempel.</w:t>
+            </w:r>
+          </w:p>
+          <w:p>
+            <w:pPr>
+              <w:outlineLvl w:val="4"/>
+              <w:rPr>
+                <w:rFonts w:eastAsia="Times New Roman"/>
+                <w:noProof w:val="0"/>
+                <w:color w:val="auto"/>
+                <w:szCs w:val="20"/>
+              </w:rPr>
+            </w:pPr>
+            <w:proofErr w:type="spellStart"/>
+            <w:r>
+              <w:rPr>
+                <w:rFonts w:eastAsia="Times New Roman"/>
+                <w:noProof w:val="0"/>
+                <w:color w:val="auto"/>
+                <w:szCs w:val="20"/>
+              </w:rPr>
+              <w:t>request</w:t>
+            </w:r>
+            <w:r>
+              <w:rPr>
+                <w:rFonts w:eastAsia="Times New Roman"/>
+                <w:noProof w:val="0"/>
+                <w:color w:val="auto"/>
+                <w:szCs w:val="20"/>
+              </w:rPr>
+              <w:t>OutcomeId</w:t>
+            </w:r>
+            <w:proofErr w:type="spellEnd"/>
+            <w:r>
+              <w:rPr>
+                <w:rFonts w:eastAsia="Times New Roman"/>
+                <w:noProof w:val="0"/>
+                <w:color w:val="auto"/>
+                <w:szCs w:val="20"/>
+              </w:rPr>
+              <w:t xml:space="preserve"> = SE-1234#987</w:t>
+            </w:r>
+          </w:p>
+          <w:p>
+            <w:pPr>
+              <w:outlineLvl w:val="4"/>
+              <w:rPr>
+                <w:rFonts w:eastAsia="Times New Roman"/>
+                <w:noProof w:val="0"/>
+                <w:color w:val="auto"/>
+                <w:szCs w:val="20"/>
+              </w:rPr>
+            </w:pPr>
+            <w:r>
+              <w:rPr>
+                <w:rFonts w:eastAsia="Times New Roman"/>
+                <w:noProof w:val="0"/>
+                <w:color w:val="auto"/>
+                <w:szCs w:val="20"/>
+              </w:rPr>
+              <w:t>clinicalInformation.id = SE-1234#987#clinicalInformation0</w:t>
             </w:r>
           </w:p>
         </w:tc>
@@ -13168,7 +13496,13 @@
               <w:rPr>
                 <w:lang w:val="en-US"/>
               </w:rPr>
-              <w:t>.clinicalInformation.id</w:t>
+              <w:t>.clinicalInformation.</w:t>
+            </w:r>
+            <w:r>
+              <w:rPr>
+                <w:lang w:val="en-US"/>
+              </w:rPr>
+              <w:t>text</w:t>
             </w:r>
           </w:p>
         </w:tc>
@@ -13186,7 +13520,7 @@
               <w:rPr>
                 <w:lang w:val="en-US"/>
               </w:rPr>
-              <w:t>DescriptionIdType</w:t>
+              <w:t>String</w:t>
             </w:r>
           </w:p>
         </w:tc>
@@ -13195,179 +13529,8 @@
             <w:tcW w:w="3969" w:type="dxa"/>
           </w:tcPr>
           <w:p>
-            <w:pPr>
-              <w:outlineLvl w:val="4"/>
-              <w:rPr>
-                <w:rFonts w:eastAsia="Times New Roman"/>
-                <w:noProof w:val="0"/>
-                <w:color w:val="auto"/>
-                <w:szCs w:val="20"/>
-              </w:rPr>
-            </w:pPr>
-            <w:r>
-              <w:rPr>
-                <w:rFonts w:eastAsia="Times New Roman"/>
-                <w:noProof w:val="0"/>
-                <w:color w:val="auto"/>
-                <w:szCs w:val="20"/>
-              </w:rPr>
-              <w:t>U</w:t>
-            </w:r>
-            <w:r>
-              <w:rPr>
-                <w:rFonts w:eastAsia="Times New Roman"/>
-                <w:noProof w:val="0"/>
-                <w:color w:val="auto"/>
-                <w:szCs w:val="20"/>
-              </w:rPr>
-              <w:t xml:space="preserve">nikt </w:t>
-            </w:r>
-            <w:r>
-              <w:rPr>
-                <w:rFonts w:eastAsia="Times New Roman"/>
-                <w:noProof w:val="0"/>
-                <w:color w:val="auto"/>
-                <w:szCs w:val="20"/>
-              </w:rPr>
-              <w:t xml:space="preserve">id som är sammansatt av </w:t>
-            </w:r>
-            <w:proofErr w:type="spellStart"/>
-            <w:r>
-              <w:rPr>
-                <w:rFonts w:eastAsia="Times New Roman"/>
-                <w:noProof w:val="0"/>
-                <w:color w:val="auto"/>
-                <w:szCs w:val="20"/>
-              </w:rPr>
-              <w:t>request</w:t>
-            </w:r>
-            <w:r>
-              <w:rPr>
-                <w:rFonts w:eastAsia="Times New Roman"/>
-                <w:noProof w:val="0"/>
-                <w:color w:val="auto"/>
-                <w:szCs w:val="20"/>
-              </w:rPr>
-              <w:t>Outcome</w:t>
-            </w:r>
-            <w:r>
-              <w:rPr>
-                <w:rFonts w:eastAsia="Times New Roman"/>
-                <w:noProof w:val="0"/>
-                <w:color w:val="auto"/>
-                <w:szCs w:val="20"/>
-              </w:rPr>
-              <w:t>Id</w:t>
-            </w:r>
-            <w:proofErr w:type="spellEnd"/>
-            <w:r>
-              <w:rPr>
-                <w:rFonts w:eastAsia="Times New Roman"/>
-                <w:noProof w:val="0"/>
-                <w:color w:val="auto"/>
-                <w:szCs w:val="20"/>
-              </w:rPr>
-              <w:t xml:space="preserve"> + strängen </w:t>
-            </w:r>
-            <w:proofErr w:type="spellStart"/>
-            <w:r>
-              <w:rPr>
-                <w:rFonts w:eastAsia="Times New Roman"/>
-                <w:noProof w:val="0"/>
-                <w:color w:val="auto"/>
-                <w:szCs w:val="20"/>
-              </w:rPr>
-              <w:t>clinicalInformation</w:t>
-            </w:r>
-            <w:proofErr w:type="spellEnd"/>
-            <w:r>
-              <w:rPr>
-                <w:rFonts w:eastAsia="Times New Roman"/>
-                <w:noProof w:val="0"/>
-                <w:color w:val="auto"/>
-                <w:szCs w:val="20"/>
-              </w:rPr>
-              <w:t xml:space="preserve"> + löpnummer med # som skiljer respektive del.</w:t>
-            </w:r>
-          </w:p>
-          <w:p>
-            <w:pPr>
-              <w:outlineLvl w:val="4"/>
-              <w:rPr>
-                <w:rFonts w:eastAsia="Times New Roman"/>
-                <w:noProof w:val="0"/>
-                <w:color w:val="auto"/>
-                <w:szCs w:val="20"/>
-              </w:rPr>
-            </w:pPr>
-            <w:r>
-              <w:rPr>
-                <w:rFonts w:eastAsia="Times New Roman"/>
-                <w:noProof w:val="0"/>
-                <w:color w:val="auto"/>
-                <w:szCs w:val="20"/>
-              </w:rPr>
-              <w:t>Exempel.</w:t>
-            </w:r>
-          </w:p>
-          <w:p>
-            <w:pPr>
-              <w:outlineLvl w:val="4"/>
-              <w:rPr>
-                <w:rFonts w:eastAsia="Times New Roman"/>
-                <w:noProof w:val="0"/>
-                <w:color w:val="auto"/>
-                <w:szCs w:val="20"/>
-              </w:rPr>
-            </w:pPr>
-            <w:proofErr w:type="spellStart"/>
-            <w:r>
-              <w:rPr>
-                <w:rFonts w:eastAsia="Times New Roman"/>
-                <w:noProof w:val="0"/>
-                <w:color w:val="auto"/>
-                <w:szCs w:val="20"/>
-              </w:rPr>
-              <w:t>request</w:t>
-            </w:r>
-            <w:r>
-              <w:rPr>
-                <w:rFonts w:eastAsia="Times New Roman"/>
-                <w:noProof w:val="0"/>
-                <w:color w:val="auto"/>
-                <w:szCs w:val="20"/>
-              </w:rPr>
-              <w:t>OutcomeId</w:t>
-            </w:r>
-            <w:proofErr w:type="spellEnd"/>
-            <w:r>
-              <w:rPr>
-                <w:rFonts w:eastAsia="Times New Roman"/>
-                <w:noProof w:val="0"/>
-                <w:color w:val="auto"/>
-                <w:szCs w:val="20"/>
-              </w:rPr>
-              <w:t xml:space="preserve"> = SE-1234#987</w:t>
-            </w:r>
-          </w:p>
-          <w:p>
-            <w:pPr>
-              <w:outlineLvl w:val="4"/>
-              <w:rPr>
-                <w:rFonts w:eastAsia="Times New Roman"/>
-                <w:noProof w:val="0"/>
-                <w:color w:val="auto"/>
-                <w:szCs w:val="20"/>
-              </w:rPr>
-            </w:pPr>
-            <w:r>
-              <w:rPr>
-                <w:rFonts w:eastAsia="Times New Roman"/>
-                <w:noProof w:val="0"/>
-                <w:color w:val="auto"/>
-                <w:szCs w:val="20"/>
-              </w:rPr>
-              <w:t>clinicalInformation.id = SE-1234#987#clinicalInformation0</w:t>
+            <w:r>
+              <w:t>Här ska svarstexten in.</w:t>
             </w:r>
           </w:p>
         </w:tc>
@@ -13377,7 +13540,10 @@
           </w:tcPr>
           <w:p>
             <w:r>
-              <w:t>1..1</w:t>
+              <w:t>1.</w:t>
+            </w:r>
+            <w:r>
+              <w:t>.1</w:t>
             </w:r>
           </w:p>
         </w:tc>
@@ -13409,20 +13575,13 @@
               <w:rPr>
                 <w:lang w:val="en-US"/>
               </w:rPr>
-              <w:t>.clinicalInformation.</w:t>
-            </w:r>
-            <w:r>
-              <w:rPr>
-                <w:lang w:val="en-US"/>
-              </w:rPr>
-              <w:t>t</w:t>
-            </w:r>
-            <w:r>
-              <w:rPr>
-                <w:lang w:val="en-US"/>
-              </w:rPr>
-              <w:lastRenderedPageBreak/>
-              <w:t>ext</w:t>
+              <w:t>.</w:t>
+            </w:r>
+            <w:r>
+              <w:rPr>
+                <w:lang w:val="en-US"/>
+              </w:rPr>
+              <w:t>accomplishedAction</w:t>
             </w:r>
           </w:p>
         </w:tc>
@@ -13440,8 +13599,7 @@
               <w:rPr>
                 <w:lang w:val="en-US"/>
               </w:rPr>
-              <w:lastRenderedPageBreak/>
-              <w:t>String</w:t>
+              <w:t>--</w:t>
             </w:r>
           </w:p>
         </w:tc>
@@ -13451,9 +13609,10 @@
           </w:tcPr>
           <w:p>
             <w:r>
-              <w:t>Här ska svarstexten in.</w:t>
-            </w:r>
-          </w:p>
+              <w:t>Svaret kan redovisa noll till många utförda åtgärder</w:t>
+            </w:r>
+          </w:p>
+          <w:p/>
         </w:tc>
         <w:tc>
           <w:tcPr>
@@ -13461,10 +13620,7 @@
           </w:tcPr>
           <w:p>
             <w:r>
-              <w:t>1.</w:t>
-            </w:r>
-            <w:r>
-              <w:t>.1</w:t>
+              <w:t>0..n</w:t>
             </w:r>
           </w:p>
         </w:tc>
@@ -13491,83 +13647,6 @@
                 <w:lang w:val="en-US"/>
               </w:rPr>
               <w:lastRenderedPageBreak/>
-              <w:t>outcome</w:t>
-            </w:r>
-            <w:r>
-              <w:rPr>
-                <w:lang w:val="en-US"/>
-              </w:rPr>
-              <w:t>.</w:t>
-            </w:r>
-            <w:r>
-              <w:rPr>
-                <w:lang w:val="en-US"/>
-              </w:rPr>
-              <w:t>accomplishedAction</w:t>
-            </w:r>
-          </w:p>
-        </w:tc>
-        <w:tc>
-          <w:tcPr>
-            <w:tcW w:w="1134" w:type="dxa"/>
-          </w:tcPr>
-          <w:p>
-            <w:pPr>
-              <w:rPr>
-                <w:lang w:val="en-US"/>
-              </w:rPr>
-            </w:pPr>
-            <w:r>
-              <w:rPr>
-                <w:lang w:val="en-US"/>
-              </w:rPr>
-              <w:t>--</w:t>
-            </w:r>
-          </w:p>
-        </w:tc>
-        <w:tc>
-          <w:tcPr>
-            <w:tcW w:w="3969" w:type="dxa"/>
-          </w:tcPr>
-          <w:p>
-            <w:r>
-              <w:t>Svaret kan redovisa noll till många utförda åtgärder</w:t>
-            </w:r>
-          </w:p>
-          <w:p/>
-        </w:tc>
-        <w:tc>
-          <w:tcPr>
-            <w:tcW w:w="567" w:type="dxa"/>
-          </w:tcPr>
-          <w:p>
-            <w:r>
-              <w:t>0..n</w:t>
-            </w:r>
-          </w:p>
-        </w:tc>
-        <w:tc>
-          <w:tcPr>
-            <w:tcW w:w="1134" w:type="dxa"/>
-          </w:tcPr>
-          <w:p/>
-        </w:tc>
-      </w:tr>
-      <w:tr>
-        <w:tc>
-          <w:tcPr>
-            <w:tcW w:w="2660" w:type="dxa"/>
-          </w:tcPr>
-          <w:p>
-            <w:pPr>
-              <w:rPr>
-                <w:lang w:val="en-US"/>
-              </w:rPr>
-            </w:pPr>
-            <w:r>
-              <w:rPr>
-                <w:lang w:val="en-US"/>
-              </w:rPr>
               <w:t>outcome</w:t>
             </w:r>
             <w:r>
@@ -14615,7 +14694,7 @@
 
 <file path=word/comments.xml><?xml version="1.0" encoding="utf-8"?>
 <w:comments xmlns:wpc="http://schemas.microsoft.com/office/word/2010/wordprocessingCanvas" xmlns:mo="http://schemas.microsoft.com/office/mac/office/2008/main" xmlns:mc="http://schemas.openxmlformats.org/markup-compatibility/2006" xmlns:mv="urn:schemas-microsoft-com:mac:vml" xmlns:o="urn:schemas-microsoft-com:office:office" xmlns:r="http://schemas.openxmlformats.org/officeDocument/2006/relationships" xmlns:m="http://schemas.openxmlformats.org/officeDocument/2006/math" xmlns:v="urn:schemas-microsoft-com:vml" xmlns:wp14="http://schemas.microsoft.com/office/word/2010/wordprocessingDrawing" xmlns:wp="http://schemas.openxmlformats.org/drawingml/2006/wordprocessingDrawing" xmlns:w10="urn:schemas-microsoft-com:office:word" xmlns:w="http://schemas.openxmlformats.org/wordprocessingml/2006/main" xmlns:w14="http://schemas.microsoft.com/office/word/2010/wordml" xmlns:wpg="http://schemas.microsoft.com/office/word/2010/wordprocessingGroup" xmlns:wpi="http://schemas.microsoft.com/office/word/2010/wordprocessingInk" xmlns:wne="http://schemas.microsoft.com/office/word/2006/wordml" xmlns:wps="http://schemas.microsoft.com/office/word/2010/wordprocessingShape" mc:Ignorable="w14 wp14">
-  <w:comment w:id="14" w:author="Khaled Daham" w:date="2012-06-27T13:48:00Z" w:initials="KD">
+  <w:comment w:id="13" w:author="Khaled Daham" w:date="2012-06-27T13:48:00Z" w:initials="KD">
     <w:p>
       <w:pPr>
         <w:pStyle w:val="CommentText"/>
@@ -14660,7 +14739,7 @@
       </w:r>
     </w:p>
   </w:comment>
-  <w:comment w:id="15" w:author="Khaled Daham" w:date="2012-10-12T03:12:00Z" w:initials="KD">
+  <w:comment w:id="14" w:author="Khaled Daham" w:date="2012-10-12T03:12:00Z" w:initials="KD">
     <w:p>
       <w:pPr>
         <w:pStyle w:val="CommentText"/>
@@ -14819,7 +14898,7 @@
         <w:noProof/>
         <w:lang w:val="en-US"/>
       </w:rPr>
-      <w:t>11</w:t>
+      <w:t>15</w:t>
     </w:r>
     <w:r>
       <w:fldChar w:fldCharType="end"/>
@@ -15839,7 +15918,7 @@
             <w:rPr>
               <w:noProof/>
             </w:rPr>
-            <w:t>11</w:t>
+            <w:t>15</w:t>
           </w:r>
           <w:r>
             <w:fldChar w:fldCharType="end"/>
@@ -16970,7 +17049,7 @@
   <w:abstractNum w:abstractNumId="0">
     <w:nsid w:val="FFFFFF1D"/>
     <w:multiLevelType w:val="multilevel"/>
-    <w:tmpl w:val="9E34D082"/>
+    <w:tmpl w:val="53C646B8"/>
     <w:lvl w:ilvl="0">
       <w:start w:val="1"/>
       <w:numFmt w:val="bullet"/>
@@ -18213,7 +18292,6 @@
   <w:style w:type="character" w:default="1" w:styleId="DefaultParagraphFont">
     <w:name w:val="Default Paragraph Font"/>
     <w:uiPriority w:val="1"/>
-    <w:semiHidden/>
     <w:unhideWhenUsed/>
   </w:style>
   <w:style w:type="table" w:default="1" w:styleId="TableNormal">
@@ -19583,7 +19661,6 @@
   <w:style w:type="character" w:default="1" w:styleId="DefaultParagraphFont">
     <w:name w:val="Default Paragraph Font"/>
     <w:uiPriority w:val="1"/>
-    <w:semiHidden/>
     <w:unhideWhenUsed/>
   </w:style>
   <w:style w:type="table" w:default="1" w:styleId="TableNormal">
@@ -20980,7 +21057,7 @@
 </file>
 
 <file path=customXml/itemProps1.xml><?xml version="1.0" encoding="utf-8"?>
-<ds:datastoreItem xmlns:ds="http://schemas.openxmlformats.org/officeDocument/2006/customXml" ds:itemID="{DB79F6CE-DB7B-8543-9B86-9056E6AA3E20}">
+<ds:datastoreItem xmlns:ds="http://schemas.openxmlformats.org/officeDocument/2006/customXml" ds:itemID="{B0A35678-56D7-FA43-B40A-62C2B3094B5E}">
   <ds:schemaRefs>
     <ds:schemaRef ds:uri="http://schemas.openxmlformats.org/officeDocument/2006/bibliography"/>
   </ds:schemaRefs>

</xml_diff>

<commit_message>
Changed comment for outcome.clinicalInformation, it suggested that the cardinality was 0..1 when it is 1..1
</commit_message>
<xml_diff>
--- a/ServiceInteractions/riv/clinicalprocess/requestworkflow/trunk/docs/Tjanstekontrakt eRemiss Pilot.docx
+++ b/ServiceInteractions/riv/clinicalprocess/requestworkflow/trunk/docs/Tjanstekontrakt eRemiss Pilot.docx
@@ -13067,154 +13067,157 @@
               </w:rPr>
               <w:t xml:space="preserve">remissvarsmottagande </w:t>
             </w:r>
+            <w:r>
+              <w:t>organisation</w:t>
+            </w:r>
+            <w:r>
+              <w:t xml:space="preserve"> (vårdenhet)</w:t>
+            </w:r>
+          </w:p>
+        </w:tc>
+        <w:tc>
+          <w:tcPr>
+            <w:tcW w:w="567" w:type="dxa"/>
+          </w:tcPr>
+          <w:p>
+            <w:r>
+              <w:t>0..1</w:t>
+            </w:r>
+          </w:p>
+        </w:tc>
+        <w:tc>
+          <w:tcPr>
+            <w:tcW w:w="1134" w:type="dxa"/>
+          </w:tcPr>
+          <w:p/>
+        </w:tc>
+      </w:tr>
+      <w:tr>
+        <w:tc>
+          <w:tcPr>
+            <w:tcW w:w="2660" w:type="dxa"/>
+          </w:tcPr>
+          <w:p>
+            <w:pPr>
+              <w:rPr>
+                <w:lang w:val="en-US"/>
+              </w:rPr>
+            </w:pPr>
+            <w:r>
+              <w:rPr>
+                <w:lang w:val="en-US"/>
+              </w:rPr>
+              <w:t>outcome</w:t>
+            </w:r>
+          </w:p>
+        </w:tc>
+        <w:tc>
+          <w:tcPr>
+            <w:tcW w:w="1134" w:type="dxa"/>
+          </w:tcPr>
+          <w:p>
+            <w:pPr>
+              <w:rPr>
+                <w:lang w:val="en-US"/>
+              </w:rPr>
+            </w:pPr>
+            <w:r>
+              <w:rPr>
+                <w:lang w:val="en-US"/>
+              </w:rPr>
+              <w:t>--</w:t>
+            </w:r>
+          </w:p>
+        </w:tc>
+        <w:tc>
+          <w:tcPr>
+            <w:tcW w:w="3969" w:type="dxa"/>
+          </w:tcPr>
+          <w:p>
+            <w:r>
+              <w:t>R</w:t>
+            </w:r>
+            <w:r>
+              <w:t>emiss</w:t>
+            </w:r>
+            <w:r>
+              <w:t>var</w:t>
+            </w:r>
+          </w:p>
+        </w:tc>
+        <w:tc>
+          <w:tcPr>
+            <w:tcW w:w="567" w:type="dxa"/>
+          </w:tcPr>
+          <w:p>
+            <w:r>
+              <w:t>1..1</w:t>
+            </w:r>
+          </w:p>
+        </w:tc>
+        <w:tc>
+          <w:tcPr>
+            <w:tcW w:w="1134" w:type="dxa"/>
+          </w:tcPr>
+          <w:p/>
+        </w:tc>
+      </w:tr>
+      <w:tr>
+        <w:tc>
+          <w:tcPr>
+            <w:tcW w:w="2660" w:type="dxa"/>
+          </w:tcPr>
+          <w:p>
+            <w:pPr>
+              <w:rPr>
+                <w:lang w:val="en-US"/>
+              </w:rPr>
+            </w:pPr>
+            <w:r>
+              <w:rPr>
+                <w:lang w:val="en-US"/>
+              </w:rPr>
+              <w:t>outcome</w:t>
+            </w:r>
+            <w:r>
+              <w:rPr>
+                <w:lang w:val="en-US"/>
+              </w:rPr>
+              <w:t>.clinicalInformation</w:t>
+            </w:r>
+          </w:p>
+        </w:tc>
+        <w:tc>
+          <w:tcPr>
+            <w:tcW w:w="1134" w:type="dxa"/>
+          </w:tcPr>
+          <w:p>
+            <w:pPr>
+              <w:rPr>
+                <w:lang w:val="en-US"/>
+              </w:rPr>
+            </w:pPr>
+            <w:r>
+              <w:rPr>
+                <w:lang w:val="en-US"/>
+              </w:rPr>
+              <w:t>--</w:t>
+            </w:r>
+          </w:p>
+        </w:tc>
+        <w:tc>
+          <w:tcPr>
+            <w:tcW w:w="3969" w:type="dxa"/>
+          </w:tcPr>
+          <w:p>
+            <w:r>
+              <w:t>Man måste ange en</w:t>
+            </w:r>
+            <w:r>
+              <w:t xml:space="preserve"> klinisk information för remissvaret. Dessa kliniska data är direkt kopplat till svaret</w:t>
+            </w:r>
             <w:bookmarkStart w:id="24" w:name="_GoBack"/>
             <w:bookmarkEnd w:id="24"/>
-            <w:r>
-              <w:t>organisation</w:t>
-            </w:r>
-            <w:r>
-              <w:t xml:space="preserve"> (vårdenhet)</w:t>
-            </w:r>
-          </w:p>
-        </w:tc>
-        <w:tc>
-          <w:tcPr>
-            <w:tcW w:w="567" w:type="dxa"/>
-          </w:tcPr>
-          <w:p>
-            <w:r>
-              <w:t>0..1</w:t>
-            </w:r>
-          </w:p>
-        </w:tc>
-        <w:tc>
-          <w:tcPr>
-            <w:tcW w:w="1134" w:type="dxa"/>
-          </w:tcPr>
-          <w:p/>
-        </w:tc>
-      </w:tr>
-      <w:tr>
-        <w:tc>
-          <w:tcPr>
-            <w:tcW w:w="2660" w:type="dxa"/>
-          </w:tcPr>
-          <w:p>
-            <w:pPr>
-              <w:rPr>
-                <w:lang w:val="en-US"/>
-              </w:rPr>
-            </w:pPr>
-            <w:r>
-              <w:rPr>
-                <w:lang w:val="en-US"/>
-              </w:rPr>
-              <w:t>outcome</w:t>
-            </w:r>
-          </w:p>
-        </w:tc>
-        <w:tc>
-          <w:tcPr>
-            <w:tcW w:w="1134" w:type="dxa"/>
-          </w:tcPr>
-          <w:p>
-            <w:pPr>
-              <w:rPr>
-                <w:lang w:val="en-US"/>
-              </w:rPr>
-            </w:pPr>
-            <w:r>
-              <w:rPr>
-                <w:lang w:val="en-US"/>
-              </w:rPr>
-              <w:t>--</w:t>
-            </w:r>
-          </w:p>
-        </w:tc>
-        <w:tc>
-          <w:tcPr>
-            <w:tcW w:w="3969" w:type="dxa"/>
-          </w:tcPr>
-          <w:p>
-            <w:r>
-              <w:t>R</w:t>
-            </w:r>
-            <w:r>
-              <w:t>emiss</w:t>
-            </w:r>
-            <w:r>
-              <w:t>var</w:t>
-            </w:r>
-          </w:p>
-        </w:tc>
-        <w:tc>
-          <w:tcPr>
-            <w:tcW w:w="567" w:type="dxa"/>
-          </w:tcPr>
-          <w:p>
-            <w:r>
-              <w:t>1..1</w:t>
-            </w:r>
-          </w:p>
-        </w:tc>
-        <w:tc>
-          <w:tcPr>
-            <w:tcW w:w="1134" w:type="dxa"/>
-          </w:tcPr>
-          <w:p/>
-        </w:tc>
-      </w:tr>
-      <w:tr>
-        <w:tc>
-          <w:tcPr>
-            <w:tcW w:w="2660" w:type="dxa"/>
-          </w:tcPr>
-          <w:p>
-            <w:pPr>
-              <w:rPr>
-                <w:lang w:val="en-US"/>
-              </w:rPr>
-            </w:pPr>
-            <w:r>
-              <w:rPr>
-                <w:lang w:val="en-US"/>
-              </w:rPr>
-              <w:t>outcome</w:t>
-            </w:r>
-            <w:r>
-              <w:rPr>
-                <w:lang w:val="en-US"/>
-              </w:rPr>
-              <w:t>.clinicalInformation</w:t>
-            </w:r>
-          </w:p>
-        </w:tc>
-        <w:tc>
-          <w:tcPr>
-            <w:tcW w:w="1134" w:type="dxa"/>
-          </w:tcPr>
-          <w:p>
-            <w:pPr>
-              <w:rPr>
-                <w:lang w:val="en-US"/>
-              </w:rPr>
-            </w:pPr>
-            <w:r>
-              <w:rPr>
-                <w:lang w:val="en-US"/>
-              </w:rPr>
-              <w:t>--</w:t>
-            </w:r>
-          </w:p>
-        </w:tc>
-        <w:tc>
-          <w:tcPr>
-            <w:tcW w:w="3969" w:type="dxa"/>
-          </w:tcPr>
-          <w:p>
-            <w:r>
-              <w:t>Man kan ange noll eller flera klinisk information för remissvaret. Dessa kliniska data är direkt kopplat till svaret</w:t>
-            </w:r>
           </w:p>
         </w:tc>
         <w:tc>
@@ -21057,7 +21060,7 @@
 </file>
 
 <file path=customXml/itemProps1.xml><?xml version="1.0" encoding="utf-8"?>
-<ds:datastoreItem xmlns:ds="http://schemas.openxmlformats.org/officeDocument/2006/customXml" ds:itemID="{B0A35678-56D7-FA43-B40A-62C2B3094B5E}">
+<ds:datastoreItem xmlns:ds="http://schemas.openxmlformats.org/officeDocument/2006/customXml" ds:itemID="{AA41FAFD-6174-D144-B235-7C757256CEA6}">
   <ds:schemaRefs>
     <ds:schemaRef ds:uri="http://schemas.openxmlformats.org/officeDocument/2006/bibliography"/>
   </ds:schemaRefs>

</xml_diff>

<commit_message>
Updated versionnumber and date
</commit_message>
<xml_diff>
--- a/ServiceInteractions/riv/clinicalprocess/requestworkflow/trunk/docs/Tjanstekontrakt eRemiss Pilot.docx
+++ b/ServiceInteractions/riv/clinicalprocess/requestworkflow/trunk/docs/Tjanstekontrakt eRemiss Pilot.docx
@@ -138,7 +138,7 @@
           <w:sz w:val="36"/>
           <w:lang w:val="sv-SE"/>
         </w:rPr>
-        <w:t>0.2</w:t>
+        <w:t>0.7</w:t>
       </w:r>
     </w:p>
     <w:p>
@@ -156,8 +156,10 @@
           <w:sz w:val="36"/>
           <w:lang w:val="sv-SE"/>
         </w:rPr>
-        <w:t>2012-06-05</w:t>
-      </w:r>
+        <w:t>2012-11-21</w:t>
+      </w:r>
+      <w:bookmarkStart w:id="0" w:name="_GoBack"/>
+      <w:bookmarkEnd w:id="0"/>
     </w:p>
     <w:p>
       <w:pPr>
@@ -1557,12 +1559,12 @@
       <w:pPr>
         <w:pStyle w:val="Heading1"/>
       </w:pPr>
-      <w:bookmarkStart w:id="0" w:name="_Toc197583295"/>
+      <w:bookmarkStart w:id="1" w:name="_Toc197583295"/>
       <w:r>
         <w:lastRenderedPageBreak/>
         <w:t>Inledning</w:t>
       </w:r>
-      <w:bookmarkEnd w:id="0"/>
+      <w:bookmarkEnd w:id="1"/>
     </w:p>
     <w:p>
       <w:r>
@@ -2039,29 +2041,29 @@
       <w:pPr>
         <w:pStyle w:val="Heading1"/>
       </w:pPr>
-      <w:bookmarkStart w:id="1" w:name="_Toc163300578"/>
-      <w:bookmarkStart w:id="2" w:name="_Toc163300880"/>
-      <w:bookmarkStart w:id="3" w:name="_Toc188013992"/>
-      <w:bookmarkStart w:id="4" w:name="_Toc197583296"/>
+      <w:bookmarkStart w:id="2" w:name="_Toc163300578"/>
+      <w:bookmarkStart w:id="3" w:name="_Toc163300880"/>
+      <w:bookmarkStart w:id="4" w:name="_Toc188013992"/>
+      <w:bookmarkStart w:id="5" w:name="_Toc197583296"/>
       <w:r>
         <w:lastRenderedPageBreak/>
         <w:t>Informationssäkerhet</w:t>
       </w:r>
-      <w:bookmarkEnd w:id="1"/>
       <w:bookmarkEnd w:id="2"/>
       <w:bookmarkEnd w:id="3"/>
       <w:bookmarkEnd w:id="4"/>
+      <w:bookmarkEnd w:id="5"/>
     </w:p>
     <w:p>
       <w:pPr>
         <w:pStyle w:val="Heading1"/>
       </w:pPr>
-      <w:bookmarkStart w:id="5" w:name="_Toc197583297"/>
+      <w:bookmarkStart w:id="6" w:name="_Toc197583297"/>
       <w:r>
         <w:lastRenderedPageBreak/>
         <w:t>Versioner</w:t>
       </w:r>
-      <w:bookmarkEnd w:id="5"/>
+      <w:bookmarkEnd w:id="6"/>
     </w:p>
     <w:p>
       <w:pPr>
@@ -2072,22 +2074,22 @@
       <w:pPr>
         <w:pStyle w:val="Heading1"/>
       </w:pPr>
-      <w:bookmarkStart w:id="6" w:name="_Toc197583298"/>
+      <w:bookmarkStart w:id="7" w:name="_Toc197583298"/>
       <w:r>
         <w:lastRenderedPageBreak/>
         <w:t>Generella regler</w:t>
       </w:r>
-      <w:bookmarkEnd w:id="6"/>
+      <w:bookmarkEnd w:id="7"/>
     </w:p>
     <w:p>
       <w:pPr>
         <w:pStyle w:val="Heading2"/>
       </w:pPr>
-      <w:bookmarkStart w:id="7" w:name="_Toc163300888"/>
+      <w:bookmarkStart w:id="8" w:name="_Toc163300888"/>
       <w:r>
         <w:t>Format för Datum</w:t>
       </w:r>
-      <w:bookmarkEnd w:id="7"/>
+      <w:bookmarkEnd w:id="8"/>
     </w:p>
     <w:p>
       <w:r>
@@ -2098,11 +2100,11 @@
       <w:pPr>
         <w:pStyle w:val="Heading2"/>
       </w:pPr>
-      <w:bookmarkStart w:id="8" w:name="_Toc163300889"/>
+      <w:bookmarkStart w:id="9" w:name="_Toc163300889"/>
       <w:r>
         <w:t>Format för tidpunkter</w:t>
       </w:r>
-      <w:bookmarkEnd w:id="8"/>
+      <w:bookmarkEnd w:id="9"/>
     </w:p>
     <w:p>
       <w:r>
@@ -2113,11 +2115,11 @@
       <w:pPr>
         <w:pStyle w:val="Heading2"/>
       </w:pPr>
-      <w:bookmarkStart w:id="9" w:name="_Toc163300890"/>
+      <w:bookmarkStart w:id="10" w:name="_Toc163300890"/>
       <w:r>
         <w:t>Tidszon för tidpunkter</w:t>
       </w:r>
-      <w:bookmarkEnd w:id="9"/>
+      <w:bookmarkEnd w:id="10"/>
     </w:p>
     <w:p>
       <w:r>
@@ -2222,13 +2224,13 @@
       <w:r>
         <w:t xml:space="preserve">transaktionen har </w:t>
       </w:r>
-      <w:bookmarkStart w:id="10" w:name="OLE_LINK7"/>
-      <w:bookmarkStart w:id="11" w:name="OLE_LINK8"/>
+      <w:bookmarkStart w:id="11" w:name="OLE_LINK7"/>
+      <w:bookmarkStart w:id="12" w:name="OLE_LINK8"/>
       <w:r>
         <w:t xml:space="preserve">utförts </w:t>
       </w:r>
-      <w:bookmarkEnd w:id="10"/>
       <w:bookmarkEnd w:id="11"/>
+      <w:bookmarkEnd w:id="12"/>
       <w:r>
         <w:t>enligt uppdraget i frågemeddelandet, men det finns ett meddelande som tjänstekonsumenten måste visa upp för användaren. Exempel på detta kan vara ”XXXXXX”.</w:t>
       </w:r>
@@ -2274,13 +2276,13 @@
       <w:pPr>
         <w:pStyle w:val="Heading1"/>
       </w:pPr>
-      <w:bookmarkStart w:id="12" w:name="_Toc197583299"/>
+      <w:bookmarkStart w:id="13" w:name="_Toc197583299"/>
       <w:proofErr w:type="spellStart"/>
       <w:r>
         <w:lastRenderedPageBreak/>
         <w:t>ProcessRequest</w:t>
       </w:r>
-      <w:bookmarkEnd w:id="12"/>
+      <w:bookmarkEnd w:id="13"/>
       <w:proofErr w:type="spellEnd"/>
     </w:p>
     <w:p>
@@ -3323,8 +3325,6 @@
             <w:r>
               <w:t>1.2.752.97.3.1.3</w:t>
             </w:r>
-            <w:bookmarkStart w:id="13" w:name="_GoBack"/>
-            <w:bookmarkEnd w:id="13"/>
             <w:r>
               <w:t>), SLL reservnummer skall formatteras enligt Nationellt personnummer genom att ta bort bindestreck och ha 99 före reservnumret.</w:t>
             </w:r>
@@ -16847,7 +16847,7 @@
         <w:noProof/>
         <w:lang w:val="en-US"/>
       </w:rPr>
-      <w:t>11</w:t>
+      <w:t>1</w:t>
     </w:r>
     <w:r>
       <w:fldChar w:fldCharType="end"/>
@@ -17867,7 +17867,7 @@
             <w:rPr>
               <w:noProof/>
             </w:rPr>
-            <w:t>11</w:t>
+            <w:t>1</w:t>
           </w:r>
           <w:r>
             <w:fldChar w:fldCharType="end"/>
@@ -23006,7 +23006,7 @@
 </file>
 
 <file path=customXml/itemProps1.xml><?xml version="1.0" encoding="utf-8"?>
-<ds:datastoreItem xmlns:ds="http://schemas.openxmlformats.org/officeDocument/2006/customXml" ds:itemID="{D0698988-E0AF-034D-AEBC-041CDBEDAD20}">
+<ds:datastoreItem xmlns:ds="http://schemas.openxmlformats.org/officeDocument/2006/customXml" ds:itemID="{854A82C8-07C5-D942-AA7D-8EFC51910012}">
   <ds:schemaRefs>
     <ds:schemaRef ds:uri="http://schemas.openxmlformats.org/officeDocument/2006/bibliography"/>
   </ds:schemaRefs>

</xml_diff>